<commit_message>
revise and add report
</commit_message>
<xml_diff>
--- a/Hw2/Report/Computer Vision Hw2 Report.docx
+++ b/Hw2/Report/Computer Vision Hw2 Report.docx
@@ -16,80 +16,41 @@
         </w:rPr>
         <w:t>2</w:t>
       </w:r>
+      <w:r>
+        <w:t xml:space="preserve"> Report</w:t>
+      </w:r>
+    </w:p>
+    <w:p>
+      <w:pPr>
+        <w:pStyle w:val="a"/>
+        <w:rPr>
+          <w:rFonts w:hint="eastAsia"/>
+          <w:lang w:eastAsia="zh-CN"/>
+        </w:rPr>
+      </w:pPr>
+      <w:proofErr w:type="spellStart"/>
+      <w:r>
+        <w:rPr>
+          <w:rFonts w:hint="eastAsia"/>
+          <w:lang w:eastAsia="zh-TW"/>
+        </w:rPr>
+        <w:t>D</w:t>
+      </w:r>
+      <w:r>
+        <w:rPr>
+          <w:lang w:eastAsia="zh-CN"/>
+        </w:rPr>
+        <w:t>iscription</w:t>
+      </w:r>
+      <w:proofErr w:type="spellEnd"/>
+      <w:r>
+        <w:rPr>
+          <w:lang w:eastAsia="zh-CN"/>
+        </w:rPr>
+        <w:t xml:space="preserve"> </w:t>
+      </w:r>
       <w:bookmarkStart w:id="0" w:name="_GoBack"/>
       <w:bookmarkEnd w:id="0"/>
-      <w:r>
-        <w:t xml:space="preserve"> Report</w:t>
-      </w:r>
-    </w:p>
-    <w:p>
-      <w:pPr>
-        <w:pStyle w:val="a"/>
-        <w:rPr>
-          <w:lang w:eastAsia="zh-CN"/>
-        </w:rPr>
-      </w:pPr>
-      <w:proofErr w:type="spellStart"/>
-      <w:r>
-        <w:rPr>
-          <w:rFonts w:hint="eastAsia"/>
-          <w:lang w:eastAsia="zh-TW"/>
-        </w:rPr>
-        <w:t>D</w:t>
-      </w:r>
-      <w:r>
-        <w:rPr>
-          <w:lang w:eastAsia="zh-CN"/>
-        </w:rPr>
-        <w:t>iscription</w:t>
-      </w:r>
-      <w:proofErr w:type="spellEnd"/>
-      <w:r>
-        <w:rPr>
-          <w:lang w:eastAsia="zh-CN"/>
-        </w:rPr>
-        <w:t xml:space="preserve"> </w:t>
-      </w:r>
-    </w:p>
-    <w:p>
-      <w:pPr>
-        <w:pStyle w:val="a"/>
-        <w:rPr>
-          <w:lang w:eastAsia="zh-CN"/>
-        </w:rPr>
-      </w:pPr>
-      <w:r>
-        <w:rPr>
-          <w:lang w:eastAsia="zh-CN"/>
-        </w:rPr>
-        <w:t xml:space="preserve">Algorithm </w:t>
-      </w:r>
-      <w:r>
-        <w:rPr>
-          <w:lang w:eastAsia="zh-CN"/>
-        </w:rPr>
-        <w:t xml:space="preserve"> </w:t>
-      </w:r>
-    </w:p>
-    <w:p>
-      <w:pPr>
-        <w:pStyle w:val="a"/>
-        <w:rPr>
-          <w:lang w:eastAsia="zh-CN"/>
-        </w:rPr>
-      </w:pPr>
-      <w:r>
-        <w:rPr>
-          <w:lang w:eastAsia="zh-CN"/>
-        </w:rPr>
-        <w:t>P</w:t>
-      </w:r>
-      <w:r>
-        <w:rPr>
-          <w:lang w:eastAsia="zh-CN"/>
-        </w:rPr>
-        <w:t>arameters (if any)</w:t>
-      </w:r>
     </w:p>
     <w:p>
       <w:pPr>
@@ -99,34 +60,83 @@
           <w:numId w:val="3"/>
         </w:numPr>
         <w:rPr>
+          <w:rFonts w:hint="eastAsia"/>
           <w:lang w:eastAsia="zh-CN"/>
         </w:rPr>
       </w:pPr>
-      <w:r>
-        <w:rPr>
-          <w:lang w:eastAsia="zh-CN"/>
-        </w:rPr>
-        <w:t>no</w:t>
+      <w:proofErr w:type="spellStart"/>
+      <w:r>
+        <w:rPr>
+          <w:rFonts w:ascii="微軟正黑體" w:eastAsia="微軟正黑體" w:hAnsi="微軟正黑體" w:hint="eastAsia"/>
+          <w:color w:val="484848"/>
+          <w:sz w:val="28"/>
+          <w:szCs w:val="28"/>
+        </w:rPr>
+        <w:t>Binarize</w:t>
+      </w:r>
+      <w:proofErr w:type="spellEnd"/>
+      <w:r>
+        <w:rPr>
+          <w:rFonts w:ascii="微軟正黑體" w:eastAsia="微軟正黑體" w:hAnsi="微軟正黑體" w:hint="eastAsia"/>
+          <w:color w:val="484848"/>
+          <w:sz w:val="28"/>
+          <w:szCs w:val="28"/>
+        </w:rPr>
+        <w:t xml:space="preserve"> Lena with the threshold 128</w:t>
       </w:r>
     </w:p>
     <w:p>
       <w:pPr>
         <w:pStyle w:val="a"/>
-        <w:rPr>
+        <w:numPr>
+          <w:ilvl w:val="1"/>
+          <w:numId w:val="3"/>
+        </w:numPr>
+        <w:rPr>
+          <w:rFonts w:hint="eastAsia"/>
           <w:lang w:eastAsia="zh-CN"/>
         </w:rPr>
       </w:pPr>
       <w:r>
         <w:rPr>
+          <w:rFonts w:ascii="微軟正黑體" w:eastAsia="微軟正黑體" w:hAnsi="微軟正黑體" w:hint="eastAsia"/>
+          <w:color w:val="484848"/>
+          <w:sz w:val="28"/>
+          <w:szCs w:val="28"/>
+        </w:rPr>
+        <w:t>draw the histogram</w:t>
+      </w:r>
+    </w:p>
+    <w:p>
+      <w:pPr>
+        <w:pStyle w:val="a"/>
+        <w:numPr>
+          <w:ilvl w:val="1"/>
+          <w:numId w:val="3"/>
+        </w:numPr>
+        <w:rPr>
+          <w:rFonts w:hint="eastAsia"/>
           <w:lang w:eastAsia="zh-CN"/>
         </w:rPr>
-        <w:t>Principal Code F</w:t>
-      </w:r>
-      <w:r>
-        <w:rPr>
-          <w:lang w:eastAsia="zh-CN"/>
-        </w:rPr>
-        <w:t>ragment</w:t>
+      </w:pPr>
+      <w:r>
+        <w:rPr>
+          <w:rFonts w:ascii="微軟正黑體" w:eastAsia="微軟正黑體" w:hAnsi="微軟正黑體" w:hint="eastAsia"/>
+          <w:color w:val="484848"/>
+          <w:sz w:val="28"/>
+          <w:szCs w:val="28"/>
+        </w:rPr>
+        <w:t>connected components</w:t>
+      </w:r>
+      <w:r>
+        <w:rPr>
+          <w:rFonts w:ascii="微軟正黑體" w:eastAsia="微軟正黑體" w:hAnsi="微軟正黑體" w:hint="eastAsia"/>
+          <w:color w:val="484848"/>
+          <w:sz w:val="28"/>
+          <w:szCs w:val="28"/>
+          <w:lang w:eastAsia="zh-TW"/>
+        </w:rPr>
+        <w:t xml:space="preserve"> with </w:t>
       </w:r>
     </w:p>
     <w:p>
@@ -136,15 +146,1908 @@
           <w:ilvl w:val="0"/>
           <w:numId w:val="0"/>
         </w:numPr>
+        <w:ind w:left="1440"/>
         <w:rPr>
           <w:rFonts w:hint="eastAsia"/>
+          <w:lang w:eastAsia="zh-CN"/>
+        </w:rPr>
+      </w:pPr>
+      <w:proofErr w:type="spellStart"/>
+      <w:r>
+        <w:rPr>
+          <w:rFonts w:ascii="微軟正黑體" w:eastAsia="微軟正黑體" w:hAnsi="微軟正黑體" w:hint="eastAsia"/>
+          <w:color w:val="484848"/>
+          <w:sz w:val="28"/>
+          <w:szCs w:val="28"/>
+          <w:lang w:eastAsia="zh-TW"/>
+        </w:rPr>
+        <w:t>threshood</w:t>
+      </w:r>
+      <w:proofErr w:type="spellEnd"/>
+      <w:r>
+        <w:rPr>
+          <w:rFonts w:ascii="微軟正黑體" w:eastAsia="微軟正黑體" w:hAnsi="微軟正黑體" w:hint="eastAsia"/>
+          <w:color w:val="484848"/>
+          <w:sz w:val="28"/>
+          <w:szCs w:val="28"/>
+          <w:lang w:eastAsia="zh-TW"/>
+        </w:rPr>
+        <w:t xml:space="preserve"> 500,</w:t>
+      </w:r>
+      <w:r>
+        <w:rPr>
+          <w:rFonts w:ascii="微軟正黑體" w:eastAsia="微軟正黑體" w:hAnsi="微軟正黑體" w:hint="eastAsia"/>
+          <w:color w:val="484848"/>
+          <w:sz w:val="28"/>
+          <w:szCs w:val="28"/>
+        </w:rPr>
+        <w:t xml:space="preserve"> </w:t>
+      </w:r>
+      <w:r>
+        <w:rPr>
+          <w:rFonts w:ascii="微軟正黑體" w:eastAsia="微軟正黑體" w:hAnsi="微軟正黑體" w:hint="eastAsia"/>
+          <w:color w:val="484848"/>
+          <w:sz w:val="28"/>
+          <w:szCs w:val="28"/>
+        </w:rPr>
+        <w:t>4-connected</w:t>
+      </w:r>
+      <w:r>
+        <w:rPr>
+          <w:rFonts w:ascii="微軟正黑體" w:eastAsia="微軟正黑體" w:hAnsi="微軟正黑體" w:hint="eastAsia"/>
+          <w:color w:val="484848"/>
+          <w:sz w:val="28"/>
+          <w:szCs w:val="28"/>
+          <w:lang w:eastAsia="zh-TW"/>
+        </w:rPr>
+        <w:t xml:space="preserve"> component</w:t>
+      </w:r>
+    </w:p>
+    <w:p>
+      <w:pPr>
+        <w:pStyle w:val="a"/>
+        <w:rPr>
+          <w:rFonts w:hint="eastAsia"/>
+          <w:lang w:eastAsia="zh-CN"/>
+        </w:rPr>
+      </w:pPr>
+      <w:r>
+        <w:rPr>
+          <w:lang w:eastAsia="zh-CN"/>
+        </w:rPr>
+        <w:t xml:space="preserve">Algorithm </w:t>
+      </w:r>
+      <w:r>
+        <w:rPr>
+          <w:lang w:eastAsia="zh-CN"/>
+        </w:rPr>
+        <w:t xml:space="preserve"> </w:t>
+      </w:r>
+    </w:p>
+    <w:p>
+      <w:pPr>
+        <w:pStyle w:val="a"/>
+        <w:numPr>
+          <w:ilvl w:val="1"/>
+          <w:numId w:val="3"/>
+        </w:numPr>
+        <w:rPr>
+          <w:rFonts w:hint="eastAsia"/>
+          <w:lang w:eastAsia="zh-CN"/>
+        </w:rPr>
+      </w:pPr>
+      <w:proofErr w:type="spellStart"/>
+      <w:r>
+        <w:rPr>
+          <w:rFonts w:ascii="微軟正黑體" w:eastAsia="微軟正黑體" w:hAnsi="微軟正黑體" w:hint="eastAsia"/>
+          <w:color w:val="484848"/>
+          <w:sz w:val="28"/>
+          <w:szCs w:val="28"/>
+        </w:rPr>
+        <w:t>Binarize</w:t>
+      </w:r>
+      <w:proofErr w:type="spellEnd"/>
+      <w:r>
+        <w:rPr>
+          <w:rFonts w:ascii="微軟正黑體" w:eastAsia="微軟正黑體" w:hAnsi="微軟正黑體" w:hint="eastAsia"/>
+          <w:color w:val="484848"/>
+          <w:sz w:val="28"/>
+          <w:szCs w:val="28"/>
+          <w:lang w:eastAsia="zh-TW"/>
+        </w:rPr>
+        <w:t xml:space="preserve"> - </w:t>
+      </w:r>
+      <w:r>
+        <w:rPr>
+          <w:rFonts w:hint="eastAsia"/>
+          <w:lang w:eastAsia="zh-TW"/>
+        </w:rPr>
+        <w:t>取得</w:t>
+      </w:r>
+      <w:r>
+        <w:rPr>
+          <w:rFonts w:hint="eastAsia"/>
+          <w:lang w:eastAsia="zh-TW"/>
+        </w:rPr>
+        <w:t>pixel</w:t>
+      </w:r>
+      <w:r>
+        <w:rPr>
+          <w:rFonts w:hint="eastAsia"/>
+          <w:lang w:eastAsia="zh-TW"/>
+        </w:rPr>
+        <w:t>灰階，若</w:t>
+      </w:r>
+      <w:r>
+        <w:rPr>
+          <w:rFonts w:hint="eastAsia"/>
+          <w:lang w:eastAsia="zh-TW"/>
+        </w:rPr>
+        <w:t>&gt;</w:t>
+      </w:r>
+      <w:proofErr w:type="spellStart"/>
+      <w:r>
+        <w:rPr>
+          <w:rFonts w:hint="eastAsia"/>
+          <w:lang w:eastAsia="zh-TW"/>
+        </w:rPr>
+        <w:t>threshood</w:t>
+      </w:r>
+      <w:proofErr w:type="spellEnd"/>
+      <w:r>
+        <w:rPr>
+          <w:rFonts w:hint="eastAsia"/>
+          <w:lang w:eastAsia="zh-TW"/>
+        </w:rPr>
+        <w:t>則設為黑</w:t>
+      </w:r>
+    </w:p>
+    <w:p>
+      <w:pPr>
+        <w:pStyle w:val="a"/>
+        <w:numPr>
+          <w:ilvl w:val="0"/>
+          <w:numId w:val="0"/>
+        </w:numPr>
+        <w:ind w:left="1440"/>
+        <w:rPr>
+          <w:rFonts w:ascii="微軟正黑體" w:eastAsia="微軟正黑體" w:hAnsi="微軟正黑體" w:hint="eastAsia"/>
+          <w:color w:val="484848"/>
+          <w:sz w:val="28"/>
+          <w:szCs w:val="28"/>
+          <w:lang w:eastAsia="zh-TW"/>
+        </w:rPr>
+      </w:pPr>
+      <w:r>
+        <w:rPr>
+          <w:rFonts w:ascii="微軟正黑體" w:eastAsia="微軟正黑體" w:hAnsi="微軟正黑體" w:hint="eastAsia"/>
+          <w:color w:val="484848"/>
+          <w:sz w:val="28"/>
+          <w:szCs w:val="28"/>
+          <w:lang w:eastAsia="zh-TW"/>
+        </w:rPr>
+        <w:t>否則白色。</w:t>
+      </w:r>
+    </w:p>
+    <w:p>
+      <w:pPr>
+        <w:pStyle w:val="a"/>
+        <w:numPr>
+          <w:ilvl w:val="1"/>
+          <w:numId w:val="3"/>
+        </w:numPr>
+        <w:rPr>
+          <w:rFonts w:ascii="微軟正黑體" w:eastAsia="微軟正黑體" w:hAnsi="微軟正黑體" w:hint="eastAsia"/>
+          <w:color w:val="484848"/>
+          <w:sz w:val="28"/>
+          <w:szCs w:val="28"/>
+          <w:lang w:eastAsia="zh-TW"/>
+        </w:rPr>
+      </w:pPr>
+      <w:r>
+        <w:rPr>
+          <w:rFonts w:ascii="微軟正黑體" w:eastAsia="微軟正黑體" w:hAnsi="微軟正黑體"/>
+          <w:color w:val="484848"/>
+          <w:sz w:val="28"/>
+          <w:szCs w:val="28"/>
+        </w:rPr>
+        <w:t>H</w:t>
+      </w:r>
+      <w:r>
+        <w:rPr>
+          <w:rFonts w:ascii="微軟正黑體" w:eastAsia="微軟正黑體" w:hAnsi="微軟正黑體" w:hint="eastAsia"/>
+          <w:color w:val="484848"/>
+          <w:sz w:val="28"/>
+          <w:szCs w:val="28"/>
+        </w:rPr>
+        <w:t>istogram</w:t>
+      </w:r>
+      <w:r>
+        <w:rPr>
+          <w:rFonts w:ascii="微軟正黑體" w:eastAsia="微軟正黑體" w:hAnsi="微軟正黑體" w:hint="eastAsia"/>
+          <w:color w:val="484848"/>
+          <w:sz w:val="28"/>
+          <w:szCs w:val="28"/>
+          <w:lang w:eastAsia="zh-TW"/>
+        </w:rPr>
+        <w:t xml:space="preserve"> </w:t>
+      </w:r>
+      <w:proofErr w:type="gramStart"/>
+      <w:r>
+        <w:rPr>
+          <w:rFonts w:ascii="微軟正黑體" w:eastAsia="微軟正黑體" w:hAnsi="微軟正黑體"/>
+          <w:color w:val="484848"/>
+          <w:sz w:val="28"/>
+          <w:szCs w:val="28"/>
+          <w:lang w:eastAsia="zh-TW"/>
+        </w:rPr>
+        <w:t>–</w:t>
+      </w:r>
+      <w:proofErr w:type="gramEnd"/>
+      <w:r>
+        <w:rPr>
+          <w:rFonts w:ascii="微軟正黑體" w:eastAsia="微軟正黑體" w:hAnsi="微軟正黑體" w:hint="eastAsia"/>
+          <w:color w:val="484848"/>
+          <w:sz w:val="28"/>
+          <w:szCs w:val="28"/>
+          <w:lang w:eastAsia="zh-TW"/>
+        </w:rPr>
+        <w:t xml:space="preserve"> 遍歷pixel，計算每</w:t>
+      </w:r>
+      <w:proofErr w:type="gramStart"/>
+      <w:r>
+        <w:rPr>
+          <w:rFonts w:ascii="微軟正黑體" w:eastAsia="微軟正黑體" w:hAnsi="微軟正黑體" w:hint="eastAsia"/>
+          <w:color w:val="484848"/>
+          <w:sz w:val="28"/>
+          <w:szCs w:val="28"/>
+          <w:lang w:eastAsia="zh-TW"/>
+        </w:rPr>
+        <w:t>個</w:t>
+      </w:r>
+      <w:proofErr w:type="gramEnd"/>
+      <w:r>
+        <w:rPr>
+          <w:rFonts w:ascii="微軟正黑體" w:eastAsia="微軟正黑體" w:hAnsi="微軟正黑體" w:hint="eastAsia"/>
+          <w:color w:val="484848"/>
+          <w:sz w:val="28"/>
+          <w:szCs w:val="28"/>
+          <w:lang w:eastAsia="zh-TW"/>
+        </w:rPr>
+        <w:t>灰階出現的次數。</w:t>
+      </w:r>
+    </w:p>
+    <w:p>
+      <w:pPr>
+        <w:pStyle w:val="a"/>
+        <w:numPr>
+          <w:ilvl w:val="1"/>
+          <w:numId w:val="3"/>
+        </w:numPr>
+        <w:rPr>
+          <w:rFonts w:ascii="微軟正黑體" w:eastAsia="微軟正黑體" w:hAnsi="微軟正黑體" w:hint="eastAsia"/>
+          <w:color w:val="484848"/>
+          <w:sz w:val="28"/>
+          <w:szCs w:val="28"/>
+          <w:lang w:eastAsia="zh-TW"/>
+        </w:rPr>
+      </w:pPr>
+      <w:r>
+        <w:rPr>
+          <w:rFonts w:ascii="微軟正黑體" w:eastAsia="微軟正黑體" w:hAnsi="微軟正黑體" w:hint="eastAsia"/>
+          <w:color w:val="484848"/>
+          <w:sz w:val="28"/>
+          <w:szCs w:val="28"/>
+        </w:rPr>
+        <w:t>connected components</w:t>
+      </w:r>
+      <w:r>
+        <w:rPr>
+          <w:rFonts w:ascii="微軟正黑體" w:eastAsia="微軟正黑體" w:hAnsi="微軟正黑體" w:hint="eastAsia"/>
+          <w:color w:val="484848"/>
+          <w:sz w:val="28"/>
+          <w:szCs w:val="28"/>
+          <w:lang w:eastAsia="zh-TW"/>
+        </w:rPr>
+        <w:t xml:space="preserve"> </w:t>
+      </w:r>
+      <w:r>
+        <w:rPr>
+          <w:rFonts w:ascii="微軟正黑體" w:eastAsia="微軟正黑體" w:hAnsi="微軟正黑體"/>
+          <w:color w:val="484848"/>
+          <w:sz w:val="28"/>
+          <w:szCs w:val="28"/>
+          <w:lang w:eastAsia="zh-TW"/>
+        </w:rPr>
+        <w:t>–</w:t>
+      </w:r>
+      <w:r>
+        <w:rPr>
+          <w:rFonts w:ascii="微軟正黑體" w:eastAsia="微軟正黑體" w:hAnsi="微軟正黑體" w:hint="eastAsia"/>
+          <w:color w:val="484848"/>
+          <w:sz w:val="28"/>
+          <w:szCs w:val="28"/>
+          <w:lang w:eastAsia="zh-TW"/>
+        </w:rPr>
+        <w:t xml:space="preserve"> classical </w:t>
+      </w:r>
+      <w:r>
+        <w:rPr>
+          <w:rFonts w:ascii="微軟正黑體" w:eastAsia="微軟正黑體" w:hAnsi="微軟正黑體"/>
+          <w:color w:val="484848"/>
+          <w:sz w:val="28"/>
+          <w:szCs w:val="28"/>
+          <w:lang w:eastAsia="zh-TW"/>
+        </w:rPr>
+        <w:t>algorithm</w:t>
+      </w:r>
+      <w:r>
+        <w:rPr>
+          <w:rFonts w:ascii="微軟正黑體" w:eastAsia="微軟正黑體" w:hAnsi="微軟正黑體" w:hint="eastAsia"/>
+          <w:color w:val="484848"/>
+          <w:sz w:val="28"/>
+          <w:szCs w:val="28"/>
+          <w:lang w:eastAsia="zh-TW"/>
+        </w:rPr>
+        <w:t xml:space="preserve"> with</w:t>
+      </w:r>
+    </w:p>
+    <w:p>
+      <w:pPr>
+        <w:pStyle w:val="a"/>
+        <w:numPr>
+          <w:ilvl w:val="0"/>
+          <w:numId w:val="0"/>
+        </w:numPr>
+        <w:ind w:left="720" w:firstLine="720"/>
+        <w:rPr>
+          <w:lang w:eastAsia="zh-CN"/>
+        </w:rPr>
+      </w:pPr>
+      <w:proofErr w:type="spellStart"/>
+      <w:r>
+        <w:rPr>
+          <w:rFonts w:hint="eastAsia"/>
+          <w:lang w:eastAsia="zh-TW"/>
+        </w:rPr>
+        <w:t>threshood</w:t>
+      </w:r>
+      <w:proofErr w:type="spellEnd"/>
+      <w:r>
+        <w:rPr>
+          <w:rFonts w:hint="eastAsia"/>
+          <w:lang w:eastAsia="zh-TW"/>
+        </w:rPr>
+        <w:t xml:space="preserve"> 500,</w:t>
+      </w:r>
+      <w:r>
+        <w:rPr>
+          <w:rFonts w:hint="eastAsia"/>
+        </w:rPr>
+        <w:t xml:space="preserve"> </w:t>
+      </w:r>
+      <w:r>
+        <w:rPr>
+          <w:rFonts w:hint="eastAsia"/>
+        </w:rPr>
+        <w:t>4-connected</w:t>
+      </w:r>
+      <w:r>
+        <w:rPr>
+          <w:rFonts w:hint="eastAsia"/>
+          <w:lang w:eastAsia="zh-TW"/>
+        </w:rPr>
+        <w:t xml:space="preserve"> component</w:t>
+      </w:r>
+    </w:p>
+    <w:p>
+      <w:pPr>
+        <w:pStyle w:val="a"/>
+        <w:rPr>
+          <w:lang w:eastAsia="zh-CN"/>
+        </w:rPr>
+      </w:pPr>
+      <w:r>
+        <w:rPr>
+          <w:lang w:eastAsia="zh-CN"/>
+        </w:rPr>
+        <w:t>P</w:t>
+      </w:r>
+      <w:r>
+        <w:rPr>
+          <w:lang w:eastAsia="zh-CN"/>
+        </w:rPr>
+        <w:t>arameters (if any)</w:t>
+      </w:r>
+    </w:p>
+    <w:p>
+      <w:pPr>
+        <w:pStyle w:val="a"/>
+        <w:numPr>
+          <w:ilvl w:val="1"/>
+          <w:numId w:val="3"/>
+        </w:numPr>
+        <w:rPr>
+          <w:lang w:eastAsia="zh-CN"/>
+        </w:rPr>
+      </w:pPr>
+      <w:r>
+        <w:rPr>
+          <w:lang w:eastAsia="zh-CN"/>
+        </w:rPr>
+        <w:t>no</w:t>
+      </w:r>
+    </w:p>
+    <w:p>
+      <w:pPr>
+        <w:rPr>
+          <w:lang w:eastAsia="zh-CN"/>
+        </w:rPr>
+      </w:pPr>
+      <w:r>
+        <w:rPr>
+          <w:lang w:eastAsia="zh-CN"/>
+        </w:rPr>
+        <w:br w:type="page"/>
+      </w:r>
+    </w:p>
+    <w:p>
+      <w:pPr>
+        <w:pStyle w:val="a"/>
+        <w:rPr>
+          <w:rFonts w:hint="eastAsia"/>
+          <w:lang w:eastAsia="zh-CN"/>
+        </w:rPr>
+      </w:pPr>
+      <w:r>
+        <w:rPr>
+          <w:lang w:eastAsia="zh-CN"/>
+        </w:rPr>
+        <w:lastRenderedPageBreak/>
+        <w:t>Principal Code F</w:t>
+      </w:r>
+      <w:r>
+        <w:rPr>
+          <w:lang w:eastAsia="zh-CN"/>
+        </w:rPr>
+        <w:t>ragment</w:t>
+      </w:r>
+    </w:p>
+    <w:p>
+      <w:pPr>
+        <w:pStyle w:val="a"/>
+        <w:numPr>
+          <w:ilvl w:val="0"/>
+          <w:numId w:val="0"/>
+        </w:numPr>
+        <w:ind w:left="432"/>
+        <w:rPr>
+          <w:rFonts w:ascii="微軟正黑體" w:eastAsia="微軟正黑體" w:hAnsi="微軟正黑體" w:hint="eastAsia"/>
+          <w:color w:val="484848"/>
+          <w:sz w:val="28"/>
+          <w:szCs w:val="28"/>
+          <w:lang w:eastAsia="zh-TW"/>
+        </w:rPr>
+      </w:pPr>
+      <w:proofErr w:type="spellStart"/>
+      <w:r>
+        <w:rPr>
+          <w:rFonts w:ascii="微軟正黑體" w:eastAsia="微軟正黑體" w:hAnsi="微軟正黑體" w:hint="eastAsia"/>
+          <w:color w:val="484848"/>
+          <w:sz w:val="28"/>
+          <w:szCs w:val="28"/>
+        </w:rPr>
+        <w:t>Binarize</w:t>
+      </w:r>
+      <w:proofErr w:type="spellEnd"/>
+    </w:p>
+    <w:p>
+      <w:pPr>
+        <w:pStyle w:val="a"/>
+        <w:numPr>
+          <w:ilvl w:val="0"/>
+          <w:numId w:val="0"/>
+        </w:numPr>
+        <w:ind w:left="432"/>
+        <w:rPr>
+          <w:rFonts w:ascii="微軟正黑體" w:eastAsia="微軟正黑體" w:hAnsi="微軟正黑體"/>
+          <w:color w:val="484848"/>
+          <w:sz w:val="28"/>
+          <w:szCs w:val="28"/>
+          <w:lang w:eastAsia="zh-TW"/>
+        </w:rPr>
+      </w:pPr>
+      <w:r>
+        <w:rPr>
+          <w:rFonts w:ascii="微軟正黑體" w:eastAsia="微軟正黑體" w:hAnsi="微軟正黑體" w:hint="eastAsia"/>
+          <w:color w:val="484848"/>
+          <w:sz w:val="28"/>
+          <w:szCs w:val="28"/>
+          <w:lang w:eastAsia="zh-TW"/>
+        </w:rPr>
+        <w:t xml:space="preserve">(file </w:t>
+      </w:r>
+      <w:r>
+        <w:rPr>
+          <w:rFonts w:ascii="微軟正黑體" w:eastAsia="微軟正黑體" w:hAnsi="微軟正黑體"/>
+          <w:color w:val="484848"/>
+          <w:sz w:val="28"/>
+          <w:szCs w:val="28"/>
+          <w:lang w:eastAsia="zh-TW"/>
+        </w:rPr>
+        <w:t>–</w:t>
+      </w:r>
+      <w:r>
+        <w:rPr>
+          <w:rFonts w:ascii="微軟正黑體" w:eastAsia="微軟正黑體" w:hAnsi="微軟正黑體" w:hint="eastAsia"/>
+          <w:color w:val="484848"/>
+          <w:sz w:val="28"/>
+          <w:szCs w:val="28"/>
+          <w:lang w:eastAsia="zh-TW"/>
+        </w:rPr>
+        <w:t xml:space="preserve"> </w:t>
+      </w:r>
+      <w:r>
+        <w:rPr>
+          <w:rFonts w:ascii="微軟正黑體" w:eastAsia="微軟正黑體" w:hAnsi="微軟正黑體" w:hint="eastAsia"/>
+          <w:color w:val="484848"/>
+          <w:sz w:val="28"/>
+          <w:szCs w:val="28"/>
+          <w:lang w:eastAsia="zh-TW"/>
+        </w:rPr>
+        <w:t>/</w:t>
+      </w:r>
+      <w:r>
+        <w:rPr>
+          <w:rFonts w:ascii="微軟正黑體" w:eastAsia="微軟正黑體" w:hAnsi="微軟正黑體" w:hint="eastAsia"/>
+          <w:color w:val="484848"/>
+          <w:sz w:val="28"/>
+          <w:szCs w:val="28"/>
+          <w:lang w:eastAsia="zh-TW"/>
+        </w:rPr>
+        <w:t>src/</w:t>
+      </w:r>
+      <w:r>
+        <w:rPr>
+          <w:rFonts w:ascii="微軟正黑體" w:eastAsia="微軟正黑體" w:hAnsi="微軟正黑體" w:hint="eastAsia"/>
+          <w:color w:val="484848"/>
+          <w:sz w:val="28"/>
+          <w:szCs w:val="28"/>
+          <w:lang w:eastAsia="zh-TW"/>
+        </w:rPr>
+        <w:t xml:space="preserve">cv1.util.cv </w:t>
+      </w:r>
+      <w:r>
+        <w:rPr>
+          <w:rFonts w:ascii="微軟正黑體" w:eastAsia="微軟正黑體" w:hAnsi="微軟正黑體" w:hint="eastAsia"/>
+          <w:color w:val="484848"/>
+          <w:sz w:val="28"/>
+          <w:szCs w:val="28"/>
+          <w:lang w:eastAsia="zh-TW"/>
+        </w:rPr>
+        <w:t>/</w:t>
+      </w:r>
+      <w:r>
+        <w:rPr>
+          <w:rFonts w:ascii="微軟正黑體" w:eastAsia="微軟正黑體" w:hAnsi="微軟正黑體" w:hint="eastAsia"/>
+          <w:color w:val="484848"/>
+          <w:sz w:val="28"/>
+          <w:szCs w:val="28"/>
+          <w:lang w:eastAsia="zh-TW"/>
+        </w:rPr>
+        <w:t>ImgUtil</w:t>
+      </w:r>
+      <w:r>
+        <w:rPr>
+          <w:rFonts w:ascii="微軟正黑體" w:eastAsia="微軟正黑體" w:hAnsi="微軟正黑體" w:hint="eastAsia"/>
+          <w:color w:val="484848"/>
+          <w:sz w:val="28"/>
+          <w:szCs w:val="28"/>
+          <w:lang w:eastAsia="zh-TW"/>
+        </w:rPr>
+        <w:t>.java)</w:t>
+      </w:r>
+    </w:p>
+    <w:p>
+      <w:pPr>
+        <w:pStyle w:val="a"/>
+        <w:numPr>
+          <w:ilvl w:val="0"/>
+          <w:numId w:val="0"/>
+        </w:numPr>
+        <w:ind w:left="432"/>
+        <w:rPr>
+          <w:rFonts w:hint="eastAsia"/>
+          <w:lang w:eastAsia="zh-TW"/>
+        </w:rPr>
+      </w:pPr>
+      <w:r>
+        <w:rPr>
+          <w:noProof/>
+          <w:lang w:eastAsia="zh-TW"/>
+        </w:rPr>
+        <w:drawing>
+          <wp:inline distT="0" distB="0" distL="0" distR="0" wp14:anchorId="0F46695C" wp14:editId="1B44B708">
+            <wp:extent cx="5486400" cy="1943100"/>
+            <wp:effectExtent l="0" t="0" r="0" b="0"/>
+            <wp:docPr id="1" name="圖片 1"/>
+            <wp:cNvGraphicFramePr>
+              <a:graphicFrameLocks xmlns:a="http://schemas.openxmlformats.org/drawingml/2006/main" noChangeAspect="1"/>
+            </wp:cNvGraphicFramePr>
+            <a:graphic xmlns:a="http://schemas.openxmlformats.org/drawingml/2006/main">
+              <a:graphicData uri="http://schemas.openxmlformats.org/drawingml/2006/picture">
+                <pic:pic xmlns:pic="http://schemas.openxmlformats.org/drawingml/2006/picture">
+                  <pic:nvPicPr>
+                    <pic:cNvPr id="0" name=""/>
+                    <pic:cNvPicPr/>
+                  </pic:nvPicPr>
+                  <pic:blipFill>
+                    <a:blip r:embed="rId9"/>
+                    <a:stretch>
+                      <a:fillRect/>
+                    </a:stretch>
+                  </pic:blipFill>
+                  <pic:spPr>
+                    <a:xfrm>
+                      <a:off x="0" y="0"/>
+                      <a:ext cx="5486400" cy="1943100"/>
+                    </a:xfrm>
+                    <a:prstGeom prst="rect">
+                      <a:avLst/>
+                    </a:prstGeom>
+                  </pic:spPr>
+                </pic:pic>
+              </a:graphicData>
+            </a:graphic>
+          </wp:inline>
+        </w:drawing>
+      </w:r>
+    </w:p>
+    <w:p>
+      <w:pPr>
+        <w:pStyle w:val="a"/>
+        <w:numPr>
+          <w:ilvl w:val="0"/>
+          <w:numId w:val="0"/>
+        </w:numPr>
+        <w:ind w:left="432"/>
+        <w:rPr>
+          <w:rFonts w:ascii="微軟正黑體" w:eastAsia="微軟正黑體" w:hAnsi="微軟正黑體" w:hint="eastAsia"/>
+          <w:color w:val="484848"/>
+          <w:sz w:val="28"/>
+          <w:szCs w:val="28"/>
+          <w:lang w:eastAsia="zh-TW"/>
+        </w:rPr>
+      </w:pPr>
+      <w:r>
+        <w:rPr>
+          <w:rFonts w:ascii="微軟正黑體" w:eastAsia="微軟正黑體" w:hAnsi="微軟正黑體"/>
+          <w:color w:val="484848"/>
+          <w:sz w:val="28"/>
+          <w:szCs w:val="28"/>
+        </w:rPr>
+        <w:t>H</w:t>
+      </w:r>
+      <w:r>
+        <w:rPr>
+          <w:rFonts w:ascii="微軟正黑體" w:eastAsia="微軟正黑體" w:hAnsi="微軟正黑體" w:hint="eastAsia"/>
+          <w:color w:val="484848"/>
+          <w:sz w:val="28"/>
+          <w:szCs w:val="28"/>
+        </w:rPr>
+        <w:t>istogram</w:t>
+      </w:r>
+    </w:p>
+    <w:p>
+      <w:pPr>
+        <w:pStyle w:val="a"/>
+        <w:numPr>
+          <w:ilvl w:val="0"/>
+          <w:numId w:val="0"/>
+        </w:numPr>
+        <w:ind w:left="432"/>
+        <w:rPr>
+          <w:rFonts w:ascii="微軟正黑體" w:eastAsia="微軟正黑體" w:hAnsi="微軟正黑體" w:hint="eastAsia"/>
+          <w:color w:val="484848"/>
+          <w:sz w:val="28"/>
+          <w:szCs w:val="28"/>
+          <w:lang w:eastAsia="zh-TW"/>
+        </w:rPr>
+      </w:pPr>
+      <w:r>
+        <w:rPr>
+          <w:rFonts w:ascii="微軟正黑體" w:eastAsia="微軟正黑體" w:hAnsi="微軟正黑體" w:hint="eastAsia"/>
+          <w:color w:val="484848"/>
+          <w:sz w:val="28"/>
+          <w:szCs w:val="28"/>
+          <w:lang w:eastAsia="zh-TW"/>
+        </w:rPr>
+        <w:t xml:space="preserve">(file </w:t>
+      </w:r>
+      <w:r>
+        <w:rPr>
+          <w:rFonts w:ascii="微軟正黑體" w:eastAsia="微軟正黑體" w:hAnsi="微軟正黑體"/>
+          <w:color w:val="484848"/>
+          <w:sz w:val="28"/>
+          <w:szCs w:val="28"/>
+          <w:lang w:eastAsia="zh-TW"/>
+        </w:rPr>
+        <w:t>–</w:t>
+      </w:r>
+      <w:r>
+        <w:rPr>
+          <w:rFonts w:ascii="微軟正黑體" w:eastAsia="微軟正黑體" w:hAnsi="微軟正黑體" w:hint="eastAsia"/>
+          <w:color w:val="484848"/>
+          <w:sz w:val="28"/>
+          <w:szCs w:val="28"/>
+          <w:lang w:eastAsia="zh-TW"/>
+        </w:rPr>
+        <w:t xml:space="preserve"> /src/cv1.util.cv /ImgUtil.java)</w:t>
+      </w:r>
+    </w:p>
+    <w:p>
+      <w:pPr>
+        <w:pStyle w:val="a"/>
+        <w:numPr>
+          <w:ilvl w:val="0"/>
+          <w:numId w:val="0"/>
+        </w:numPr>
+        <w:ind w:left="432"/>
+        <w:rPr>
+          <w:rFonts w:hint="eastAsia"/>
+          <w:lang w:eastAsia="zh-TW"/>
+        </w:rPr>
+      </w:pPr>
+      <w:r>
+        <w:rPr>
+          <w:noProof/>
+          <w:lang w:eastAsia="zh-TW"/>
+        </w:rPr>
+        <w:drawing>
+          <wp:inline distT="0" distB="0" distL="0" distR="0" wp14:anchorId="2DD9387D" wp14:editId="0158DDF8">
+            <wp:extent cx="5486400" cy="2889250"/>
+            <wp:effectExtent l="0" t="0" r="0" b="6350"/>
+            <wp:docPr id="2" name="圖片 2"/>
+            <wp:cNvGraphicFramePr>
+              <a:graphicFrameLocks xmlns:a="http://schemas.openxmlformats.org/drawingml/2006/main" noChangeAspect="1"/>
+            </wp:cNvGraphicFramePr>
+            <a:graphic xmlns:a="http://schemas.openxmlformats.org/drawingml/2006/main">
+              <a:graphicData uri="http://schemas.openxmlformats.org/drawingml/2006/picture">
+                <pic:pic xmlns:pic="http://schemas.openxmlformats.org/drawingml/2006/picture">
+                  <pic:nvPicPr>
+                    <pic:cNvPr id="0" name=""/>
+                    <pic:cNvPicPr/>
+                  </pic:nvPicPr>
+                  <pic:blipFill>
+                    <a:blip r:embed="rId10"/>
+                    <a:stretch>
+                      <a:fillRect/>
+                    </a:stretch>
+                  </pic:blipFill>
+                  <pic:spPr>
+                    <a:xfrm>
+                      <a:off x="0" y="0"/>
+                      <a:ext cx="5486400" cy="2889250"/>
+                    </a:xfrm>
+                    <a:prstGeom prst="rect">
+                      <a:avLst/>
+                    </a:prstGeom>
+                  </pic:spPr>
+                </pic:pic>
+              </a:graphicData>
+            </a:graphic>
+          </wp:inline>
+        </w:drawing>
+      </w:r>
+    </w:p>
+    <w:p>
+      <w:pPr>
+        <w:rPr>
+          <w:rFonts w:ascii="微軟正黑體" w:eastAsia="微軟正黑體" w:hAnsi="微軟正黑體"/>
+          <w:color w:val="484848"/>
+          <w:sz w:val="28"/>
+          <w:szCs w:val="28"/>
+        </w:rPr>
+      </w:pPr>
+      <w:r>
+        <w:rPr>
+          <w:rFonts w:ascii="微軟正黑體" w:eastAsia="微軟正黑體" w:hAnsi="微軟正黑體"/>
+          <w:color w:val="484848"/>
+          <w:sz w:val="28"/>
+          <w:szCs w:val="28"/>
+        </w:rPr>
+        <w:br w:type="page"/>
+      </w:r>
+    </w:p>
+    <w:p>
+      <w:pPr>
+        <w:pStyle w:val="a"/>
+        <w:numPr>
+          <w:ilvl w:val="0"/>
+          <w:numId w:val="0"/>
+        </w:numPr>
+        <w:ind w:left="432"/>
+        <w:rPr>
+          <w:rFonts w:ascii="微軟正黑體" w:eastAsia="微軟正黑體" w:hAnsi="微軟正黑體" w:hint="eastAsia"/>
+          <w:color w:val="484848"/>
+          <w:sz w:val="28"/>
+          <w:szCs w:val="28"/>
+          <w:lang w:eastAsia="zh-TW"/>
+        </w:rPr>
+      </w:pPr>
+      <w:r>
+        <w:rPr>
+          <w:rFonts w:ascii="微軟正黑體" w:eastAsia="微軟正黑體" w:hAnsi="微軟正黑體" w:hint="eastAsia"/>
+          <w:color w:val="484848"/>
+          <w:sz w:val="28"/>
+          <w:szCs w:val="28"/>
+          <w:lang w:eastAsia="zh-TW"/>
+        </w:rPr>
+        <w:lastRenderedPageBreak/>
+        <w:t>C</w:t>
+      </w:r>
+      <w:r>
+        <w:rPr>
+          <w:rFonts w:ascii="微軟正黑體" w:eastAsia="微軟正黑體" w:hAnsi="微軟正黑體" w:hint="eastAsia"/>
+          <w:color w:val="484848"/>
+          <w:sz w:val="28"/>
+          <w:szCs w:val="28"/>
+        </w:rPr>
+        <w:t xml:space="preserve">onnected </w:t>
+      </w:r>
+      <w:r>
+        <w:rPr>
+          <w:rFonts w:ascii="微軟正黑體" w:eastAsia="微軟正黑體" w:hAnsi="微軟正黑體" w:hint="eastAsia"/>
+          <w:color w:val="484848"/>
+          <w:sz w:val="28"/>
+          <w:szCs w:val="28"/>
+          <w:lang w:eastAsia="zh-TW"/>
+        </w:rPr>
+        <w:t>C</w:t>
+      </w:r>
+      <w:r>
+        <w:rPr>
+          <w:rFonts w:ascii="微軟正黑體" w:eastAsia="微軟正黑體" w:hAnsi="微軟正黑體" w:hint="eastAsia"/>
+          <w:color w:val="484848"/>
+          <w:sz w:val="28"/>
+          <w:szCs w:val="28"/>
+        </w:rPr>
+        <w:t>omponents</w:t>
+      </w:r>
+      <w:r>
+        <w:rPr>
+          <w:rFonts w:ascii="微軟正黑體" w:eastAsia="微軟正黑體" w:hAnsi="微軟正黑體" w:hint="eastAsia"/>
+          <w:color w:val="484848"/>
+          <w:sz w:val="28"/>
+          <w:szCs w:val="28"/>
+          <w:lang w:eastAsia="zh-TW"/>
+        </w:rPr>
+        <w:t xml:space="preserve"> </w:t>
+      </w:r>
+    </w:p>
+    <w:p>
+      <w:pPr>
+        <w:pStyle w:val="a"/>
+        <w:numPr>
+          <w:ilvl w:val="0"/>
+          <w:numId w:val="0"/>
+        </w:numPr>
+        <w:ind w:left="432"/>
+        <w:rPr>
+          <w:rFonts w:ascii="微軟正黑體" w:eastAsia="微軟正黑體" w:hAnsi="微軟正黑體" w:hint="eastAsia"/>
+          <w:color w:val="484848"/>
+          <w:sz w:val="28"/>
+          <w:szCs w:val="28"/>
+          <w:lang w:eastAsia="zh-TW"/>
+        </w:rPr>
+      </w:pPr>
+      <w:r>
+        <w:rPr>
+          <w:rFonts w:ascii="微軟正黑體" w:eastAsia="微軟正黑體" w:hAnsi="微軟正黑體" w:hint="eastAsia"/>
+          <w:color w:val="484848"/>
+          <w:sz w:val="28"/>
+          <w:szCs w:val="28"/>
+          <w:lang w:eastAsia="zh-TW"/>
+        </w:rPr>
+        <w:t xml:space="preserve">(file </w:t>
+      </w:r>
+      <w:r>
+        <w:rPr>
+          <w:rFonts w:ascii="微軟正黑體" w:eastAsia="微軟正黑體" w:hAnsi="微軟正黑體"/>
+          <w:color w:val="484848"/>
+          <w:sz w:val="28"/>
+          <w:szCs w:val="28"/>
+          <w:lang w:eastAsia="zh-TW"/>
+        </w:rPr>
+        <w:t>–</w:t>
+      </w:r>
+      <w:r>
+        <w:rPr>
+          <w:rFonts w:ascii="微軟正黑體" w:eastAsia="微軟正黑體" w:hAnsi="微軟正黑體" w:hint="eastAsia"/>
+          <w:color w:val="484848"/>
+          <w:sz w:val="28"/>
+          <w:szCs w:val="28"/>
+          <w:lang w:eastAsia="zh-TW"/>
+        </w:rPr>
+        <w:t xml:space="preserve"> /</w:t>
+      </w:r>
+      <w:proofErr w:type="spellStart"/>
+      <w:r>
+        <w:rPr>
+          <w:rFonts w:ascii="微軟正黑體" w:eastAsia="微軟正黑體" w:hAnsi="微軟正黑體" w:hint="eastAsia"/>
+          <w:color w:val="484848"/>
+          <w:sz w:val="28"/>
+          <w:szCs w:val="28"/>
+          <w:lang w:eastAsia="zh-TW"/>
+        </w:rPr>
+        <w:t>src</w:t>
+      </w:r>
+      <w:proofErr w:type="spellEnd"/>
+      <w:r>
+        <w:rPr>
+          <w:rFonts w:ascii="微軟正黑體" w:eastAsia="微軟正黑體" w:hAnsi="微軟正黑體" w:hint="eastAsia"/>
+          <w:color w:val="484848"/>
+          <w:sz w:val="28"/>
+          <w:szCs w:val="28"/>
+          <w:lang w:eastAsia="zh-TW"/>
+        </w:rPr>
+        <w:t>/cv1.util.cv.cclabeling/ClassicalAlgorithm.java)</w:t>
+      </w:r>
+    </w:p>
+    <w:p>
+      <w:pPr>
+        <w:pStyle w:val="a"/>
+        <w:numPr>
+          <w:ilvl w:val="0"/>
+          <w:numId w:val="0"/>
+        </w:numPr>
+        <w:ind w:left="432"/>
+        <w:rPr>
+          <w:rFonts w:ascii="微軟正黑體" w:eastAsia="微軟正黑體" w:hAnsi="微軟正黑體" w:hint="eastAsia"/>
+          <w:color w:val="484848"/>
+          <w:sz w:val="28"/>
+          <w:szCs w:val="28"/>
+          <w:lang w:eastAsia="zh-TW"/>
+        </w:rPr>
+      </w:pPr>
+      <w:r>
+        <w:rPr>
+          <w:rFonts w:ascii="微軟正黑體" w:eastAsia="微軟正黑體" w:hAnsi="微軟正黑體"/>
+          <w:color w:val="484848"/>
+          <w:sz w:val="28"/>
+          <w:szCs w:val="28"/>
+          <w:lang w:eastAsia="zh-TW"/>
+        </w:rPr>
+        <w:t>S</w:t>
+      </w:r>
+      <w:r>
+        <w:rPr>
+          <w:rFonts w:ascii="微軟正黑體" w:eastAsia="微軟正黑體" w:hAnsi="微軟正黑體" w:hint="eastAsia"/>
+          <w:color w:val="484848"/>
+          <w:sz w:val="28"/>
+          <w:szCs w:val="28"/>
+          <w:lang w:eastAsia="zh-TW"/>
+        </w:rPr>
+        <w:t>tep1:</w:t>
+      </w:r>
+      <w:r>
+        <w:rPr>
+          <w:rFonts w:ascii="微軟正黑體" w:eastAsia="微軟正黑體" w:hAnsi="微軟正黑體" w:hint="eastAsia"/>
+          <w:color w:val="484848"/>
+          <w:sz w:val="28"/>
+          <w:szCs w:val="28"/>
+          <w:lang w:eastAsia="zh-TW"/>
+        </w:rPr>
+        <w:tab/>
+        <w:t xml:space="preserve">find connected </w:t>
+      </w:r>
+      <w:proofErr w:type="spellStart"/>
+      <w:r>
+        <w:rPr>
+          <w:rFonts w:ascii="微軟正黑體" w:eastAsia="微軟正黑體" w:hAnsi="微軟正黑體" w:hint="eastAsia"/>
+          <w:color w:val="484848"/>
+          <w:sz w:val="28"/>
+          <w:szCs w:val="28"/>
+          <w:lang w:eastAsia="zh-TW"/>
+        </w:rPr>
+        <w:t>componet</w:t>
+      </w:r>
+      <w:proofErr w:type="spellEnd"/>
+      <w:r>
+        <w:rPr>
+          <w:rFonts w:ascii="微軟正黑體" w:eastAsia="微軟正黑體" w:hAnsi="微軟正黑體" w:hint="eastAsia"/>
+          <w:color w:val="484848"/>
+          <w:sz w:val="28"/>
+          <w:szCs w:val="28"/>
+          <w:lang w:eastAsia="zh-TW"/>
+        </w:rPr>
+        <w:t xml:space="preserve"> by classical </w:t>
+      </w:r>
+      <w:r>
+        <w:rPr>
+          <w:rFonts w:ascii="微軟正黑體" w:eastAsia="微軟正黑體" w:hAnsi="微軟正黑體"/>
+          <w:color w:val="484848"/>
+          <w:sz w:val="28"/>
+          <w:szCs w:val="28"/>
+          <w:lang w:eastAsia="zh-TW"/>
+        </w:rPr>
+        <w:t>algorithm</w:t>
+      </w:r>
+      <w:r>
+        <w:rPr>
+          <w:rFonts w:ascii="微軟正黑體" w:eastAsia="微軟正黑體" w:hAnsi="微軟正黑體" w:hint="eastAsia"/>
+          <w:color w:val="484848"/>
+          <w:sz w:val="28"/>
+          <w:szCs w:val="28"/>
+          <w:lang w:eastAsia="zh-TW"/>
+        </w:rPr>
+        <w:t xml:space="preserve">. </w:t>
+      </w:r>
+    </w:p>
+    <w:p>
+      <w:pPr>
+        <w:pStyle w:val="a"/>
+        <w:numPr>
+          <w:ilvl w:val="0"/>
+          <w:numId w:val="0"/>
+        </w:numPr>
+        <w:ind w:left="432"/>
+        <w:rPr>
+          <w:rFonts w:ascii="微軟正黑體" w:eastAsia="微軟正黑體" w:hAnsi="微軟正黑體" w:hint="eastAsia"/>
+          <w:color w:val="484848"/>
+          <w:sz w:val="28"/>
+          <w:szCs w:val="28"/>
+          <w:lang w:eastAsia="zh-TW"/>
+        </w:rPr>
+      </w:pPr>
+      <w:r>
+        <w:rPr>
+          <w:rFonts w:ascii="微軟正黑體" w:eastAsia="微軟正黑體" w:hAnsi="微軟正黑體" w:hint="eastAsia"/>
+          <w:color w:val="484848"/>
+          <w:sz w:val="28"/>
+          <w:szCs w:val="28"/>
+          <w:lang w:eastAsia="zh-TW"/>
+        </w:rPr>
+        <w:tab/>
+      </w:r>
+      <w:r>
+        <w:rPr>
+          <w:rFonts w:ascii="微軟正黑體" w:eastAsia="微軟正黑體" w:hAnsi="微軟正黑體" w:hint="eastAsia"/>
+          <w:color w:val="484848"/>
+          <w:sz w:val="28"/>
+          <w:szCs w:val="28"/>
+          <w:lang w:eastAsia="zh-TW"/>
+        </w:rPr>
+        <w:tab/>
+      </w:r>
+      <w:r>
+        <w:rPr>
+          <w:rFonts w:ascii="微軟正黑體" w:eastAsia="微軟正黑體" w:hAnsi="微軟正黑體"/>
+          <w:color w:val="484848"/>
+          <w:sz w:val="28"/>
+          <w:szCs w:val="28"/>
+          <w:lang w:eastAsia="zh-TW"/>
+        </w:rPr>
+        <w:t xml:space="preserve">and </w:t>
+      </w:r>
+      <w:proofErr w:type="spellStart"/>
+      <w:r>
+        <w:rPr>
+          <w:rFonts w:ascii="微軟正黑體" w:eastAsia="微軟正黑體" w:hAnsi="微軟正黑體"/>
+          <w:color w:val="484848"/>
+          <w:sz w:val="28"/>
+          <w:szCs w:val="28"/>
+          <w:lang w:eastAsia="zh-TW"/>
+        </w:rPr>
+        <w:t>unio</w:t>
+      </w:r>
+      <w:proofErr w:type="spellEnd"/>
+      <w:r>
+        <w:rPr>
+          <w:rFonts w:ascii="微軟正黑體" w:eastAsia="微軟正黑體" w:hAnsi="微軟正黑體"/>
+          <w:color w:val="484848"/>
+          <w:sz w:val="28"/>
+          <w:szCs w:val="28"/>
+          <w:lang w:eastAsia="zh-TW"/>
+        </w:rPr>
+        <w:t xml:space="preserve"> set by union-find algorithm</w:t>
+      </w:r>
+    </w:p>
+    <w:p>
+      <w:pPr>
+        <w:pStyle w:val="a"/>
+        <w:numPr>
+          <w:ilvl w:val="0"/>
+          <w:numId w:val="0"/>
+        </w:numPr>
+        <w:ind w:left="432"/>
+        <w:rPr>
+          <w:rFonts w:ascii="微軟正黑體" w:eastAsia="微軟正黑體" w:hAnsi="微軟正黑體" w:hint="eastAsia"/>
+          <w:color w:val="484848"/>
+          <w:sz w:val="28"/>
+          <w:szCs w:val="28"/>
+          <w:lang w:eastAsia="zh-TW"/>
+        </w:rPr>
+      </w:pPr>
+      <w:r>
+        <w:rPr>
+          <w:rFonts w:ascii="微軟正黑體" w:eastAsia="微軟正黑體" w:hAnsi="微軟正黑體" w:hint="eastAsia"/>
+          <w:color w:val="484848"/>
+          <w:sz w:val="28"/>
+          <w:szCs w:val="28"/>
+          <w:lang w:eastAsia="zh-TW"/>
+        </w:rPr>
+        <w:t>Setp2:</w:t>
+      </w:r>
+      <w:r>
+        <w:rPr>
+          <w:rFonts w:ascii="微軟正黑體" w:eastAsia="微軟正黑體" w:hAnsi="微軟正黑體" w:hint="eastAsia"/>
+          <w:color w:val="484848"/>
+          <w:sz w:val="28"/>
+          <w:szCs w:val="28"/>
+          <w:lang w:eastAsia="zh-TW"/>
+        </w:rPr>
+        <w:tab/>
+        <w:t>re</w:t>
+      </w:r>
+      <w:r>
+        <w:rPr>
+          <w:rFonts w:ascii="微軟正黑體" w:eastAsia="微軟正黑體" w:hAnsi="微軟正黑體" w:hint="eastAsia"/>
+          <w:color w:val="484848"/>
+          <w:sz w:val="28"/>
+          <w:szCs w:val="28"/>
+          <w:lang w:eastAsia="zh-TW"/>
+        </w:rPr>
+        <w:t>labeling after union all set</w:t>
+      </w:r>
+    </w:p>
+    <w:p>
+      <w:pPr>
+        <w:pStyle w:val="a"/>
+        <w:numPr>
+          <w:ilvl w:val="0"/>
+          <w:numId w:val="0"/>
+        </w:numPr>
+        <w:ind w:left="432"/>
+        <w:rPr>
+          <w:rFonts w:ascii="微軟正黑體" w:eastAsia="微軟正黑體" w:hAnsi="微軟正黑體" w:hint="eastAsia"/>
+          <w:color w:val="484848"/>
+          <w:sz w:val="28"/>
+          <w:szCs w:val="28"/>
+          <w:lang w:eastAsia="zh-TW"/>
+        </w:rPr>
+      </w:pPr>
+      <w:r>
+        <w:rPr>
+          <w:rFonts w:ascii="微軟正黑體" w:eastAsia="微軟正黑體" w:hAnsi="微軟正黑體" w:hint="eastAsia"/>
+          <w:color w:val="484848"/>
+          <w:sz w:val="28"/>
+          <w:szCs w:val="28"/>
+          <w:lang w:eastAsia="zh-TW"/>
+        </w:rPr>
+        <w:tab/>
+      </w:r>
+      <w:r>
+        <w:rPr>
+          <w:rFonts w:ascii="微軟正黑體" w:eastAsia="微軟正黑體" w:hAnsi="微軟正黑體" w:hint="eastAsia"/>
+          <w:color w:val="484848"/>
+          <w:sz w:val="28"/>
+          <w:szCs w:val="28"/>
+          <w:lang w:eastAsia="zh-TW"/>
+        </w:rPr>
+        <w:tab/>
+        <w:t xml:space="preserve">and check </w:t>
+      </w:r>
+      <w:proofErr w:type="spellStart"/>
+      <w:r>
+        <w:rPr>
+          <w:rFonts w:ascii="微軟正黑體" w:eastAsia="微軟正黑體" w:hAnsi="微軟正黑體" w:hint="eastAsia"/>
+          <w:color w:val="484848"/>
+          <w:sz w:val="28"/>
+          <w:szCs w:val="28"/>
+          <w:lang w:eastAsia="zh-TW"/>
+        </w:rPr>
+        <w:t>threshood</w:t>
+      </w:r>
+      <w:proofErr w:type="spellEnd"/>
+    </w:p>
+    <w:p>
+      <w:pPr>
+        <w:pStyle w:val="a"/>
+        <w:numPr>
+          <w:ilvl w:val="0"/>
+          <w:numId w:val="0"/>
+        </w:numPr>
+        <w:ind w:left="432"/>
+        <w:rPr>
+          <w:rFonts w:ascii="微軟正黑體" w:eastAsia="微軟正黑體" w:hAnsi="微軟正黑體" w:hint="eastAsia"/>
+          <w:color w:val="484848"/>
+          <w:sz w:val="28"/>
+          <w:szCs w:val="28"/>
+          <w:lang w:eastAsia="zh-TW"/>
+        </w:rPr>
+      </w:pPr>
+      <w:r>
+        <w:rPr>
+          <w:rFonts w:ascii="微軟正黑體" w:eastAsia="微軟正黑體" w:hAnsi="微軟正黑體" w:hint="eastAsia"/>
+          <w:color w:val="484848"/>
+          <w:sz w:val="28"/>
+          <w:szCs w:val="28"/>
+          <w:lang w:eastAsia="zh-TW"/>
+        </w:rPr>
+        <w:t>Step3:</w:t>
+      </w:r>
+      <w:r>
+        <w:rPr>
+          <w:rFonts w:ascii="微軟正黑體" w:eastAsia="微軟正黑體" w:hAnsi="微軟正黑體" w:hint="eastAsia"/>
+          <w:color w:val="484848"/>
+          <w:sz w:val="28"/>
+          <w:szCs w:val="28"/>
+          <w:lang w:eastAsia="zh-TW"/>
+        </w:rPr>
+        <w:tab/>
+        <w:t>output component and find bounding box</w:t>
+      </w:r>
+    </w:p>
+    <w:p>
+      <w:pPr>
+        <w:pStyle w:val="a"/>
+        <w:numPr>
+          <w:ilvl w:val="0"/>
+          <w:numId w:val="0"/>
+        </w:numPr>
+        <w:ind w:left="432"/>
+        <w:rPr>
+          <w:rFonts w:hint="eastAsia"/>
+          <w:lang w:eastAsia="zh-TW"/>
+        </w:rPr>
+      </w:pPr>
+      <w:r>
+        <w:rPr>
+          <w:noProof/>
+          <w:lang w:eastAsia="zh-TW"/>
+        </w:rPr>
+        <w:drawing>
+          <wp:inline distT="0" distB="0" distL="0" distR="0" wp14:anchorId="6A2DCC74" wp14:editId="7A0960AB">
+            <wp:extent cx="5486400" cy="2190115"/>
+            <wp:effectExtent l="0" t="0" r="0" b="635"/>
+            <wp:docPr id="3" name="圖片 3"/>
+            <wp:cNvGraphicFramePr>
+              <a:graphicFrameLocks xmlns:a="http://schemas.openxmlformats.org/drawingml/2006/main" noChangeAspect="1"/>
+            </wp:cNvGraphicFramePr>
+            <a:graphic xmlns:a="http://schemas.openxmlformats.org/drawingml/2006/main">
+              <a:graphicData uri="http://schemas.openxmlformats.org/drawingml/2006/picture">
+                <pic:pic xmlns:pic="http://schemas.openxmlformats.org/drawingml/2006/picture">
+                  <pic:nvPicPr>
+                    <pic:cNvPr id="0" name=""/>
+                    <pic:cNvPicPr/>
+                  </pic:nvPicPr>
+                  <pic:blipFill>
+                    <a:blip r:embed="rId11"/>
+                    <a:stretch>
+                      <a:fillRect/>
+                    </a:stretch>
+                  </pic:blipFill>
+                  <pic:spPr>
+                    <a:xfrm>
+                      <a:off x="0" y="0"/>
+                      <a:ext cx="5486400" cy="2190115"/>
+                    </a:xfrm>
+                    <a:prstGeom prst="rect">
+                      <a:avLst/>
+                    </a:prstGeom>
+                  </pic:spPr>
+                </pic:pic>
+              </a:graphicData>
+            </a:graphic>
+          </wp:inline>
+        </w:drawing>
+      </w:r>
+    </w:p>
+    <w:p>
+      <w:pPr>
+        <w:pStyle w:val="a"/>
+        <w:numPr>
+          <w:ilvl w:val="0"/>
+          <w:numId w:val="0"/>
+        </w:numPr>
+        <w:ind w:left="432"/>
+        <w:rPr>
+          <w:rFonts w:hint="eastAsia"/>
+          <w:lang w:eastAsia="zh-TW"/>
+        </w:rPr>
+      </w:pPr>
+      <w:r>
+        <w:rPr>
+          <w:noProof/>
+          <w:lang w:eastAsia="zh-TW"/>
+        </w:rPr>
+        <w:drawing>
+          <wp:inline distT="0" distB="0" distL="0" distR="0" wp14:anchorId="364AD65F" wp14:editId="700EBE52">
+            <wp:extent cx="5486400" cy="1784350"/>
+            <wp:effectExtent l="0" t="0" r="0" b="6350"/>
+            <wp:docPr id="4" name="圖片 4"/>
+            <wp:cNvGraphicFramePr>
+              <a:graphicFrameLocks xmlns:a="http://schemas.openxmlformats.org/drawingml/2006/main" noChangeAspect="1"/>
+            </wp:cNvGraphicFramePr>
+            <a:graphic xmlns:a="http://schemas.openxmlformats.org/drawingml/2006/main">
+              <a:graphicData uri="http://schemas.openxmlformats.org/drawingml/2006/picture">
+                <pic:pic xmlns:pic="http://schemas.openxmlformats.org/drawingml/2006/picture">
+                  <pic:nvPicPr>
+                    <pic:cNvPr id="0" name=""/>
+                    <pic:cNvPicPr/>
+                  </pic:nvPicPr>
+                  <pic:blipFill>
+                    <a:blip r:embed="rId12"/>
+                    <a:stretch>
+                      <a:fillRect/>
+                    </a:stretch>
+                  </pic:blipFill>
+                  <pic:spPr>
+                    <a:xfrm>
+                      <a:off x="0" y="0"/>
+                      <a:ext cx="5486400" cy="1784350"/>
+                    </a:xfrm>
+                    <a:prstGeom prst="rect">
+                      <a:avLst/>
+                    </a:prstGeom>
+                  </pic:spPr>
+                </pic:pic>
+              </a:graphicData>
+            </a:graphic>
+          </wp:inline>
+        </w:drawing>
+      </w:r>
+    </w:p>
+    <w:p>
+      <w:pPr>
+        <w:pStyle w:val="a"/>
+        <w:numPr>
+          <w:ilvl w:val="0"/>
+          <w:numId w:val="0"/>
+        </w:numPr>
+        <w:ind w:left="432"/>
+        <w:rPr>
+          <w:rFonts w:hint="eastAsia"/>
+          <w:lang w:eastAsia="zh-TW"/>
+        </w:rPr>
+      </w:pPr>
+      <w:r>
+        <w:rPr>
+          <w:noProof/>
+          <w:lang w:eastAsia="zh-TW"/>
+        </w:rPr>
+        <w:lastRenderedPageBreak/>
+        <w:drawing>
+          <wp:inline distT="0" distB="0" distL="0" distR="0" wp14:anchorId="625CDADD" wp14:editId="1F4535D1">
+            <wp:extent cx="5486400" cy="1877060"/>
+            <wp:effectExtent l="0" t="0" r="0" b="8890"/>
+            <wp:docPr id="6" name="圖片 6"/>
+            <wp:cNvGraphicFramePr>
+              <a:graphicFrameLocks xmlns:a="http://schemas.openxmlformats.org/drawingml/2006/main" noChangeAspect="1"/>
+            </wp:cNvGraphicFramePr>
+            <a:graphic xmlns:a="http://schemas.openxmlformats.org/drawingml/2006/main">
+              <a:graphicData uri="http://schemas.openxmlformats.org/drawingml/2006/picture">
+                <pic:pic xmlns:pic="http://schemas.openxmlformats.org/drawingml/2006/picture">
+                  <pic:nvPicPr>
+                    <pic:cNvPr id="0" name=""/>
+                    <pic:cNvPicPr/>
+                  </pic:nvPicPr>
+                  <pic:blipFill>
+                    <a:blip r:embed="rId13"/>
+                    <a:stretch>
+                      <a:fillRect/>
+                    </a:stretch>
+                  </pic:blipFill>
+                  <pic:spPr>
+                    <a:xfrm>
+                      <a:off x="0" y="0"/>
+                      <a:ext cx="5486400" cy="1877060"/>
+                    </a:xfrm>
+                    <a:prstGeom prst="rect">
+                      <a:avLst/>
+                    </a:prstGeom>
+                  </pic:spPr>
+                </pic:pic>
+              </a:graphicData>
+            </a:graphic>
+          </wp:inline>
+        </w:drawing>
+      </w:r>
+    </w:p>
+    <w:p>
+      <w:pPr>
+        <w:pStyle w:val="a"/>
+        <w:numPr>
+          <w:ilvl w:val="0"/>
+          <w:numId w:val="0"/>
+        </w:numPr>
+        <w:ind w:left="432"/>
+        <w:rPr>
+          <w:rFonts w:hint="eastAsia"/>
+          <w:lang w:eastAsia="zh-TW"/>
+        </w:rPr>
+      </w:pPr>
+      <w:r>
+        <w:rPr>
+          <w:noProof/>
+          <w:lang w:eastAsia="zh-TW"/>
+        </w:rPr>
+        <w:drawing>
+          <wp:inline distT="0" distB="0" distL="0" distR="0" wp14:anchorId="20947F20" wp14:editId="7BDDAED6">
+            <wp:extent cx="5486400" cy="1139825"/>
+            <wp:effectExtent l="0" t="0" r="0" b="3175"/>
+            <wp:docPr id="7" name="圖片 7"/>
+            <wp:cNvGraphicFramePr>
+              <a:graphicFrameLocks xmlns:a="http://schemas.openxmlformats.org/drawingml/2006/main" noChangeAspect="1"/>
+            </wp:cNvGraphicFramePr>
+            <a:graphic xmlns:a="http://schemas.openxmlformats.org/drawingml/2006/main">
+              <a:graphicData uri="http://schemas.openxmlformats.org/drawingml/2006/picture">
+                <pic:pic xmlns:pic="http://schemas.openxmlformats.org/drawingml/2006/picture">
+                  <pic:nvPicPr>
+                    <pic:cNvPr id="0" name=""/>
+                    <pic:cNvPicPr/>
+                  </pic:nvPicPr>
+                  <pic:blipFill>
+                    <a:blip r:embed="rId14"/>
+                    <a:stretch>
+                      <a:fillRect/>
+                    </a:stretch>
+                  </pic:blipFill>
+                  <pic:spPr>
+                    <a:xfrm>
+                      <a:off x="0" y="0"/>
+                      <a:ext cx="5486400" cy="1139825"/>
+                    </a:xfrm>
+                    <a:prstGeom prst="rect">
+                      <a:avLst/>
+                    </a:prstGeom>
+                  </pic:spPr>
+                </pic:pic>
+              </a:graphicData>
+            </a:graphic>
+          </wp:inline>
+        </w:drawing>
+      </w:r>
+    </w:p>
+    <w:p>
+      <w:pPr>
+        <w:pStyle w:val="a"/>
+        <w:numPr>
+          <w:ilvl w:val="0"/>
+          <w:numId w:val="0"/>
+        </w:numPr>
+        <w:ind w:left="432"/>
+        <w:rPr>
+          <w:rFonts w:hint="eastAsia"/>
+          <w:lang w:eastAsia="zh-TW"/>
+        </w:rPr>
+      </w:pPr>
+      <w:r>
+        <w:rPr>
+          <w:noProof/>
+          <w:lang w:eastAsia="zh-TW"/>
+        </w:rPr>
+        <w:drawing>
+          <wp:inline distT="0" distB="0" distL="0" distR="0" wp14:anchorId="38CBF078" wp14:editId="02D5000B">
+            <wp:extent cx="5486400" cy="4004310"/>
+            <wp:effectExtent l="0" t="0" r="0" b="0"/>
+            <wp:docPr id="8" name="圖片 8"/>
+            <wp:cNvGraphicFramePr>
+              <a:graphicFrameLocks xmlns:a="http://schemas.openxmlformats.org/drawingml/2006/main" noChangeAspect="1"/>
+            </wp:cNvGraphicFramePr>
+            <a:graphic xmlns:a="http://schemas.openxmlformats.org/drawingml/2006/main">
+              <a:graphicData uri="http://schemas.openxmlformats.org/drawingml/2006/picture">
+                <pic:pic xmlns:pic="http://schemas.openxmlformats.org/drawingml/2006/picture">
+                  <pic:nvPicPr>
+                    <pic:cNvPr id="0" name=""/>
+                    <pic:cNvPicPr/>
+                  </pic:nvPicPr>
+                  <pic:blipFill>
+                    <a:blip r:embed="rId15"/>
+                    <a:stretch>
+                      <a:fillRect/>
+                    </a:stretch>
+                  </pic:blipFill>
+                  <pic:spPr>
+                    <a:xfrm>
+                      <a:off x="0" y="0"/>
+                      <a:ext cx="5486400" cy="4004310"/>
+                    </a:xfrm>
+                    <a:prstGeom prst="rect">
+                      <a:avLst/>
+                    </a:prstGeom>
+                  </pic:spPr>
+                </pic:pic>
+              </a:graphicData>
+            </a:graphic>
+          </wp:inline>
+        </w:drawing>
+      </w:r>
+    </w:p>
+    <w:p>
+      <w:pPr>
+        <w:rPr>
+          <w:lang w:eastAsia="zh-TW"/>
+        </w:rPr>
+      </w:pPr>
+      <w:r>
+        <w:rPr>
+          <w:lang w:eastAsia="zh-TW"/>
+        </w:rPr>
+        <w:br w:type="page"/>
+      </w:r>
+    </w:p>
+    <w:p>
+      <w:pPr>
+        <w:pStyle w:val="a"/>
+        <w:rPr>
+          <w:lang w:eastAsia="zh-CN"/>
+        </w:rPr>
+      </w:pPr>
+      <w:r>
+        <w:rPr>
+          <w:lang w:eastAsia="zh-CN"/>
+        </w:rPr>
+        <w:lastRenderedPageBreak/>
+        <w:t>Resulting Images</w:t>
+      </w:r>
+    </w:p>
+    <w:p>
+      <w:pPr>
+        <w:pStyle w:val="a"/>
+        <w:numPr>
+          <w:ilvl w:val="0"/>
+          <w:numId w:val="0"/>
+        </w:numPr>
+        <w:ind w:left="480"/>
+        <w:rPr>
+          <w:rFonts w:hint="eastAsia"/>
+          <w:lang w:eastAsia="zh-TW"/>
+        </w:rPr>
+      </w:pPr>
+      <w:proofErr w:type="spellStart"/>
+      <w:r>
+        <w:rPr>
+          <w:lang w:eastAsia="zh-TW"/>
+        </w:rPr>
+        <w:t>B</w:t>
+      </w:r>
+      <w:r>
+        <w:rPr>
+          <w:rFonts w:hint="eastAsia"/>
+          <w:lang w:eastAsia="zh-TW"/>
+        </w:rPr>
+        <w:t>inarize</w:t>
+      </w:r>
+      <w:proofErr w:type="spellEnd"/>
+    </w:p>
+    <w:p>
+      <w:pPr>
+        <w:pStyle w:val="a"/>
+        <w:numPr>
+          <w:ilvl w:val="0"/>
+          <w:numId w:val="0"/>
+        </w:numPr>
+        <w:ind w:left="480"/>
+        <w:rPr>
+          <w:rFonts w:hint="eastAsia"/>
+          <w:lang w:eastAsia="zh-TW"/>
+        </w:rPr>
+      </w:pPr>
+      <w:r>
+        <w:rPr>
+          <w:rFonts w:hint="eastAsia"/>
+          <w:noProof/>
+          <w:lang w:eastAsia="zh-TW"/>
+        </w:rPr>
+        <w:drawing>
+          <wp:inline distT="0" distB="0" distL="0" distR="0" wp14:anchorId="70F4F38A" wp14:editId="266C8E62">
+            <wp:extent cx="4876800" cy="4876800"/>
+            <wp:effectExtent l="0" t="0" r="0" b="0"/>
+            <wp:docPr id="9" name="圖片 9" descr="C:\Users\Owner\git\Course_ComputerVision\Hw2\ComputerVision_Hw2\output\lena_binarize.png"/>
+            <wp:cNvGraphicFramePr>
+              <a:graphicFrameLocks xmlns:a="http://schemas.openxmlformats.org/drawingml/2006/main" noChangeAspect="1"/>
+            </wp:cNvGraphicFramePr>
+            <a:graphic xmlns:a="http://schemas.openxmlformats.org/drawingml/2006/main">
+              <a:graphicData uri="http://schemas.openxmlformats.org/drawingml/2006/picture">
+                <pic:pic xmlns:pic="http://schemas.openxmlformats.org/drawingml/2006/picture">
+                  <pic:nvPicPr>
+                    <pic:cNvPr id="0" name="Picture 1" descr="C:\Users\Owner\git\Course_ComputerVision\Hw2\ComputerVision_Hw2\output\lena_binarize.png"/>
+                    <pic:cNvPicPr>
+                      <a:picLocks noChangeAspect="1" noChangeArrowheads="1"/>
+                    </pic:cNvPicPr>
+                  </pic:nvPicPr>
+                  <pic:blipFill>
+                    <a:blip r:embed="rId16">
+                      <a:extLst>
+                        <a:ext uri="{28A0092B-C50C-407E-A947-70E740481C1C}">
+                          <a14:useLocalDpi xmlns:a14="http://schemas.microsoft.com/office/drawing/2010/main" val="0"/>
+                        </a:ext>
+                      </a:extLst>
+                    </a:blip>
+                    <a:srcRect/>
+                    <a:stretch>
+                      <a:fillRect/>
+                    </a:stretch>
+                  </pic:blipFill>
+                  <pic:spPr bwMode="auto">
+                    <a:xfrm>
+                      <a:off x="0" y="0"/>
+                      <a:ext cx="4876800" cy="4876800"/>
+                    </a:xfrm>
+                    <a:prstGeom prst="rect">
+                      <a:avLst/>
+                    </a:prstGeom>
+                    <a:noFill/>
+                    <a:ln>
+                      <a:noFill/>
+                    </a:ln>
+                  </pic:spPr>
+                </pic:pic>
+              </a:graphicData>
+            </a:graphic>
+          </wp:inline>
+        </w:drawing>
+      </w:r>
+    </w:p>
+    <w:p>
+      <w:pPr>
+        <w:pStyle w:val="a"/>
+        <w:numPr>
+          <w:ilvl w:val="0"/>
+          <w:numId w:val="0"/>
+        </w:numPr>
+        <w:ind w:left="480"/>
+        <w:rPr>
+          <w:rFonts w:hint="eastAsia"/>
+          <w:lang w:eastAsia="zh-TW"/>
+        </w:rPr>
+      </w:pPr>
+      <w:r>
+        <w:rPr>
+          <w:lang w:eastAsia="zh-TW"/>
+        </w:rPr>
+        <w:t>H</w:t>
+      </w:r>
+      <w:r>
+        <w:rPr>
+          <w:rFonts w:hint="eastAsia"/>
+          <w:lang w:eastAsia="zh-TW"/>
+        </w:rPr>
+        <w:t>istogram</w:t>
+      </w:r>
+    </w:p>
+    <w:p>
+      <w:pPr>
+        <w:pStyle w:val="a"/>
+        <w:numPr>
+          <w:ilvl w:val="0"/>
+          <w:numId w:val="0"/>
+        </w:numPr>
+        <w:ind w:left="480"/>
+        <w:rPr>
+          <w:lang w:eastAsia="zh-TW"/>
+        </w:rPr>
+      </w:pPr>
+      <w:r>
+        <w:rPr>
+          <w:rFonts w:hint="eastAsia"/>
+          <w:noProof/>
+          <w:lang w:eastAsia="zh-TW"/>
+        </w:rPr>
+        <w:drawing>
+          <wp:inline distT="0" distB="0" distL="0" distR="0" wp14:anchorId="29E5657E" wp14:editId="4D73DBBC">
+            <wp:extent cx="2438400" cy="2438400"/>
+            <wp:effectExtent l="0" t="0" r="0" b="0"/>
+            <wp:docPr id="10" name="圖片 10" descr="C:\Users\Owner\git\Course_ComputerVision\Hw2\ComputerVision_Hw2\output\histogram.png"/>
+            <wp:cNvGraphicFramePr>
+              <a:graphicFrameLocks xmlns:a="http://schemas.openxmlformats.org/drawingml/2006/main" noChangeAspect="1"/>
+            </wp:cNvGraphicFramePr>
+            <a:graphic xmlns:a="http://schemas.openxmlformats.org/drawingml/2006/main">
+              <a:graphicData uri="http://schemas.openxmlformats.org/drawingml/2006/picture">
+                <pic:pic xmlns:pic="http://schemas.openxmlformats.org/drawingml/2006/picture">
+                  <pic:nvPicPr>
+                    <pic:cNvPr id="0" name="Picture 2" descr="C:\Users\Owner\git\Course_ComputerVision\Hw2\ComputerVision_Hw2\output\histogram.png"/>
+                    <pic:cNvPicPr>
+                      <a:picLocks noChangeAspect="1" noChangeArrowheads="1"/>
+                    </pic:cNvPicPr>
+                  </pic:nvPicPr>
+                  <pic:blipFill>
+                    <a:blip r:embed="rId17">
+                      <a:extLst>
+                        <a:ext uri="{28A0092B-C50C-407E-A947-70E740481C1C}">
+                          <a14:useLocalDpi xmlns:a14="http://schemas.microsoft.com/office/drawing/2010/main" val="0"/>
+                        </a:ext>
+                      </a:extLst>
+                    </a:blip>
+                    <a:srcRect/>
+                    <a:stretch>
+                      <a:fillRect/>
+                    </a:stretch>
+                  </pic:blipFill>
+                  <pic:spPr bwMode="auto">
+                    <a:xfrm>
+                      <a:off x="0" y="0"/>
+                      <a:ext cx="2438400" cy="2438400"/>
+                    </a:xfrm>
+                    <a:prstGeom prst="rect">
+                      <a:avLst/>
+                    </a:prstGeom>
+                    <a:noFill/>
+                    <a:ln>
+                      <a:noFill/>
+                    </a:ln>
+                  </pic:spPr>
+                </pic:pic>
+              </a:graphicData>
+            </a:graphic>
+          </wp:inline>
+        </w:drawing>
+      </w:r>
+    </w:p>
+    <w:p>
+      <w:pPr>
+        <w:rPr>
+          <w:rFonts w:hint="eastAsia"/>
+          <w:lang w:eastAsia="zh-TW"/>
+        </w:rPr>
+      </w:pPr>
+      <w:r>
+        <w:rPr>
+          <w:rFonts w:hint="eastAsia"/>
+          <w:lang w:eastAsia="zh-TW"/>
+        </w:rPr>
+        <w:lastRenderedPageBreak/>
+        <w:tab/>
+      </w:r>
+      <w:r>
+        <w:rPr>
+          <w:lang w:eastAsia="zh-TW"/>
+        </w:rPr>
+        <w:t>C</w:t>
+      </w:r>
+      <w:r>
+        <w:rPr>
+          <w:rFonts w:hint="eastAsia"/>
+          <w:lang w:eastAsia="zh-TW"/>
+        </w:rPr>
+        <w:t xml:space="preserve">onnected </w:t>
+      </w:r>
+      <w:proofErr w:type="spellStart"/>
+      <w:r>
+        <w:rPr>
+          <w:rFonts w:hint="eastAsia"/>
+          <w:lang w:eastAsia="zh-TW"/>
+        </w:rPr>
+        <w:t>Conponent</w:t>
+      </w:r>
+      <w:proofErr w:type="spellEnd"/>
+      <w:r>
+        <w:rPr>
+          <w:rFonts w:hint="eastAsia"/>
+          <w:lang w:eastAsia="zh-TW"/>
+        </w:rPr>
+        <w:t xml:space="preserve"> (</w:t>
+      </w:r>
+      <w:proofErr w:type="spellStart"/>
+      <w:r>
+        <w:rPr>
+          <w:rFonts w:hint="eastAsia"/>
+          <w:lang w:eastAsia="zh-TW"/>
+        </w:rPr>
+        <w:t>threshood</w:t>
+      </w:r>
+      <w:proofErr w:type="spellEnd"/>
+      <w:r>
+        <w:rPr>
+          <w:rFonts w:hint="eastAsia"/>
+          <w:lang w:eastAsia="zh-TW"/>
+        </w:rPr>
+        <w:t xml:space="preserve"> = </w:t>
+      </w:r>
+      <w:proofErr w:type="gramStart"/>
+      <w:r>
+        <w:rPr>
+          <w:rFonts w:hint="eastAsia"/>
+          <w:lang w:eastAsia="zh-TW"/>
+        </w:rPr>
+        <w:t>500 ,4</w:t>
+      </w:r>
+      <w:proofErr w:type="gramEnd"/>
+      <w:r>
+        <w:rPr>
+          <w:rFonts w:hint="eastAsia"/>
+          <w:lang w:eastAsia="zh-TW"/>
+        </w:rPr>
+        <w:t>-connected)</w:t>
+      </w:r>
+    </w:p>
+    <w:p>
+      <w:pPr>
+        <w:rPr>
+          <w:lang w:eastAsia="zh-TW"/>
+        </w:rPr>
+      </w:pPr>
+      <w:r>
+        <w:rPr>
+          <w:rFonts w:hint="eastAsia"/>
+          <w:lang w:eastAsia="zh-TW"/>
+        </w:rPr>
+        <w:tab/>
+      </w:r>
+      <w:r>
+        <w:rPr>
+          <w:rFonts w:hint="eastAsia"/>
+          <w:noProof/>
+          <w:lang w:eastAsia="zh-TW"/>
+        </w:rPr>
+        <w:drawing>
+          <wp:inline distT="0" distB="0" distL="0" distR="0" wp14:anchorId="0FD95BB3" wp14:editId="2AE0538C">
+            <wp:extent cx="4876800" cy="4876800"/>
+            <wp:effectExtent l="0" t="0" r="0" b="0"/>
+            <wp:docPr id="11" name="圖片 11" descr="C:\Users\Owner\git\Course_ComputerVision\Hw2\ComputerVision_Hw2\output\boudingBox.png"/>
+            <wp:cNvGraphicFramePr>
+              <a:graphicFrameLocks xmlns:a="http://schemas.openxmlformats.org/drawingml/2006/main" noChangeAspect="1"/>
+            </wp:cNvGraphicFramePr>
+            <a:graphic xmlns:a="http://schemas.openxmlformats.org/drawingml/2006/main">
+              <a:graphicData uri="http://schemas.openxmlformats.org/drawingml/2006/picture">
+                <pic:pic xmlns:pic="http://schemas.openxmlformats.org/drawingml/2006/picture">
+                  <pic:nvPicPr>
+                    <pic:cNvPr id="0" name="Picture 3" descr="C:\Users\Owner\git\Course_ComputerVision\Hw2\ComputerVision_Hw2\output\boudingBox.png"/>
+                    <pic:cNvPicPr>
+                      <a:picLocks noChangeAspect="1" noChangeArrowheads="1"/>
+                    </pic:cNvPicPr>
+                  </pic:nvPicPr>
+                  <pic:blipFill>
+                    <a:blip r:embed="rId18">
+                      <a:extLst>
+                        <a:ext uri="{28A0092B-C50C-407E-A947-70E740481C1C}">
+                          <a14:useLocalDpi xmlns:a14="http://schemas.microsoft.com/office/drawing/2010/main" val="0"/>
+                        </a:ext>
+                      </a:extLst>
+                    </a:blip>
+                    <a:srcRect/>
+                    <a:stretch>
+                      <a:fillRect/>
+                    </a:stretch>
+                  </pic:blipFill>
+                  <pic:spPr bwMode="auto">
+                    <a:xfrm>
+                      <a:off x="0" y="0"/>
+                      <a:ext cx="4876800" cy="4876800"/>
+                    </a:xfrm>
+                    <a:prstGeom prst="rect">
+                      <a:avLst/>
+                    </a:prstGeom>
+                    <a:noFill/>
+                    <a:ln>
+                      <a:noFill/>
+                    </a:ln>
+                  </pic:spPr>
+                </pic:pic>
+              </a:graphicData>
+            </a:graphic>
+          </wp:inline>
+        </w:drawing>
+      </w:r>
+    </w:p>
+    <w:p>
+      <w:pPr>
+        <w:pStyle w:val="a"/>
+        <w:numPr>
+          <w:ilvl w:val="0"/>
+          <w:numId w:val="0"/>
+        </w:numPr>
+        <w:ind w:left="480"/>
+        <w:rPr>
           <w:lang w:eastAsia="zh-TW"/>
         </w:rPr>
       </w:pPr>
     </w:p>
     <w:sectPr>
-      <w:footerReference w:type="default" r:id="rId9"/>
-      <w:headerReference w:type="first" r:id="rId10"/>
+      <w:footerReference w:type="default" r:id="rId19"/>
+      <w:headerReference w:type="first" r:id="rId20"/>
       <w:pgSz w:w="12240" w:h="15840"/>
       <w:pgMar w:top="720" w:right="1440" w:bottom="1800" w:left="1440" w:header="720" w:footer="720" w:gutter="0"/>
       <w:cols w:space="720"/>
@@ -334,9 +2237,208 @@
     </w:lvl>
   </w:abstractNum>
   <w:abstractNum w:abstractNumId="2">
+    <w:nsid w:val="01E731D5"/>
+    <w:multiLevelType w:val="hybridMultilevel"/>
+    <w:tmpl w:val="0044897A"/>
+    <w:lvl w:ilvl="0" w:tplc="0409000F">
+      <w:start w:val="1"/>
+      <w:numFmt w:val="decimal"/>
+      <w:lvlText w:val="%1."/>
+      <w:lvlJc w:val="left"/>
+      <w:pPr>
+        <w:ind w:left="2400" w:hanging="480"/>
+      </w:pPr>
+    </w:lvl>
+    <w:lvl w:ilvl="1" w:tplc="04090019" w:tentative="1">
+      <w:start w:val="1"/>
+      <w:numFmt w:val="ideographTraditional"/>
+      <w:lvlText w:val="%2、"/>
+      <w:lvlJc w:val="left"/>
+      <w:pPr>
+        <w:ind w:left="2880" w:hanging="480"/>
+      </w:pPr>
+    </w:lvl>
+    <w:lvl w:ilvl="2" w:tplc="0409001B" w:tentative="1">
+      <w:start w:val="1"/>
+      <w:numFmt w:val="lowerRoman"/>
+      <w:lvlText w:val="%3."/>
+      <w:lvlJc w:val="right"/>
+      <w:pPr>
+        <w:ind w:left="3360" w:hanging="480"/>
+      </w:pPr>
+    </w:lvl>
+    <w:lvl w:ilvl="3" w:tplc="0409000F" w:tentative="1">
+      <w:start w:val="1"/>
+      <w:numFmt w:val="decimal"/>
+      <w:lvlText w:val="%4."/>
+      <w:lvlJc w:val="left"/>
+      <w:pPr>
+        <w:ind w:left="3840" w:hanging="480"/>
+      </w:pPr>
+    </w:lvl>
+    <w:lvl w:ilvl="4" w:tplc="04090019" w:tentative="1">
+      <w:start w:val="1"/>
+      <w:numFmt w:val="ideographTraditional"/>
+      <w:lvlText w:val="%5、"/>
+      <w:lvlJc w:val="left"/>
+      <w:pPr>
+        <w:ind w:left="4320" w:hanging="480"/>
+      </w:pPr>
+    </w:lvl>
+    <w:lvl w:ilvl="5" w:tplc="0409001B" w:tentative="1">
+      <w:start w:val="1"/>
+      <w:numFmt w:val="lowerRoman"/>
+      <w:lvlText w:val="%6."/>
+      <w:lvlJc w:val="right"/>
+      <w:pPr>
+        <w:ind w:left="4800" w:hanging="480"/>
+      </w:pPr>
+    </w:lvl>
+    <w:lvl w:ilvl="6" w:tplc="0409000F" w:tentative="1">
+      <w:start w:val="1"/>
+      <w:numFmt w:val="decimal"/>
+      <w:lvlText w:val="%7."/>
+      <w:lvlJc w:val="left"/>
+      <w:pPr>
+        <w:ind w:left="5280" w:hanging="480"/>
+      </w:pPr>
+    </w:lvl>
+    <w:lvl w:ilvl="7" w:tplc="04090019" w:tentative="1">
+      <w:start w:val="1"/>
+      <w:numFmt w:val="ideographTraditional"/>
+      <w:lvlText w:val="%8、"/>
+      <w:lvlJc w:val="left"/>
+      <w:pPr>
+        <w:ind w:left="5760" w:hanging="480"/>
+      </w:pPr>
+    </w:lvl>
+    <w:lvl w:ilvl="8" w:tplc="0409001B" w:tentative="1">
+      <w:start w:val="1"/>
+      <w:numFmt w:val="lowerRoman"/>
+      <w:lvlText w:val="%9."/>
+      <w:lvlJc w:val="right"/>
+      <w:pPr>
+        <w:ind w:left="6240" w:hanging="480"/>
+      </w:pPr>
+    </w:lvl>
+  </w:abstractNum>
+  <w:abstractNum w:abstractNumId="3">
+    <w:nsid w:val="19032EAF"/>
+    <w:multiLevelType w:val="hybridMultilevel"/>
+    <w:tmpl w:val="C8CE1A6C"/>
+    <w:lvl w:ilvl="0" w:tplc="04090001">
+      <w:start w:val="1"/>
+      <w:numFmt w:val="bullet"/>
+      <w:lvlText w:val=""/>
+      <w:lvlJc w:val="left"/>
+      <w:pPr>
+        <w:ind w:left="912" w:hanging="480"/>
+      </w:pPr>
+      <w:rPr>
+        <w:rFonts w:ascii="Wingdings" w:hAnsi="Wingdings" w:hint="default"/>
+      </w:rPr>
+    </w:lvl>
+    <w:lvl w:ilvl="1" w:tplc="04090003" w:tentative="1">
+      <w:start w:val="1"/>
+      <w:numFmt w:val="bullet"/>
+      <w:lvlText w:val=""/>
+      <w:lvlJc w:val="left"/>
+      <w:pPr>
+        <w:ind w:left="1392" w:hanging="480"/>
+      </w:pPr>
+      <w:rPr>
+        <w:rFonts w:ascii="Wingdings" w:hAnsi="Wingdings" w:hint="default"/>
+      </w:rPr>
+    </w:lvl>
+    <w:lvl w:ilvl="2" w:tplc="04090005" w:tentative="1">
+      <w:start w:val="1"/>
+      <w:numFmt w:val="bullet"/>
+      <w:lvlText w:val=""/>
+      <w:lvlJc w:val="left"/>
+      <w:pPr>
+        <w:ind w:left="1872" w:hanging="480"/>
+      </w:pPr>
+      <w:rPr>
+        <w:rFonts w:ascii="Wingdings" w:hAnsi="Wingdings" w:hint="default"/>
+      </w:rPr>
+    </w:lvl>
+    <w:lvl w:ilvl="3" w:tplc="04090001" w:tentative="1">
+      <w:start w:val="1"/>
+      <w:numFmt w:val="bullet"/>
+      <w:lvlText w:val=""/>
+      <w:lvlJc w:val="left"/>
+      <w:pPr>
+        <w:ind w:left="2352" w:hanging="480"/>
+      </w:pPr>
+      <w:rPr>
+        <w:rFonts w:ascii="Wingdings" w:hAnsi="Wingdings" w:hint="default"/>
+      </w:rPr>
+    </w:lvl>
+    <w:lvl w:ilvl="4" w:tplc="04090003" w:tentative="1">
+      <w:start w:val="1"/>
+      <w:numFmt w:val="bullet"/>
+      <w:lvlText w:val=""/>
+      <w:lvlJc w:val="left"/>
+      <w:pPr>
+        <w:ind w:left="2832" w:hanging="480"/>
+      </w:pPr>
+      <w:rPr>
+        <w:rFonts w:ascii="Wingdings" w:hAnsi="Wingdings" w:hint="default"/>
+      </w:rPr>
+    </w:lvl>
+    <w:lvl w:ilvl="5" w:tplc="04090005" w:tentative="1">
+      <w:start w:val="1"/>
+      <w:numFmt w:val="bullet"/>
+      <w:lvlText w:val=""/>
+      <w:lvlJc w:val="left"/>
+      <w:pPr>
+        <w:ind w:left="3312" w:hanging="480"/>
+      </w:pPr>
+      <w:rPr>
+        <w:rFonts w:ascii="Wingdings" w:hAnsi="Wingdings" w:hint="default"/>
+      </w:rPr>
+    </w:lvl>
+    <w:lvl w:ilvl="6" w:tplc="04090001" w:tentative="1">
+      <w:start w:val="1"/>
+      <w:numFmt w:val="bullet"/>
+      <w:lvlText w:val=""/>
+      <w:lvlJc w:val="left"/>
+      <w:pPr>
+        <w:ind w:left="3792" w:hanging="480"/>
+      </w:pPr>
+      <w:rPr>
+        <w:rFonts w:ascii="Wingdings" w:hAnsi="Wingdings" w:hint="default"/>
+      </w:rPr>
+    </w:lvl>
+    <w:lvl w:ilvl="7" w:tplc="04090003" w:tentative="1">
+      <w:start w:val="1"/>
+      <w:numFmt w:val="bullet"/>
+      <w:lvlText w:val=""/>
+      <w:lvlJc w:val="left"/>
+      <w:pPr>
+        <w:ind w:left="4272" w:hanging="480"/>
+      </w:pPr>
+      <w:rPr>
+        <w:rFonts w:ascii="Wingdings" w:hAnsi="Wingdings" w:hint="default"/>
+      </w:rPr>
+    </w:lvl>
+    <w:lvl w:ilvl="8" w:tplc="04090005" w:tentative="1">
+      <w:start w:val="1"/>
+      <w:numFmt w:val="bullet"/>
+      <w:lvlText w:val=""/>
+      <w:lvlJc w:val="left"/>
+      <w:pPr>
+        <w:ind w:left="4752" w:hanging="480"/>
+      </w:pPr>
+      <w:rPr>
+        <w:rFonts w:ascii="Wingdings" w:hAnsi="Wingdings" w:hint="default"/>
+      </w:rPr>
+    </w:lvl>
+  </w:abstractNum>
+  <w:abstractNum w:abstractNumId="4">
     <w:nsid w:val="20906CDF"/>
     <w:multiLevelType w:val="hybridMultilevel"/>
-    <w:tmpl w:val="90C0C1EC"/>
+    <w:tmpl w:val="F99EB866"/>
     <w:lvl w:ilvl="0" w:tplc="A78AD9E8">
       <w:start w:val="1"/>
       <w:numFmt w:val="bullet"/>
@@ -450,7 +2552,346 @@
       </w:rPr>
     </w:lvl>
   </w:abstractNum>
-  <w:abstractNum w:abstractNumId="3">
+  <w:abstractNum w:abstractNumId="5">
+    <w:nsid w:val="306D04B7"/>
+    <w:multiLevelType w:val="hybridMultilevel"/>
+    <w:tmpl w:val="49720068"/>
+    <w:lvl w:ilvl="0" w:tplc="04090003">
+      <w:start w:val="1"/>
+      <w:numFmt w:val="bullet"/>
+      <w:lvlText w:val="o"/>
+      <w:lvlJc w:val="left"/>
+      <w:pPr>
+        <w:ind w:left="8400" w:hanging="480"/>
+      </w:pPr>
+      <w:rPr>
+        <w:rFonts w:ascii="Courier New" w:hAnsi="Courier New" w:cs="Courier New" w:hint="default"/>
+      </w:rPr>
+    </w:lvl>
+    <w:lvl w:ilvl="1" w:tplc="04090003" w:tentative="1">
+      <w:start w:val="1"/>
+      <w:numFmt w:val="bullet"/>
+      <w:lvlText w:val=""/>
+      <w:lvlJc w:val="left"/>
+      <w:pPr>
+        <w:ind w:left="8880" w:hanging="480"/>
+      </w:pPr>
+      <w:rPr>
+        <w:rFonts w:ascii="Wingdings" w:hAnsi="Wingdings" w:hint="default"/>
+      </w:rPr>
+    </w:lvl>
+    <w:lvl w:ilvl="2" w:tplc="04090005" w:tentative="1">
+      <w:start w:val="1"/>
+      <w:numFmt w:val="bullet"/>
+      <w:lvlText w:val=""/>
+      <w:lvlJc w:val="left"/>
+      <w:pPr>
+        <w:ind w:left="9360" w:hanging="480"/>
+      </w:pPr>
+      <w:rPr>
+        <w:rFonts w:ascii="Wingdings" w:hAnsi="Wingdings" w:hint="default"/>
+      </w:rPr>
+    </w:lvl>
+    <w:lvl w:ilvl="3" w:tplc="04090001" w:tentative="1">
+      <w:start w:val="1"/>
+      <w:numFmt w:val="bullet"/>
+      <w:lvlText w:val=""/>
+      <w:lvlJc w:val="left"/>
+      <w:pPr>
+        <w:ind w:left="9840" w:hanging="480"/>
+      </w:pPr>
+      <w:rPr>
+        <w:rFonts w:ascii="Wingdings" w:hAnsi="Wingdings" w:hint="default"/>
+      </w:rPr>
+    </w:lvl>
+    <w:lvl w:ilvl="4" w:tplc="04090003" w:tentative="1">
+      <w:start w:val="1"/>
+      <w:numFmt w:val="bullet"/>
+      <w:lvlText w:val=""/>
+      <w:lvlJc w:val="left"/>
+      <w:pPr>
+        <w:ind w:left="10320" w:hanging="480"/>
+      </w:pPr>
+      <w:rPr>
+        <w:rFonts w:ascii="Wingdings" w:hAnsi="Wingdings" w:hint="default"/>
+      </w:rPr>
+    </w:lvl>
+    <w:lvl w:ilvl="5" w:tplc="04090005" w:tentative="1">
+      <w:start w:val="1"/>
+      <w:numFmt w:val="bullet"/>
+      <w:lvlText w:val=""/>
+      <w:lvlJc w:val="left"/>
+      <w:pPr>
+        <w:ind w:left="10800" w:hanging="480"/>
+      </w:pPr>
+      <w:rPr>
+        <w:rFonts w:ascii="Wingdings" w:hAnsi="Wingdings" w:hint="default"/>
+      </w:rPr>
+    </w:lvl>
+    <w:lvl w:ilvl="6" w:tplc="04090001" w:tentative="1">
+      <w:start w:val="1"/>
+      <w:numFmt w:val="bullet"/>
+      <w:lvlText w:val=""/>
+      <w:lvlJc w:val="left"/>
+      <w:pPr>
+        <w:ind w:left="11280" w:hanging="480"/>
+      </w:pPr>
+      <w:rPr>
+        <w:rFonts w:ascii="Wingdings" w:hAnsi="Wingdings" w:hint="default"/>
+      </w:rPr>
+    </w:lvl>
+    <w:lvl w:ilvl="7" w:tplc="04090003" w:tentative="1">
+      <w:start w:val="1"/>
+      <w:numFmt w:val="bullet"/>
+      <w:lvlText w:val=""/>
+      <w:lvlJc w:val="left"/>
+      <w:pPr>
+        <w:ind w:left="11760" w:hanging="480"/>
+      </w:pPr>
+      <w:rPr>
+        <w:rFonts w:ascii="Wingdings" w:hAnsi="Wingdings" w:hint="default"/>
+      </w:rPr>
+    </w:lvl>
+    <w:lvl w:ilvl="8" w:tplc="04090005" w:tentative="1">
+      <w:start w:val="1"/>
+      <w:numFmt w:val="bullet"/>
+      <w:lvlText w:val=""/>
+      <w:lvlJc w:val="left"/>
+      <w:pPr>
+        <w:ind w:left="12240" w:hanging="480"/>
+      </w:pPr>
+      <w:rPr>
+        <w:rFonts w:ascii="Wingdings" w:hAnsi="Wingdings" w:hint="default"/>
+      </w:rPr>
+    </w:lvl>
+  </w:abstractNum>
+  <w:abstractNum w:abstractNumId="6">
+    <w:nsid w:val="4EC067EB"/>
+    <w:multiLevelType w:val="hybridMultilevel"/>
+    <w:tmpl w:val="CC66DD5C"/>
+    <w:lvl w:ilvl="0" w:tplc="04090001">
+      <w:start w:val="1"/>
+      <w:numFmt w:val="bullet"/>
+      <w:lvlText w:val=""/>
+      <w:lvlJc w:val="left"/>
+      <w:pPr>
+        <w:ind w:left="480" w:hanging="480"/>
+      </w:pPr>
+      <w:rPr>
+        <w:rFonts w:ascii="Wingdings" w:hAnsi="Wingdings" w:hint="default"/>
+      </w:rPr>
+    </w:lvl>
+    <w:lvl w:ilvl="1" w:tplc="04090003" w:tentative="1">
+      <w:start w:val="1"/>
+      <w:numFmt w:val="bullet"/>
+      <w:lvlText w:val=""/>
+      <w:lvlJc w:val="left"/>
+      <w:pPr>
+        <w:ind w:left="960" w:hanging="480"/>
+      </w:pPr>
+      <w:rPr>
+        <w:rFonts w:ascii="Wingdings" w:hAnsi="Wingdings" w:hint="default"/>
+      </w:rPr>
+    </w:lvl>
+    <w:lvl w:ilvl="2" w:tplc="04090005" w:tentative="1">
+      <w:start w:val="1"/>
+      <w:numFmt w:val="bullet"/>
+      <w:lvlText w:val=""/>
+      <w:lvlJc w:val="left"/>
+      <w:pPr>
+        <w:ind w:left="1440" w:hanging="480"/>
+      </w:pPr>
+      <w:rPr>
+        <w:rFonts w:ascii="Wingdings" w:hAnsi="Wingdings" w:hint="default"/>
+      </w:rPr>
+    </w:lvl>
+    <w:lvl w:ilvl="3" w:tplc="04090001" w:tentative="1">
+      <w:start w:val="1"/>
+      <w:numFmt w:val="bullet"/>
+      <w:lvlText w:val=""/>
+      <w:lvlJc w:val="left"/>
+      <w:pPr>
+        <w:ind w:left="1920" w:hanging="480"/>
+      </w:pPr>
+      <w:rPr>
+        <w:rFonts w:ascii="Wingdings" w:hAnsi="Wingdings" w:hint="default"/>
+      </w:rPr>
+    </w:lvl>
+    <w:lvl w:ilvl="4" w:tplc="04090003" w:tentative="1">
+      <w:start w:val="1"/>
+      <w:numFmt w:val="bullet"/>
+      <w:lvlText w:val=""/>
+      <w:lvlJc w:val="left"/>
+      <w:pPr>
+        <w:ind w:left="2400" w:hanging="480"/>
+      </w:pPr>
+      <w:rPr>
+        <w:rFonts w:ascii="Wingdings" w:hAnsi="Wingdings" w:hint="default"/>
+      </w:rPr>
+    </w:lvl>
+    <w:lvl w:ilvl="5" w:tplc="04090005" w:tentative="1">
+      <w:start w:val="1"/>
+      <w:numFmt w:val="bullet"/>
+      <w:lvlText w:val=""/>
+      <w:lvlJc w:val="left"/>
+      <w:pPr>
+        <w:ind w:left="2880" w:hanging="480"/>
+      </w:pPr>
+      <w:rPr>
+        <w:rFonts w:ascii="Wingdings" w:hAnsi="Wingdings" w:hint="default"/>
+      </w:rPr>
+    </w:lvl>
+    <w:lvl w:ilvl="6" w:tplc="04090001" w:tentative="1">
+      <w:start w:val="1"/>
+      <w:numFmt w:val="bullet"/>
+      <w:lvlText w:val=""/>
+      <w:lvlJc w:val="left"/>
+      <w:pPr>
+        <w:ind w:left="3360" w:hanging="480"/>
+      </w:pPr>
+      <w:rPr>
+        <w:rFonts w:ascii="Wingdings" w:hAnsi="Wingdings" w:hint="default"/>
+      </w:rPr>
+    </w:lvl>
+    <w:lvl w:ilvl="7" w:tplc="04090003" w:tentative="1">
+      <w:start w:val="1"/>
+      <w:numFmt w:val="bullet"/>
+      <w:lvlText w:val=""/>
+      <w:lvlJc w:val="left"/>
+      <w:pPr>
+        <w:ind w:left="3840" w:hanging="480"/>
+      </w:pPr>
+      <w:rPr>
+        <w:rFonts w:ascii="Wingdings" w:hAnsi="Wingdings" w:hint="default"/>
+      </w:rPr>
+    </w:lvl>
+    <w:lvl w:ilvl="8" w:tplc="04090005" w:tentative="1">
+      <w:start w:val="1"/>
+      <w:numFmt w:val="bullet"/>
+      <w:lvlText w:val=""/>
+      <w:lvlJc w:val="left"/>
+      <w:pPr>
+        <w:ind w:left="4320" w:hanging="480"/>
+      </w:pPr>
+      <w:rPr>
+        <w:rFonts w:ascii="Wingdings" w:hAnsi="Wingdings" w:hint="default"/>
+      </w:rPr>
+    </w:lvl>
+  </w:abstractNum>
+  <w:abstractNum w:abstractNumId="7">
+    <w:nsid w:val="53774C06"/>
+    <w:multiLevelType w:val="hybridMultilevel"/>
+    <w:tmpl w:val="4CE8E324"/>
+    <w:lvl w:ilvl="0" w:tplc="04090001">
+      <w:start w:val="1"/>
+      <w:numFmt w:val="bullet"/>
+      <w:lvlText w:val=""/>
+      <w:lvlJc w:val="left"/>
+      <w:pPr>
+        <w:ind w:left="480" w:hanging="480"/>
+      </w:pPr>
+      <w:rPr>
+        <w:rFonts w:ascii="Wingdings" w:hAnsi="Wingdings" w:hint="default"/>
+      </w:rPr>
+    </w:lvl>
+    <w:lvl w:ilvl="1" w:tplc="04090003" w:tentative="1">
+      <w:start w:val="1"/>
+      <w:numFmt w:val="bullet"/>
+      <w:lvlText w:val=""/>
+      <w:lvlJc w:val="left"/>
+      <w:pPr>
+        <w:ind w:left="960" w:hanging="480"/>
+      </w:pPr>
+      <w:rPr>
+        <w:rFonts w:ascii="Wingdings" w:hAnsi="Wingdings" w:hint="default"/>
+      </w:rPr>
+    </w:lvl>
+    <w:lvl w:ilvl="2" w:tplc="04090005" w:tentative="1">
+      <w:start w:val="1"/>
+      <w:numFmt w:val="bullet"/>
+      <w:lvlText w:val=""/>
+      <w:lvlJc w:val="left"/>
+      <w:pPr>
+        <w:ind w:left="1440" w:hanging="480"/>
+      </w:pPr>
+      <w:rPr>
+        <w:rFonts w:ascii="Wingdings" w:hAnsi="Wingdings" w:hint="default"/>
+      </w:rPr>
+    </w:lvl>
+    <w:lvl w:ilvl="3" w:tplc="04090001" w:tentative="1">
+      <w:start w:val="1"/>
+      <w:numFmt w:val="bullet"/>
+      <w:lvlText w:val=""/>
+      <w:lvlJc w:val="left"/>
+      <w:pPr>
+        <w:ind w:left="1920" w:hanging="480"/>
+      </w:pPr>
+      <w:rPr>
+        <w:rFonts w:ascii="Wingdings" w:hAnsi="Wingdings" w:hint="default"/>
+      </w:rPr>
+    </w:lvl>
+    <w:lvl w:ilvl="4" w:tplc="04090003" w:tentative="1">
+      <w:start w:val="1"/>
+      <w:numFmt w:val="bullet"/>
+      <w:lvlText w:val=""/>
+      <w:lvlJc w:val="left"/>
+      <w:pPr>
+        <w:ind w:left="2400" w:hanging="480"/>
+      </w:pPr>
+      <w:rPr>
+        <w:rFonts w:ascii="Wingdings" w:hAnsi="Wingdings" w:hint="default"/>
+      </w:rPr>
+    </w:lvl>
+    <w:lvl w:ilvl="5" w:tplc="04090005" w:tentative="1">
+      <w:start w:val="1"/>
+      <w:numFmt w:val="bullet"/>
+      <w:lvlText w:val=""/>
+      <w:lvlJc w:val="left"/>
+      <w:pPr>
+        <w:ind w:left="2880" w:hanging="480"/>
+      </w:pPr>
+      <w:rPr>
+        <w:rFonts w:ascii="Wingdings" w:hAnsi="Wingdings" w:hint="default"/>
+      </w:rPr>
+    </w:lvl>
+    <w:lvl w:ilvl="6" w:tplc="04090001" w:tentative="1">
+      <w:start w:val="1"/>
+      <w:numFmt w:val="bullet"/>
+      <w:lvlText w:val=""/>
+      <w:lvlJc w:val="left"/>
+      <w:pPr>
+        <w:ind w:left="3360" w:hanging="480"/>
+      </w:pPr>
+      <w:rPr>
+        <w:rFonts w:ascii="Wingdings" w:hAnsi="Wingdings" w:hint="default"/>
+      </w:rPr>
+    </w:lvl>
+    <w:lvl w:ilvl="7" w:tplc="04090003" w:tentative="1">
+      <w:start w:val="1"/>
+      <w:numFmt w:val="bullet"/>
+      <w:lvlText w:val=""/>
+      <w:lvlJc w:val="left"/>
+      <w:pPr>
+        <w:ind w:left="3840" w:hanging="480"/>
+      </w:pPr>
+      <w:rPr>
+        <w:rFonts w:ascii="Wingdings" w:hAnsi="Wingdings" w:hint="default"/>
+      </w:rPr>
+    </w:lvl>
+    <w:lvl w:ilvl="8" w:tplc="04090005" w:tentative="1">
+      <w:start w:val="1"/>
+      <w:numFmt w:val="bullet"/>
+      <w:lvlText w:val=""/>
+      <w:lvlJc w:val="left"/>
+      <w:pPr>
+        <w:ind w:left="4320" w:hanging="480"/>
+      </w:pPr>
+      <w:rPr>
+        <w:rFonts w:ascii="Wingdings" w:hAnsi="Wingdings" w:hint="default"/>
+      </w:rPr>
+    </w:lvl>
+  </w:abstractNum>
+  <w:abstractNum w:abstractNumId="8">
     <w:nsid w:val="68AB4355"/>
     <w:multiLevelType w:val="hybridMultilevel"/>
     <w:tmpl w:val="0B203272"/>
@@ -541,6 +2982,232 @@
       <w:pPr>
         <w:ind w:left="6480" w:hanging="180"/>
       </w:pPr>
+    </w:lvl>
+  </w:abstractNum>
+  <w:abstractNum w:abstractNumId="9">
+    <w:nsid w:val="78C73971"/>
+    <w:multiLevelType w:val="hybridMultilevel"/>
+    <w:tmpl w:val="DF0685BC"/>
+    <w:lvl w:ilvl="0" w:tplc="04090001">
+      <w:start w:val="1"/>
+      <w:numFmt w:val="bullet"/>
+      <w:lvlText w:val=""/>
+      <w:lvlJc w:val="left"/>
+      <w:pPr>
+        <w:ind w:left="1920" w:hanging="480"/>
+      </w:pPr>
+      <w:rPr>
+        <w:rFonts w:ascii="Wingdings" w:hAnsi="Wingdings" w:hint="default"/>
+      </w:rPr>
+    </w:lvl>
+    <w:lvl w:ilvl="1" w:tplc="04090003" w:tentative="1">
+      <w:start w:val="1"/>
+      <w:numFmt w:val="bullet"/>
+      <w:lvlText w:val=""/>
+      <w:lvlJc w:val="left"/>
+      <w:pPr>
+        <w:ind w:left="2400" w:hanging="480"/>
+      </w:pPr>
+      <w:rPr>
+        <w:rFonts w:ascii="Wingdings" w:hAnsi="Wingdings" w:hint="default"/>
+      </w:rPr>
+    </w:lvl>
+    <w:lvl w:ilvl="2" w:tplc="04090005" w:tentative="1">
+      <w:start w:val="1"/>
+      <w:numFmt w:val="bullet"/>
+      <w:lvlText w:val=""/>
+      <w:lvlJc w:val="left"/>
+      <w:pPr>
+        <w:ind w:left="2880" w:hanging="480"/>
+      </w:pPr>
+      <w:rPr>
+        <w:rFonts w:ascii="Wingdings" w:hAnsi="Wingdings" w:hint="default"/>
+      </w:rPr>
+    </w:lvl>
+    <w:lvl w:ilvl="3" w:tplc="04090001" w:tentative="1">
+      <w:start w:val="1"/>
+      <w:numFmt w:val="bullet"/>
+      <w:lvlText w:val=""/>
+      <w:lvlJc w:val="left"/>
+      <w:pPr>
+        <w:ind w:left="3360" w:hanging="480"/>
+      </w:pPr>
+      <w:rPr>
+        <w:rFonts w:ascii="Wingdings" w:hAnsi="Wingdings" w:hint="default"/>
+      </w:rPr>
+    </w:lvl>
+    <w:lvl w:ilvl="4" w:tplc="04090003" w:tentative="1">
+      <w:start w:val="1"/>
+      <w:numFmt w:val="bullet"/>
+      <w:lvlText w:val=""/>
+      <w:lvlJc w:val="left"/>
+      <w:pPr>
+        <w:ind w:left="3840" w:hanging="480"/>
+      </w:pPr>
+      <w:rPr>
+        <w:rFonts w:ascii="Wingdings" w:hAnsi="Wingdings" w:hint="default"/>
+      </w:rPr>
+    </w:lvl>
+    <w:lvl w:ilvl="5" w:tplc="04090005" w:tentative="1">
+      <w:start w:val="1"/>
+      <w:numFmt w:val="bullet"/>
+      <w:lvlText w:val=""/>
+      <w:lvlJc w:val="left"/>
+      <w:pPr>
+        <w:ind w:left="4320" w:hanging="480"/>
+      </w:pPr>
+      <w:rPr>
+        <w:rFonts w:ascii="Wingdings" w:hAnsi="Wingdings" w:hint="default"/>
+      </w:rPr>
+    </w:lvl>
+    <w:lvl w:ilvl="6" w:tplc="04090001" w:tentative="1">
+      <w:start w:val="1"/>
+      <w:numFmt w:val="bullet"/>
+      <w:lvlText w:val=""/>
+      <w:lvlJc w:val="left"/>
+      <w:pPr>
+        <w:ind w:left="4800" w:hanging="480"/>
+      </w:pPr>
+      <w:rPr>
+        <w:rFonts w:ascii="Wingdings" w:hAnsi="Wingdings" w:hint="default"/>
+      </w:rPr>
+    </w:lvl>
+    <w:lvl w:ilvl="7" w:tplc="04090003" w:tentative="1">
+      <w:start w:val="1"/>
+      <w:numFmt w:val="bullet"/>
+      <w:lvlText w:val=""/>
+      <w:lvlJc w:val="left"/>
+      <w:pPr>
+        <w:ind w:left="5280" w:hanging="480"/>
+      </w:pPr>
+      <w:rPr>
+        <w:rFonts w:ascii="Wingdings" w:hAnsi="Wingdings" w:hint="default"/>
+      </w:rPr>
+    </w:lvl>
+    <w:lvl w:ilvl="8" w:tplc="04090005" w:tentative="1">
+      <w:start w:val="1"/>
+      <w:numFmt w:val="bullet"/>
+      <w:lvlText w:val=""/>
+      <w:lvlJc w:val="left"/>
+      <w:pPr>
+        <w:ind w:left="5760" w:hanging="480"/>
+      </w:pPr>
+      <w:rPr>
+        <w:rFonts w:ascii="Wingdings" w:hAnsi="Wingdings" w:hint="default"/>
+      </w:rPr>
+    </w:lvl>
+  </w:abstractNum>
+  <w:abstractNum w:abstractNumId="10">
+    <w:nsid w:val="7D847911"/>
+    <w:multiLevelType w:val="hybridMultilevel"/>
+    <w:tmpl w:val="7E0647D8"/>
+    <w:lvl w:ilvl="0" w:tplc="04090001">
+      <w:start w:val="1"/>
+      <w:numFmt w:val="bullet"/>
+      <w:lvlText w:val=""/>
+      <w:lvlJc w:val="left"/>
+      <w:pPr>
+        <w:ind w:left="480" w:hanging="480"/>
+      </w:pPr>
+      <w:rPr>
+        <w:rFonts w:ascii="Wingdings" w:hAnsi="Wingdings" w:hint="default"/>
+      </w:rPr>
+    </w:lvl>
+    <w:lvl w:ilvl="1" w:tplc="04090003" w:tentative="1">
+      <w:start w:val="1"/>
+      <w:numFmt w:val="bullet"/>
+      <w:lvlText w:val=""/>
+      <w:lvlJc w:val="left"/>
+      <w:pPr>
+        <w:ind w:left="960" w:hanging="480"/>
+      </w:pPr>
+      <w:rPr>
+        <w:rFonts w:ascii="Wingdings" w:hAnsi="Wingdings" w:hint="default"/>
+      </w:rPr>
+    </w:lvl>
+    <w:lvl w:ilvl="2" w:tplc="04090005" w:tentative="1">
+      <w:start w:val="1"/>
+      <w:numFmt w:val="bullet"/>
+      <w:lvlText w:val=""/>
+      <w:lvlJc w:val="left"/>
+      <w:pPr>
+        <w:ind w:left="1440" w:hanging="480"/>
+      </w:pPr>
+      <w:rPr>
+        <w:rFonts w:ascii="Wingdings" w:hAnsi="Wingdings" w:hint="default"/>
+      </w:rPr>
+    </w:lvl>
+    <w:lvl w:ilvl="3" w:tplc="04090001" w:tentative="1">
+      <w:start w:val="1"/>
+      <w:numFmt w:val="bullet"/>
+      <w:lvlText w:val=""/>
+      <w:lvlJc w:val="left"/>
+      <w:pPr>
+        <w:ind w:left="1920" w:hanging="480"/>
+      </w:pPr>
+      <w:rPr>
+        <w:rFonts w:ascii="Wingdings" w:hAnsi="Wingdings" w:hint="default"/>
+      </w:rPr>
+    </w:lvl>
+    <w:lvl w:ilvl="4" w:tplc="04090003" w:tentative="1">
+      <w:start w:val="1"/>
+      <w:numFmt w:val="bullet"/>
+      <w:lvlText w:val=""/>
+      <w:lvlJc w:val="left"/>
+      <w:pPr>
+        <w:ind w:left="2400" w:hanging="480"/>
+      </w:pPr>
+      <w:rPr>
+        <w:rFonts w:ascii="Wingdings" w:hAnsi="Wingdings" w:hint="default"/>
+      </w:rPr>
+    </w:lvl>
+    <w:lvl w:ilvl="5" w:tplc="04090005" w:tentative="1">
+      <w:start w:val="1"/>
+      <w:numFmt w:val="bullet"/>
+      <w:lvlText w:val=""/>
+      <w:lvlJc w:val="left"/>
+      <w:pPr>
+        <w:ind w:left="2880" w:hanging="480"/>
+      </w:pPr>
+      <w:rPr>
+        <w:rFonts w:ascii="Wingdings" w:hAnsi="Wingdings" w:hint="default"/>
+      </w:rPr>
+    </w:lvl>
+    <w:lvl w:ilvl="6" w:tplc="04090001" w:tentative="1">
+      <w:start w:val="1"/>
+      <w:numFmt w:val="bullet"/>
+      <w:lvlText w:val=""/>
+      <w:lvlJc w:val="left"/>
+      <w:pPr>
+        <w:ind w:left="3360" w:hanging="480"/>
+      </w:pPr>
+      <w:rPr>
+        <w:rFonts w:ascii="Wingdings" w:hAnsi="Wingdings" w:hint="default"/>
+      </w:rPr>
+    </w:lvl>
+    <w:lvl w:ilvl="7" w:tplc="04090003" w:tentative="1">
+      <w:start w:val="1"/>
+      <w:numFmt w:val="bullet"/>
+      <w:lvlText w:val=""/>
+      <w:lvlJc w:val="left"/>
+      <w:pPr>
+        <w:ind w:left="3840" w:hanging="480"/>
+      </w:pPr>
+      <w:rPr>
+        <w:rFonts w:ascii="Wingdings" w:hAnsi="Wingdings" w:hint="default"/>
+      </w:rPr>
+    </w:lvl>
+    <w:lvl w:ilvl="8" w:tplc="04090005" w:tentative="1">
+      <w:start w:val="1"/>
+      <w:numFmt w:val="bullet"/>
+      <w:lvlText w:val=""/>
+      <w:lvlJc w:val="left"/>
+      <w:pPr>
+        <w:ind w:left="4320" w:hanging="480"/>
+      </w:pPr>
+      <w:rPr>
+        <w:rFonts w:ascii="Wingdings" w:hAnsi="Wingdings" w:hint="default"/>
+      </w:rPr>
     </w:lvl>
   </w:abstractNum>
   <w:num w:numId="1">
@@ -550,10 +3217,31 @@
     <w:abstractNumId w:val="0"/>
   </w:num>
   <w:num w:numId="3">
+    <w:abstractNumId w:val="4"/>
+  </w:num>
+  <w:num w:numId="4">
+    <w:abstractNumId w:val="8"/>
+  </w:num>
+  <w:num w:numId="5">
+    <w:abstractNumId w:val="9"/>
+  </w:num>
+  <w:num w:numId="6">
     <w:abstractNumId w:val="2"/>
   </w:num>
-  <w:num w:numId="4">
+  <w:num w:numId="7">
+    <w:abstractNumId w:val="5"/>
+  </w:num>
+  <w:num w:numId="8">
     <w:abstractNumId w:val="3"/>
+  </w:num>
+  <w:num w:numId="9">
+    <w:abstractNumId w:val="10"/>
+  </w:num>
+  <w:num w:numId="10">
+    <w:abstractNumId w:val="6"/>
+  </w:num>
+  <w:num w:numId="11">
+    <w:abstractNumId w:val="7"/>
   </w:num>
 </w:numbering>
 </file>
@@ -2577,7 +5265,7 @@
   <a:extraClrSchemeLst/>
   <a:extLst>
     <a:ext uri="{05A4C25C-085E-4340-85A3-A5531E510DB2}">
-      <thm15:themeFamily xmlns="" xmlns:thm15="http://schemas.microsoft.com/office/thememl/2012/main" name="Office Theme" id="{62F939B6-93AF-4DB8-9C6B-D6C7DFDC589F}" vid="{4A3C46E8-61CC-4603-A589-7422A47A8E4A}"/>
+      <thm15:themeFamily xmlns:thm15="http://schemas.microsoft.com/office/thememl/2012/main" xmlns="" name="Office Theme" id="{62F939B6-93AF-4DB8-9C6B-D6C7DFDC589F}" vid="{4A3C46E8-61CC-4603-A589-7422A47A8E4A}"/>
     </a:ext>
   </a:extLst>
 </a:theme>
@@ -2588,7 +5276,7 @@
 </file>
 
 <file path=customXml/itemProps1.xml><?xml version="1.0" encoding="utf-8"?>
-<ds:datastoreItem xmlns:ds="http://schemas.openxmlformats.org/officeDocument/2006/customXml" ds:itemID="{B8017A60-829F-4973-9E9C-00EF4B094A1F}">
+<ds:datastoreItem xmlns:ds="http://schemas.openxmlformats.org/officeDocument/2006/customXml" ds:itemID="{C2B1433A-DC62-46FD-8396-8C2A1DA71163}">
   <ds:schemaRefs>
     <ds:schemaRef ds:uri="http://schemas.openxmlformats.org/officeDocument/2006/bibliography"/>
   </ds:schemaRefs>

</xml_diff>

<commit_message>
revise code for find centroid
</commit_message>
<xml_diff>
--- a/Hw2/Report/Computer Vision Hw2 Report.docx
+++ b/Hw2/Report/Computer Vision Hw2 Report.docx
@@ -1,10 +1,10 @@
 
 <file path=word/document.xml><?xml version="1.0" encoding="utf-8"?>
-<w:document xmlns:wpc="http://schemas.microsoft.com/office/word/2010/wordprocessingCanvas" xmlns:mc="http://schemas.openxmlformats.org/markup-compatibility/2006" xmlns:o="urn:schemas-microsoft-com:office:office" xmlns:r="http://schemas.openxmlformats.org/officeDocument/2006/relationships" xmlns:m="http://schemas.openxmlformats.org/officeDocument/2006/math" xmlns:v="urn:schemas-microsoft-com:vml" xmlns:wp14="http://schemas.microsoft.com/office/word/2010/wordprocessingDrawing" xmlns:wp="http://schemas.openxmlformats.org/drawingml/2006/wordprocessingDrawing" xmlns:w10="urn:schemas-microsoft-com:office:word" xmlns:w="http://schemas.openxmlformats.org/wordprocessingml/2006/main" xmlns:w14="http://schemas.microsoft.com/office/word/2010/wordml" xmlns:wpg="http://schemas.microsoft.com/office/word/2010/wordprocessingGroup" xmlns:wpi="http://schemas.microsoft.com/office/word/2010/wordprocessingInk" xmlns:wne="http://schemas.microsoft.com/office/word/2006/wordml" xmlns:wps="http://schemas.microsoft.com/office/word/2010/wordprocessingShape" mc:Ignorable="w14 wp14">
+<w:document xmlns:wpc="http://schemas.microsoft.com/office/word/2010/wordprocessingCanvas" xmlns:mo="http://schemas.microsoft.com/office/mac/office/2008/main" xmlns:mc="http://schemas.openxmlformats.org/markup-compatibility/2006" xmlns:mv="urn:schemas-microsoft-com:mac:vml" xmlns:o="urn:schemas-microsoft-com:office:office" xmlns:r="http://schemas.openxmlformats.org/officeDocument/2006/relationships" xmlns:m="http://schemas.openxmlformats.org/officeDocument/2006/math" xmlns:v="urn:schemas-microsoft-com:vml" xmlns:wp14="http://schemas.microsoft.com/office/word/2010/wordprocessingDrawing" xmlns:wp="http://schemas.openxmlformats.org/drawingml/2006/wordprocessingDrawing" xmlns:w10="urn:schemas-microsoft-com:office:word" xmlns:w="http://schemas.openxmlformats.org/wordprocessingml/2006/main" xmlns:w14="http://schemas.microsoft.com/office/word/2010/wordml" xmlns:w15="http://schemas.microsoft.com/office/word/2012/wordml" xmlns:wpg="http://schemas.microsoft.com/office/word/2010/wordprocessingGroup" xmlns:wpi="http://schemas.microsoft.com/office/word/2010/wordprocessingInk" xmlns:wne="http://schemas.microsoft.com/office/word/2006/wordml" xmlns:wps="http://schemas.microsoft.com/office/word/2010/wordprocessingShape" mc:Ignorable="w14 w15 wp14">
   <w:body>
     <w:p>
       <w:pPr>
-        <w:pStyle w:val="1"/>
+        <w:pStyle w:val="Heading1"/>
       </w:pPr>
       <w:r>
         <w:t>Computer Vision Hw</w:t>
@@ -22,45 +22,41 @@
     </w:p>
     <w:p>
       <w:pPr>
-        <w:pStyle w:val="a"/>
+        <w:pStyle w:val="ListBullet"/>
+        <w:rPr>
+          <w:lang w:eastAsia="zh-CN"/>
+        </w:rPr>
+      </w:pPr>
+      <w:proofErr w:type="spellStart"/>
+      <w:r>
         <w:rPr>
           <w:rFonts w:hint="eastAsia"/>
+          <w:lang w:eastAsia="zh-TW"/>
+        </w:rPr>
+        <w:t>D</w:t>
+      </w:r>
+      <w:r>
+        <w:rPr>
           <w:lang w:eastAsia="zh-CN"/>
         </w:rPr>
-      </w:pPr>
-      <w:proofErr w:type="spellStart"/>
-      <w:r>
-        <w:rPr>
-          <w:rFonts w:hint="eastAsia"/>
-          <w:lang w:eastAsia="zh-TW"/>
-        </w:rPr>
-        <w:t>D</w:t>
-      </w:r>
+        <w:t>iscription</w:t>
+      </w:r>
+      <w:proofErr w:type="spellEnd"/>
       <w:r>
         <w:rPr>
           <w:lang w:eastAsia="zh-CN"/>
         </w:rPr>
-        <w:t>iscription</w:t>
-      </w:r>
-      <w:proofErr w:type="spellEnd"/>
-      <w:r>
-        <w:rPr>
-          <w:lang w:eastAsia="zh-CN"/>
-        </w:rPr>
         <w:t xml:space="preserve"> </w:t>
       </w:r>
-      <w:bookmarkStart w:id="0" w:name="_GoBack"/>
-      <w:bookmarkEnd w:id="0"/>
-    </w:p>
-    <w:p>
-      <w:pPr>
-        <w:pStyle w:val="a"/>
+    </w:p>
+    <w:p>
+      <w:pPr>
+        <w:pStyle w:val="ListBullet"/>
         <w:numPr>
           <w:ilvl w:val="1"/>
           <w:numId w:val="3"/>
         </w:numPr>
         <w:rPr>
-          <w:rFonts w:hint="eastAsia"/>
           <w:lang w:eastAsia="zh-CN"/>
         </w:rPr>
       </w:pPr>
@@ -87,13 +83,12 @@
     </w:p>
     <w:p>
       <w:pPr>
-        <w:pStyle w:val="a"/>
+        <w:pStyle w:val="ListBullet"/>
         <w:numPr>
           <w:ilvl w:val="1"/>
           <w:numId w:val="3"/>
         </w:numPr>
         <w:rPr>
-          <w:rFonts w:hint="eastAsia"/>
           <w:lang w:eastAsia="zh-CN"/>
         </w:rPr>
       </w:pPr>
@@ -109,13 +104,12 @@
     </w:p>
     <w:p>
       <w:pPr>
-        <w:pStyle w:val="a"/>
+        <w:pStyle w:val="ListBullet"/>
         <w:numPr>
           <w:ilvl w:val="1"/>
           <w:numId w:val="3"/>
         </w:numPr>
         <w:rPr>
-          <w:rFonts w:hint="eastAsia"/>
           <w:lang w:eastAsia="zh-CN"/>
         </w:rPr>
       </w:pPr>
@@ -141,14 +135,13 @@
     </w:p>
     <w:p>
       <w:pPr>
-        <w:pStyle w:val="a"/>
+        <w:pStyle w:val="ListBullet"/>
         <w:numPr>
           <w:ilvl w:val="0"/>
           <w:numId w:val="0"/>
         </w:numPr>
         <w:ind w:left="1440"/>
         <w:rPr>
-          <w:rFonts w:hint="eastAsia"/>
           <w:lang w:eastAsia="zh-CN"/>
         </w:rPr>
       </w:pPr>
@@ -205,9 +198,8 @@
     </w:p>
     <w:p>
       <w:pPr>
-        <w:pStyle w:val="a"/>
-        <w:rPr>
-          <w:rFonts w:hint="eastAsia"/>
+        <w:pStyle w:val="ListBullet"/>
+        <w:rPr>
           <w:lang w:eastAsia="zh-CN"/>
         </w:rPr>
       </w:pPr>
@@ -226,92 +218,91 @@
     </w:p>
     <w:p>
       <w:pPr>
-        <w:pStyle w:val="a"/>
+        <w:pStyle w:val="ListBullet"/>
         <w:numPr>
           <w:ilvl w:val="1"/>
           <w:numId w:val="3"/>
         </w:numPr>
         <w:rPr>
+          <w:lang w:eastAsia="zh-CN"/>
+        </w:rPr>
+      </w:pPr>
+      <w:proofErr w:type="spellStart"/>
+      <w:r>
+        <w:rPr>
+          <w:rFonts w:ascii="微軟正黑體" w:eastAsia="微軟正黑體" w:hAnsi="微軟正黑體" w:hint="eastAsia"/>
+          <w:color w:val="484848"/>
+          <w:sz w:val="28"/>
+          <w:szCs w:val="28"/>
+        </w:rPr>
+        <w:t>Binarize</w:t>
+      </w:r>
+      <w:proofErr w:type="spellEnd"/>
+      <w:r>
+        <w:rPr>
+          <w:rFonts w:ascii="微軟正黑體" w:eastAsia="微軟正黑體" w:hAnsi="微軟正黑體" w:hint="eastAsia"/>
+          <w:color w:val="484848"/>
+          <w:sz w:val="28"/>
+          <w:szCs w:val="28"/>
+          <w:lang w:eastAsia="zh-TW"/>
+        </w:rPr>
+        <w:t xml:space="preserve"> - </w:t>
+      </w:r>
+      <w:r>
+        <w:rPr>
           <w:rFonts w:hint="eastAsia"/>
-          <w:lang w:eastAsia="zh-CN"/>
-        </w:rPr>
-      </w:pPr>
+          <w:lang w:eastAsia="zh-TW"/>
+        </w:rPr>
+        <w:t>取得</w:t>
+      </w:r>
+      <w:r>
+        <w:rPr>
+          <w:rFonts w:hint="eastAsia"/>
+          <w:lang w:eastAsia="zh-TW"/>
+        </w:rPr>
+        <w:t>pixel</w:t>
+      </w:r>
+      <w:r>
+        <w:rPr>
+          <w:rFonts w:hint="eastAsia"/>
+          <w:lang w:eastAsia="zh-TW"/>
+        </w:rPr>
+        <w:t>灰階，若</w:t>
+      </w:r>
+      <w:r>
+        <w:rPr>
+          <w:rFonts w:hint="eastAsia"/>
+          <w:lang w:eastAsia="zh-TW"/>
+        </w:rPr>
+        <w:t>&gt;</w:t>
+      </w:r>
       <w:proofErr w:type="spellStart"/>
       <w:r>
         <w:rPr>
-          <w:rFonts w:ascii="微軟正黑體" w:eastAsia="微軟正黑體" w:hAnsi="微軟正黑體" w:hint="eastAsia"/>
-          <w:color w:val="484848"/>
-          <w:sz w:val="28"/>
-          <w:szCs w:val="28"/>
-        </w:rPr>
-        <w:t>Binarize</w:t>
+          <w:rFonts w:hint="eastAsia"/>
+          <w:lang w:eastAsia="zh-TW"/>
+        </w:rPr>
+        <w:t>threshood</w:t>
       </w:r>
       <w:proofErr w:type="spellEnd"/>
       <w:r>
         <w:rPr>
-          <w:rFonts w:ascii="微軟正黑體" w:eastAsia="微軟正黑體" w:hAnsi="微軟正黑體" w:hint="eastAsia"/>
-          <w:color w:val="484848"/>
-          <w:sz w:val="28"/>
-          <w:szCs w:val="28"/>
-          <w:lang w:eastAsia="zh-TW"/>
-        </w:rPr>
-        <w:t xml:space="preserve"> - </w:t>
-      </w:r>
-      <w:r>
-        <w:rPr>
           <w:rFonts w:hint="eastAsia"/>
           <w:lang w:eastAsia="zh-TW"/>
         </w:rPr>
-        <w:t>取得</w:t>
-      </w:r>
-      <w:r>
-        <w:rPr>
-          <w:rFonts w:hint="eastAsia"/>
-          <w:lang w:eastAsia="zh-TW"/>
-        </w:rPr>
-        <w:t>pixel</w:t>
-      </w:r>
-      <w:r>
-        <w:rPr>
-          <w:rFonts w:hint="eastAsia"/>
-          <w:lang w:eastAsia="zh-TW"/>
-        </w:rPr>
-        <w:t>灰階，若</w:t>
-      </w:r>
-      <w:r>
-        <w:rPr>
-          <w:rFonts w:hint="eastAsia"/>
-          <w:lang w:eastAsia="zh-TW"/>
-        </w:rPr>
-        <w:t>&gt;</w:t>
-      </w:r>
-      <w:proofErr w:type="spellStart"/>
-      <w:r>
-        <w:rPr>
-          <w:rFonts w:hint="eastAsia"/>
-          <w:lang w:eastAsia="zh-TW"/>
-        </w:rPr>
-        <w:t>threshood</w:t>
-      </w:r>
-      <w:proofErr w:type="spellEnd"/>
-      <w:r>
-        <w:rPr>
-          <w:rFonts w:hint="eastAsia"/>
-          <w:lang w:eastAsia="zh-TW"/>
-        </w:rPr>
         <w:t>則設為黑</w:t>
       </w:r>
     </w:p>
     <w:p>
       <w:pPr>
-        <w:pStyle w:val="a"/>
+        <w:pStyle w:val="ListBullet"/>
         <w:numPr>
           <w:ilvl w:val="0"/>
           <w:numId w:val="0"/>
         </w:numPr>
         <w:ind w:left="1440"/>
         <w:rPr>
-          <w:rFonts w:ascii="微軟正黑體" w:eastAsia="微軟正黑體" w:hAnsi="微軟正黑體" w:hint="eastAsia"/>
+          <w:rFonts w:ascii="微軟正黑體" w:eastAsia="微軟正黑體" w:hAnsi="微軟正黑體"/>
           <w:color w:val="484848"/>
           <w:sz w:val="28"/>
           <w:szCs w:val="28"/>
@@ -331,25 +322,25 @@
     </w:p>
     <w:p>
       <w:pPr>
-        <w:pStyle w:val="a"/>
+        <w:pStyle w:val="ListBullet"/>
         <w:numPr>
           <w:ilvl w:val="1"/>
           <w:numId w:val="3"/>
         </w:numPr>
         <w:rPr>
-          <w:rFonts w:ascii="微軟正黑體" w:eastAsia="微軟正黑體" w:hAnsi="微軟正黑體" w:hint="eastAsia"/>
-          <w:color w:val="484848"/>
-          <w:sz w:val="28"/>
-          <w:szCs w:val="28"/>
-          <w:lang w:eastAsia="zh-TW"/>
-        </w:rPr>
-      </w:pPr>
-      <w:r>
-        <w:rPr>
           <w:rFonts w:ascii="微軟正黑體" w:eastAsia="微軟正黑體" w:hAnsi="微軟正黑體"/>
           <w:color w:val="484848"/>
           <w:sz w:val="28"/>
           <w:szCs w:val="28"/>
+          <w:lang w:eastAsia="zh-TW"/>
+        </w:rPr>
+      </w:pPr>
+      <w:r>
+        <w:rPr>
+          <w:rFonts w:ascii="微軟正黑體" w:eastAsia="微軟正黑體" w:hAnsi="微軟正黑體"/>
+          <w:color w:val="484848"/>
+          <w:sz w:val="28"/>
+          <w:szCs w:val="28"/>
         </w:rPr>
         <w:t>H</w:t>
       </w:r>
@@ -372,7 +363,6 @@
         </w:rPr>
         <w:t xml:space="preserve"> </w:t>
       </w:r>
-      <w:proofErr w:type="gramStart"/>
       <w:r>
         <w:rPr>
           <w:rFonts w:ascii="微軟正黑體" w:eastAsia="微軟正黑體" w:hAnsi="微軟正黑體"/>
@@ -383,49 +373,26 @@
         </w:rPr>
         <w:t>–</w:t>
       </w:r>
-      <w:proofErr w:type="gramEnd"/>
-      <w:r>
-        <w:rPr>
-          <w:rFonts w:ascii="微軟正黑體" w:eastAsia="微軟正黑體" w:hAnsi="微軟正黑體" w:hint="eastAsia"/>
-          <w:color w:val="484848"/>
-          <w:sz w:val="28"/>
-          <w:szCs w:val="28"/>
-          <w:lang w:eastAsia="zh-TW"/>
-        </w:rPr>
-        <w:t xml:space="preserve"> 遍歷pixel，計算每</w:t>
-      </w:r>
-      <w:proofErr w:type="gramStart"/>
-      <w:r>
-        <w:rPr>
-          <w:rFonts w:ascii="微軟正黑體" w:eastAsia="微軟正黑體" w:hAnsi="微軟正黑體" w:hint="eastAsia"/>
-          <w:color w:val="484848"/>
-          <w:sz w:val="28"/>
-          <w:szCs w:val="28"/>
-          <w:lang w:eastAsia="zh-TW"/>
-        </w:rPr>
-        <w:t>個</w:t>
-      </w:r>
-      <w:proofErr w:type="gramEnd"/>
-      <w:r>
-        <w:rPr>
-          <w:rFonts w:ascii="微軟正黑體" w:eastAsia="微軟正黑體" w:hAnsi="微軟正黑體" w:hint="eastAsia"/>
-          <w:color w:val="484848"/>
-          <w:sz w:val="28"/>
-          <w:szCs w:val="28"/>
-          <w:lang w:eastAsia="zh-TW"/>
-        </w:rPr>
-        <w:t>灰階出現的次數。</w:t>
-      </w:r>
-    </w:p>
-    <w:p>
-      <w:pPr>
-        <w:pStyle w:val="a"/>
+      <w:r>
+        <w:rPr>
+          <w:rFonts w:ascii="微軟正黑體" w:eastAsia="微軟正黑體" w:hAnsi="微軟正黑體" w:hint="eastAsia"/>
+          <w:color w:val="484848"/>
+          <w:sz w:val="28"/>
+          <w:szCs w:val="28"/>
+          <w:lang w:eastAsia="zh-TW"/>
+        </w:rPr>
+        <w:t xml:space="preserve"> 遍歷pixel，計算每個灰階出現的次數。</w:t>
+      </w:r>
+    </w:p>
+    <w:p>
+      <w:pPr>
+        <w:pStyle w:val="ListBullet"/>
         <w:numPr>
           <w:ilvl w:val="1"/>
           <w:numId w:val="3"/>
         </w:numPr>
         <w:rPr>
-          <w:rFonts w:ascii="微軟正黑體" w:eastAsia="微軟正黑體" w:hAnsi="微軟正黑體" w:hint="eastAsia"/>
+          <w:rFonts w:ascii="微軟正黑體" w:eastAsia="微軟正黑體" w:hAnsi="微軟正黑體"/>
           <w:color w:val="484848"/>
           <w:sz w:val="28"/>
           <w:szCs w:val="28"/>
@@ -494,7 +461,7 @@
     </w:p>
     <w:p>
       <w:pPr>
-        <w:pStyle w:val="a"/>
+        <w:pStyle w:val="ListBullet"/>
         <w:numPr>
           <w:ilvl w:val="0"/>
           <w:numId w:val="0"/>
@@ -542,7 +509,7 @@
     </w:p>
     <w:p>
       <w:pPr>
-        <w:pStyle w:val="a"/>
+        <w:pStyle w:val="ListBullet"/>
         <w:rPr>
           <w:lang w:eastAsia="zh-CN"/>
         </w:rPr>
@@ -562,7 +529,7 @@
     </w:p>
     <w:p>
       <w:pPr>
-        <w:pStyle w:val="a"/>
+        <w:pStyle w:val="ListBullet"/>
         <w:numPr>
           <w:ilvl w:val="1"/>
           <w:numId w:val="3"/>
@@ -593,9 +560,8 @@
     </w:p>
     <w:p>
       <w:pPr>
-        <w:pStyle w:val="a"/>
-        <w:rPr>
-          <w:rFonts w:hint="eastAsia"/>
+        <w:pStyle w:val="ListBullet"/>
+        <w:rPr>
           <w:lang w:eastAsia="zh-CN"/>
         </w:rPr>
       </w:pPr>
@@ -615,14 +581,14 @@
     </w:p>
     <w:p>
       <w:pPr>
-        <w:pStyle w:val="a"/>
+        <w:pStyle w:val="ListBullet"/>
         <w:numPr>
           <w:ilvl w:val="0"/>
           <w:numId w:val="0"/>
         </w:numPr>
         <w:ind w:left="432"/>
         <w:rPr>
-          <w:rFonts w:ascii="微軟正黑體" w:eastAsia="微軟正黑體" w:hAnsi="微軟正黑體" w:hint="eastAsia"/>
+          <w:rFonts w:ascii="微軟正黑體" w:eastAsia="微軟正黑體" w:hAnsi="微軟正黑體"/>
           <w:color w:val="484848"/>
           <w:sz w:val="28"/>
           <w:szCs w:val="28"/>
@@ -643,7 +609,7 @@
     </w:p>
     <w:p>
       <w:pPr>
-        <w:pStyle w:val="a"/>
+        <w:pStyle w:val="ListBullet"/>
         <w:numPr>
           <w:ilvl w:val="0"/>
           <w:numId w:val="0"/>
@@ -685,92 +651,167 @@
           <w:szCs w:val="28"/>
           <w:lang w:eastAsia="zh-TW"/>
         </w:rPr>
-        <w:t xml:space="preserve"> </w:t>
-      </w:r>
-      <w:r>
-        <w:rPr>
-          <w:rFonts w:ascii="微軟正黑體" w:eastAsia="微軟正黑體" w:hAnsi="微軟正黑體" w:hint="eastAsia"/>
-          <w:color w:val="484848"/>
-          <w:sz w:val="28"/>
-          <w:szCs w:val="28"/>
-          <w:lang w:eastAsia="zh-TW"/>
-        </w:rPr>
-        <w:t>/</w:t>
-      </w:r>
-      <w:r>
-        <w:rPr>
-          <w:rFonts w:ascii="微軟正黑體" w:eastAsia="微軟正黑體" w:hAnsi="微軟正黑體" w:hint="eastAsia"/>
-          <w:color w:val="484848"/>
-          <w:sz w:val="28"/>
-          <w:szCs w:val="28"/>
-          <w:lang w:eastAsia="zh-TW"/>
-        </w:rPr>
-        <w:t>src/</w:t>
-      </w:r>
-      <w:r>
-        <w:rPr>
-          <w:rFonts w:ascii="微軟正黑體" w:eastAsia="微軟正黑體" w:hAnsi="微軟正黑體" w:hint="eastAsia"/>
-          <w:color w:val="484848"/>
-          <w:sz w:val="28"/>
-          <w:szCs w:val="28"/>
-          <w:lang w:eastAsia="zh-TW"/>
-        </w:rPr>
-        <w:t xml:space="preserve">cv1.util.cv </w:t>
-      </w:r>
-      <w:r>
-        <w:rPr>
-          <w:rFonts w:ascii="微軟正黑體" w:eastAsia="微軟正黑體" w:hAnsi="微軟正黑體" w:hint="eastAsia"/>
-          <w:color w:val="484848"/>
-          <w:sz w:val="28"/>
-          <w:szCs w:val="28"/>
-          <w:lang w:eastAsia="zh-TW"/>
-        </w:rPr>
-        <w:t>/</w:t>
-      </w:r>
-      <w:r>
-        <w:rPr>
-          <w:rFonts w:ascii="微軟正黑體" w:eastAsia="微軟正黑體" w:hAnsi="微軟正黑體" w:hint="eastAsia"/>
-          <w:color w:val="484848"/>
-          <w:sz w:val="28"/>
-          <w:szCs w:val="28"/>
-          <w:lang w:eastAsia="zh-TW"/>
-        </w:rPr>
-        <w:t>ImgUtil</w:t>
-      </w:r>
-      <w:r>
-        <w:rPr>
-          <w:rFonts w:ascii="微軟正黑體" w:eastAsia="微軟正黑體" w:hAnsi="微軟正黑體" w:hint="eastAsia"/>
-          <w:color w:val="484848"/>
-          <w:sz w:val="28"/>
-          <w:szCs w:val="28"/>
-          <w:lang w:eastAsia="zh-TW"/>
-        </w:rPr>
-        <w:t>.java)</w:t>
-      </w:r>
-    </w:p>
-    <w:p>
-      <w:pPr>
-        <w:pStyle w:val="a"/>
+        <w:t xml:space="preserve"> /src/cv1.util.cv /ImgUtil.java)</w:t>
+      </w:r>
+    </w:p>
+    <w:p>
+      <w:pPr>
+        <w:pStyle w:val="ListBullet"/>
         <w:numPr>
           <w:ilvl w:val="0"/>
           <w:numId w:val="0"/>
         </w:numPr>
         <w:ind w:left="432"/>
         <w:rPr>
-          <w:rFonts w:hint="eastAsia"/>
           <w:lang w:eastAsia="zh-TW"/>
         </w:rPr>
       </w:pPr>
       <w:r>
         <w:rPr>
           <w:noProof/>
-          <w:lang w:eastAsia="zh-TW"/>
+          <w:lang w:eastAsia="zh-CN"/>
         </w:rPr>
         <w:drawing>
           <wp:inline distT="0" distB="0" distL="0" distR="0" wp14:anchorId="0F46695C" wp14:editId="1B44B708">
             <wp:extent cx="5486400" cy="1943100"/>
             <wp:effectExtent l="0" t="0" r="0" b="0"/>
             <wp:docPr id="1" name="圖片 1"/>
+            <wp:cNvGraphicFramePr>
+              <a:graphicFrameLocks xmlns:a="http://schemas.openxmlformats.org/drawingml/2006/main" noChangeAspect="1"/>
+            </wp:cNvGraphicFramePr>
+            <a:graphic xmlns:a="http://schemas.openxmlformats.org/drawingml/2006/main">
+              <a:graphicData uri="http://schemas.openxmlformats.org/drawingml/2006/picture">
+                <pic:pic xmlns:pic="http://schemas.openxmlformats.org/drawingml/2006/picture">
+                  <pic:nvPicPr>
+                    <pic:cNvPr id="0" name=""/>
+                    <pic:cNvPicPr/>
+                  </pic:nvPicPr>
+                  <pic:blipFill>
+                    <a:blip r:embed="rId8"/>
+                    <a:stretch>
+                      <a:fillRect/>
+                    </a:stretch>
+                  </pic:blipFill>
+                  <pic:spPr>
+                    <a:xfrm>
+                      <a:off x="0" y="0"/>
+                      <a:ext cx="5486400" cy="1943100"/>
+                    </a:xfrm>
+                    <a:prstGeom prst="rect">
+                      <a:avLst/>
+                    </a:prstGeom>
+                  </pic:spPr>
+                </pic:pic>
+              </a:graphicData>
+            </a:graphic>
+          </wp:inline>
+        </w:drawing>
+      </w:r>
+    </w:p>
+    <w:p>
+      <w:pPr>
+        <w:pStyle w:val="ListBullet"/>
+        <w:numPr>
+          <w:ilvl w:val="0"/>
+          <w:numId w:val="0"/>
+        </w:numPr>
+        <w:ind w:left="432"/>
+        <w:rPr>
+          <w:rFonts w:ascii="微軟正黑體" w:eastAsia="微軟正黑體" w:hAnsi="微軟正黑體"/>
+          <w:color w:val="484848"/>
+          <w:sz w:val="28"/>
+          <w:szCs w:val="28"/>
+          <w:lang w:eastAsia="zh-TW"/>
+        </w:rPr>
+      </w:pPr>
+      <w:r>
+        <w:rPr>
+          <w:rFonts w:ascii="微軟正黑體" w:eastAsia="微軟正黑體" w:hAnsi="微軟正黑體"/>
+          <w:color w:val="484848"/>
+          <w:sz w:val="28"/>
+          <w:szCs w:val="28"/>
+        </w:rPr>
+        <w:t>H</w:t>
+      </w:r>
+      <w:r>
+        <w:rPr>
+          <w:rFonts w:ascii="微軟正黑體" w:eastAsia="微軟正黑體" w:hAnsi="微軟正黑體" w:hint="eastAsia"/>
+          <w:color w:val="484848"/>
+          <w:sz w:val="28"/>
+          <w:szCs w:val="28"/>
+        </w:rPr>
+        <w:t>istogram</w:t>
+      </w:r>
+    </w:p>
+    <w:p>
+      <w:pPr>
+        <w:pStyle w:val="ListBullet"/>
+        <w:numPr>
+          <w:ilvl w:val="0"/>
+          <w:numId w:val="0"/>
+        </w:numPr>
+        <w:ind w:left="432"/>
+        <w:rPr>
+          <w:rFonts w:ascii="微軟正黑體" w:eastAsia="微軟正黑體" w:hAnsi="微軟正黑體"/>
+          <w:color w:val="484848"/>
+          <w:sz w:val="28"/>
+          <w:szCs w:val="28"/>
+          <w:lang w:eastAsia="zh-TW"/>
+        </w:rPr>
+      </w:pPr>
+      <w:r>
+        <w:rPr>
+          <w:rFonts w:ascii="微軟正黑體" w:eastAsia="微軟正黑體" w:hAnsi="微軟正黑體" w:hint="eastAsia"/>
+          <w:color w:val="484848"/>
+          <w:sz w:val="28"/>
+          <w:szCs w:val="28"/>
+          <w:lang w:eastAsia="zh-TW"/>
+        </w:rPr>
+        <w:t xml:space="preserve">(file </w:t>
+      </w:r>
+      <w:r>
+        <w:rPr>
+          <w:rFonts w:ascii="微軟正黑體" w:eastAsia="微軟正黑體" w:hAnsi="微軟正黑體"/>
+          <w:color w:val="484848"/>
+          <w:sz w:val="28"/>
+          <w:szCs w:val="28"/>
+          <w:lang w:eastAsia="zh-TW"/>
+        </w:rPr>
+        <w:t>–</w:t>
+      </w:r>
+      <w:r>
+        <w:rPr>
+          <w:rFonts w:ascii="微軟正黑體" w:eastAsia="微軟正黑體" w:hAnsi="微軟正黑體" w:hint="eastAsia"/>
+          <w:color w:val="484848"/>
+          <w:sz w:val="28"/>
+          <w:szCs w:val="28"/>
+          <w:lang w:eastAsia="zh-TW"/>
+        </w:rPr>
+        <w:t xml:space="preserve"> /src/cv1.util.cv /ImgUtil.java)</w:t>
+      </w:r>
+    </w:p>
+    <w:p>
+      <w:pPr>
+        <w:pStyle w:val="ListBullet"/>
+        <w:numPr>
+          <w:ilvl w:val="0"/>
+          <w:numId w:val="0"/>
+        </w:numPr>
+        <w:ind w:left="432"/>
+        <w:rPr>
+          <w:lang w:eastAsia="zh-TW"/>
+        </w:rPr>
+      </w:pPr>
+      <w:r>
+        <w:rPr>
+          <w:noProof/>
+          <w:lang w:eastAsia="zh-CN"/>
+        </w:rPr>
+        <w:drawing>
+          <wp:inline distT="0" distB="0" distL="0" distR="0" wp14:anchorId="2DD9387D" wp14:editId="0158DDF8">
+            <wp:extent cx="5486400" cy="2889250"/>
+            <wp:effectExtent l="0" t="0" r="0" b="6350"/>
+            <wp:docPr id="2" name="圖片 2"/>
             <wp:cNvGraphicFramePr>
               <a:graphicFrameLocks xmlns:a="http://schemas.openxmlformats.org/drawingml/2006/main" noChangeAspect="1"/>
             </wp:cNvGraphicFramePr>
@@ -790,7 +831,7 @@
                   <pic:spPr>
                     <a:xfrm>
                       <a:off x="0" y="0"/>
-                      <a:ext cx="5486400" cy="1943100"/>
+                      <a:ext cx="5486400" cy="2889250"/>
                     </a:xfrm>
                     <a:prstGeom prst="rect">
                       <a:avLst/>
@@ -805,49 +846,99 @@
     </w:p>
     <w:p>
       <w:pPr>
-        <w:pStyle w:val="a"/>
+        <w:rPr>
+          <w:rFonts w:ascii="微軟正黑體" w:eastAsia="微軟正黑體" w:hAnsi="微軟正黑體"/>
+          <w:color w:val="484848"/>
+          <w:sz w:val="28"/>
+          <w:szCs w:val="28"/>
+        </w:rPr>
+      </w:pPr>
+      <w:r>
+        <w:rPr>
+          <w:rFonts w:ascii="微軟正黑體" w:eastAsia="微軟正黑體" w:hAnsi="微軟正黑體"/>
+          <w:color w:val="484848"/>
+          <w:sz w:val="28"/>
+          <w:szCs w:val="28"/>
+        </w:rPr>
+        <w:br w:type="page"/>
+      </w:r>
+    </w:p>
+    <w:p>
+      <w:pPr>
+        <w:pStyle w:val="ListBullet"/>
         <w:numPr>
           <w:ilvl w:val="0"/>
           <w:numId w:val="0"/>
         </w:numPr>
         <w:ind w:left="432"/>
         <w:rPr>
-          <w:rFonts w:ascii="微軟正黑體" w:eastAsia="微軟正黑體" w:hAnsi="微軟正黑體" w:hint="eastAsia"/>
-          <w:color w:val="484848"/>
-          <w:sz w:val="28"/>
-          <w:szCs w:val="28"/>
-          <w:lang w:eastAsia="zh-TW"/>
-        </w:rPr>
-      </w:pPr>
-      <w:r>
-        <w:rPr>
           <w:rFonts w:ascii="微軟正黑體" w:eastAsia="微軟正黑體" w:hAnsi="微軟正黑體"/>
           <w:color w:val="484848"/>
           <w:sz w:val="28"/>
           <w:szCs w:val="28"/>
-        </w:rPr>
-        <w:t>H</w:t>
-      </w:r>
-      <w:r>
-        <w:rPr>
-          <w:rFonts w:ascii="微軟正黑體" w:eastAsia="微軟正黑體" w:hAnsi="微軟正黑體" w:hint="eastAsia"/>
-          <w:color w:val="484848"/>
-          <w:sz w:val="28"/>
-          <w:szCs w:val="28"/>
-        </w:rPr>
-        <w:t>istogram</w:t>
-      </w:r>
-    </w:p>
-    <w:p>
-      <w:pPr>
-        <w:pStyle w:val="a"/>
+          <w:lang w:eastAsia="zh-TW"/>
+        </w:rPr>
+      </w:pPr>
+      <w:r>
+        <w:rPr>
+          <w:rFonts w:ascii="微軟正黑體" w:eastAsia="微軟正黑體" w:hAnsi="微軟正黑體" w:hint="eastAsia"/>
+          <w:color w:val="484848"/>
+          <w:sz w:val="28"/>
+          <w:szCs w:val="28"/>
+          <w:lang w:eastAsia="zh-TW"/>
+        </w:rPr>
+        <w:lastRenderedPageBreak/>
+        <w:t>C</w:t>
+      </w:r>
+      <w:r>
+        <w:rPr>
+          <w:rFonts w:ascii="微軟正黑體" w:eastAsia="微軟正黑體" w:hAnsi="微軟正黑體" w:hint="eastAsia"/>
+          <w:color w:val="484848"/>
+          <w:sz w:val="28"/>
+          <w:szCs w:val="28"/>
+        </w:rPr>
+        <w:t xml:space="preserve">onnected </w:t>
+      </w:r>
+      <w:r>
+        <w:rPr>
+          <w:rFonts w:ascii="微軟正黑體" w:eastAsia="微軟正黑體" w:hAnsi="微軟正黑體" w:hint="eastAsia"/>
+          <w:color w:val="484848"/>
+          <w:sz w:val="28"/>
+          <w:szCs w:val="28"/>
+          <w:lang w:eastAsia="zh-TW"/>
+        </w:rPr>
+        <w:t>C</w:t>
+      </w:r>
+      <w:r>
+        <w:rPr>
+          <w:rFonts w:ascii="微軟正黑體" w:eastAsia="微軟正黑體" w:hAnsi="微軟正黑體" w:hint="eastAsia"/>
+          <w:color w:val="484848"/>
+          <w:sz w:val="28"/>
+          <w:szCs w:val="28"/>
+        </w:rPr>
+        <w:t>omponents</w:t>
+      </w:r>
+      <w:r>
+        <w:rPr>
+          <w:rFonts w:ascii="微軟正黑體" w:eastAsia="微軟正黑體" w:hAnsi="微軟正黑體" w:hint="eastAsia"/>
+          <w:color w:val="484848"/>
+          <w:sz w:val="28"/>
+          <w:szCs w:val="28"/>
+          <w:lang w:eastAsia="zh-TW"/>
+        </w:rPr>
+        <w:t xml:space="preserve"> </w:t>
+      </w:r>
+    </w:p>
+    <w:p>
+      <w:pPr>
+        <w:pStyle w:val="ListBullet"/>
         <w:numPr>
           <w:ilvl w:val="0"/>
           <w:numId w:val="0"/>
         </w:numPr>
         <w:ind w:left="432"/>
         <w:rPr>
-          <w:rFonts w:ascii="微軟正黑體" w:eastAsia="微軟正黑體" w:hAnsi="微軟正黑體" w:hint="eastAsia"/>
+          <w:rFonts w:ascii="微軟正黑體" w:eastAsia="微軟正黑體" w:hAnsi="微軟正黑體"/>
           <w:color w:val="484848"/>
           <w:sz w:val="28"/>
           <w:szCs w:val="28"/>
@@ -882,32 +973,400 @@
           <w:szCs w:val="28"/>
           <w:lang w:eastAsia="zh-TW"/>
         </w:rPr>
-        <w:t xml:space="preserve"> /src/cv1.util.cv /ImgUtil.java)</w:t>
-      </w:r>
-    </w:p>
-    <w:p>
-      <w:pPr>
-        <w:pStyle w:val="a"/>
+        <w:t xml:space="preserve"> /</w:t>
+      </w:r>
+      <w:proofErr w:type="spellStart"/>
+      <w:r>
+        <w:rPr>
+          <w:rFonts w:ascii="微軟正黑體" w:eastAsia="微軟正黑體" w:hAnsi="微軟正黑體" w:hint="eastAsia"/>
+          <w:color w:val="484848"/>
+          <w:sz w:val="28"/>
+          <w:szCs w:val="28"/>
+          <w:lang w:eastAsia="zh-TW"/>
+        </w:rPr>
+        <w:t>src</w:t>
+      </w:r>
+      <w:proofErr w:type="spellEnd"/>
+      <w:r>
+        <w:rPr>
+          <w:rFonts w:ascii="微軟正黑體" w:eastAsia="微軟正黑體" w:hAnsi="微軟正黑體" w:hint="eastAsia"/>
+          <w:color w:val="484848"/>
+          <w:sz w:val="28"/>
+          <w:szCs w:val="28"/>
+          <w:lang w:eastAsia="zh-TW"/>
+        </w:rPr>
+        <w:t>/cv1.util.cv.cclabeling/ClassicalAlgorithm.java)</w:t>
+      </w:r>
+    </w:p>
+    <w:p>
+      <w:pPr>
+        <w:pStyle w:val="ListBullet"/>
         <w:numPr>
           <w:ilvl w:val="0"/>
           <w:numId w:val="0"/>
         </w:numPr>
         <w:ind w:left="432"/>
         <w:rPr>
-          <w:rFonts w:hint="eastAsia"/>
+          <w:rFonts w:ascii="微軟正黑體" w:eastAsia="微軟正黑體" w:hAnsi="微軟正黑體"/>
+          <w:color w:val="484848"/>
+          <w:sz w:val="28"/>
+          <w:szCs w:val="28"/>
+          <w:lang w:eastAsia="zh-TW"/>
+        </w:rPr>
+      </w:pPr>
+      <w:r>
+        <w:rPr>
+          <w:rFonts w:ascii="微軟正黑體" w:eastAsia="微軟正黑體" w:hAnsi="微軟正黑體"/>
+          <w:color w:val="484848"/>
+          <w:sz w:val="28"/>
+          <w:szCs w:val="28"/>
+          <w:lang w:eastAsia="zh-TW"/>
+        </w:rPr>
+        <w:t>S</w:t>
+      </w:r>
+      <w:r>
+        <w:rPr>
+          <w:rFonts w:ascii="微軟正黑體" w:eastAsia="微軟正黑體" w:hAnsi="微軟正黑體" w:hint="eastAsia"/>
+          <w:color w:val="484848"/>
+          <w:sz w:val="28"/>
+          <w:szCs w:val="28"/>
+          <w:lang w:eastAsia="zh-TW"/>
+        </w:rPr>
+        <w:t>tep1:</w:t>
+      </w:r>
+      <w:r>
+        <w:rPr>
+          <w:rFonts w:ascii="微軟正黑體" w:eastAsia="微軟正黑體" w:hAnsi="微軟正黑體" w:hint="eastAsia"/>
+          <w:color w:val="484848"/>
+          <w:sz w:val="28"/>
+          <w:szCs w:val="28"/>
+          <w:lang w:eastAsia="zh-TW"/>
+        </w:rPr>
+        <w:tab/>
+        <w:t xml:space="preserve">find connected </w:t>
+      </w:r>
+      <w:proofErr w:type="spellStart"/>
+      <w:r>
+        <w:rPr>
+          <w:rFonts w:ascii="微軟正黑體" w:eastAsia="微軟正黑體" w:hAnsi="微軟正黑體" w:hint="eastAsia"/>
+          <w:color w:val="484848"/>
+          <w:sz w:val="28"/>
+          <w:szCs w:val="28"/>
+          <w:lang w:eastAsia="zh-TW"/>
+        </w:rPr>
+        <w:t>componet</w:t>
+      </w:r>
+      <w:proofErr w:type="spellEnd"/>
+      <w:r>
+        <w:rPr>
+          <w:rFonts w:ascii="微軟正黑體" w:eastAsia="微軟正黑體" w:hAnsi="微軟正黑體" w:hint="eastAsia"/>
+          <w:color w:val="484848"/>
+          <w:sz w:val="28"/>
+          <w:szCs w:val="28"/>
+          <w:lang w:eastAsia="zh-TW"/>
+        </w:rPr>
+        <w:t xml:space="preserve"> by classical </w:t>
+      </w:r>
+      <w:r>
+        <w:rPr>
+          <w:rFonts w:ascii="微軟正黑體" w:eastAsia="微軟正黑體" w:hAnsi="微軟正黑體"/>
+          <w:color w:val="484848"/>
+          <w:sz w:val="28"/>
+          <w:szCs w:val="28"/>
+          <w:lang w:eastAsia="zh-TW"/>
+        </w:rPr>
+        <w:t>algorithm</w:t>
+      </w:r>
+      <w:r>
+        <w:rPr>
+          <w:rFonts w:ascii="微軟正黑體" w:eastAsia="微軟正黑體" w:hAnsi="微軟正黑體" w:hint="eastAsia"/>
+          <w:color w:val="484848"/>
+          <w:sz w:val="28"/>
+          <w:szCs w:val="28"/>
+          <w:lang w:eastAsia="zh-TW"/>
+        </w:rPr>
+        <w:t xml:space="preserve">. </w:t>
+      </w:r>
+    </w:p>
+    <w:p>
+      <w:pPr>
+        <w:pStyle w:val="ListBullet"/>
+        <w:numPr>
+          <w:ilvl w:val="0"/>
+          <w:numId w:val="0"/>
+        </w:numPr>
+        <w:ind w:left="432"/>
+        <w:rPr>
+          <w:rFonts w:ascii="微軟正黑體" w:eastAsia="微軟正黑體" w:hAnsi="微軟正黑體"/>
+          <w:color w:val="484848"/>
+          <w:sz w:val="28"/>
+          <w:szCs w:val="28"/>
+          <w:lang w:eastAsia="zh-TW"/>
+        </w:rPr>
+      </w:pPr>
+      <w:r>
+        <w:rPr>
+          <w:rFonts w:ascii="微軟正黑體" w:eastAsia="微軟正黑體" w:hAnsi="微軟正黑體" w:hint="eastAsia"/>
+          <w:color w:val="484848"/>
+          <w:sz w:val="28"/>
+          <w:szCs w:val="28"/>
+          <w:lang w:eastAsia="zh-TW"/>
+        </w:rPr>
+        <w:tab/>
+      </w:r>
+      <w:r>
+        <w:rPr>
+          <w:rFonts w:ascii="微軟正黑體" w:eastAsia="微軟正黑體" w:hAnsi="微軟正黑體" w:hint="eastAsia"/>
+          <w:color w:val="484848"/>
+          <w:sz w:val="28"/>
+          <w:szCs w:val="28"/>
+          <w:lang w:eastAsia="zh-TW"/>
+        </w:rPr>
+        <w:tab/>
+      </w:r>
+      <w:r>
+        <w:rPr>
+          <w:rFonts w:ascii="微軟正黑體" w:eastAsia="微軟正黑體" w:hAnsi="微軟正黑體"/>
+          <w:color w:val="484848"/>
+          <w:sz w:val="28"/>
+          <w:szCs w:val="28"/>
+          <w:lang w:eastAsia="zh-TW"/>
+        </w:rPr>
+        <w:t>and unio</w:t>
+      </w:r>
+      <w:r>
+        <w:rPr>
+          <w:rFonts w:ascii="微軟正黑體" w:eastAsia="微軟正黑體" w:hAnsi="微軟正黑體"/>
+          <w:color w:val="484848"/>
+          <w:sz w:val="28"/>
+          <w:szCs w:val="28"/>
+          <w:lang w:eastAsia="zh-TW"/>
+        </w:rPr>
+        <w:t>n</w:t>
+      </w:r>
+      <w:r>
+        <w:rPr>
+          <w:rFonts w:ascii="微軟正黑體" w:eastAsia="微軟正黑體" w:hAnsi="微軟正黑體"/>
+          <w:color w:val="484848"/>
+          <w:sz w:val="28"/>
+          <w:szCs w:val="28"/>
+          <w:lang w:eastAsia="zh-TW"/>
+        </w:rPr>
+        <w:t xml:space="preserve"> set by union-find al</w:t>
+      </w:r>
+      <w:bookmarkStart w:id="0" w:name="_GoBack"/>
+      <w:bookmarkEnd w:id="0"/>
+      <w:r>
+        <w:rPr>
+          <w:rFonts w:ascii="微軟正黑體" w:eastAsia="微軟正黑體" w:hAnsi="微軟正黑體"/>
+          <w:color w:val="484848"/>
+          <w:sz w:val="28"/>
+          <w:szCs w:val="28"/>
+          <w:lang w:eastAsia="zh-TW"/>
+        </w:rPr>
+        <w:t>gorithm</w:t>
+      </w:r>
+    </w:p>
+    <w:p>
+      <w:pPr>
+        <w:pStyle w:val="ListBullet"/>
+        <w:numPr>
+          <w:ilvl w:val="0"/>
+          <w:numId w:val="0"/>
+        </w:numPr>
+        <w:ind w:left="432"/>
+        <w:rPr>
+          <w:rFonts w:ascii="微軟正黑體" w:eastAsia="微軟正黑體" w:hAnsi="微軟正黑體"/>
+          <w:color w:val="484848"/>
+          <w:sz w:val="28"/>
+          <w:szCs w:val="28"/>
+          <w:lang w:eastAsia="zh-TW"/>
+        </w:rPr>
+      </w:pPr>
+      <w:r>
+        <w:rPr>
+          <w:rFonts w:ascii="微軟正黑體" w:eastAsia="微軟正黑體" w:hAnsi="微軟正黑體" w:hint="eastAsia"/>
+          <w:color w:val="484848"/>
+          <w:sz w:val="28"/>
+          <w:szCs w:val="28"/>
+          <w:lang w:eastAsia="zh-TW"/>
+        </w:rPr>
+        <w:t>Setp2:</w:t>
+      </w:r>
+      <w:r>
+        <w:rPr>
+          <w:rFonts w:ascii="微軟正黑體" w:eastAsia="微軟正黑體" w:hAnsi="微軟正黑體" w:hint="eastAsia"/>
+          <w:color w:val="484848"/>
+          <w:sz w:val="28"/>
+          <w:szCs w:val="28"/>
+          <w:lang w:eastAsia="zh-TW"/>
+        </w:rPr>
+        <w:tab/>
+        <w:t>re</w:t>
+      </w:r>
+      <w:r>
+        <w:rPr>
+          <w:rFonts w:ascii="微軟正黑體" w:eastAsia="微軟正黑體" w:hAnsi="微軟正黑體" w:hint="eastAsia"/>
+          <w:color w:val="484848"/>
+          <w:sz w:val="28"/>
+          <w:szCs w:val="28"/>
+          <w:lang w:eastAsia="zh-TW"/>
+        </w:rPr>
+        <w:t>labeling after union all set</w:t>
+      </w:r>
+    </w:p>
+    <w:p>
+      <w:pPr>
+        <w:pStyle w:val="ListBullet"/>
+        <w:numPr>
+          <w:ilvl w:val="0"/>
+          <w:numId w:val="0"/>
+        </w:numPr>
+        <w:ind w:left="432"/>
+        <w:rPr>
+          <w:rFonts w:ascii="微軟正黑體" w:eastAsia="微軟正黑體" w:hAnsi="微軟正黑體"/>
+          <w:color w:val="484848"/>
+          <w:sz w:val="28"/>
+          <w:szCs w:val="28"/>
+          <w:lang w:eastAsia="zh-TW"/>
+        </w:rPr>
+      </w:pPr>
+      <w:r>
+        <w:rPr>
+          <w:rFonts w:ascii="微軟正黑體" w:eastAsia="微軟正黑體" w:hAnsi="微軟正黑體" w:hint="eastAsia"/>
+          <w:color w:val="484848"/>
+          <w:sz w:val="28"/>
+          <w:szCs w:val="28"/>
+          <w:lang w:eastAsia="zh-TW"/>
+        </w:rPr>
+        <w:tab/>
+      </w:r>
+      <w:r>
+        <w:rPr>
+          <w:rFonts w:ascii="微軟正黑體" w:eastAsia="微軟正黑體" w:hAnsi="微軟正黑體" w:hint="eastAsia"/>
+          <w:color w:val="484848"/>
+          <w:sz w:val="28"/>
+          <w:szCs w:val="28"/>
+          <w:lang w:eastAsia="zh-TW"/>
+        </w:rPr>
+        <w:tab/>
+        <w:t xml:space="preserve">and check </w:t>
+      </w:r>
+      <w:proofErr w:type="spellStart"/>
+      <w:r>
+        <w:rPr>
+          <w:rFonts w:ascii="微軟正黑體" w:eastAsia="微軟正黑體" w:hAnsi="微軟正黑體" w:hint="eastAsia"/>
+          <w:color w:val="484848"/>
+          <w:sz w:val="28"/>
+          <w:szCs w:val="28"/>
+          <w:lang w:eastAsia="zh-TW"/>
+        </w:rPr>
+        <w:t>threshood</w:t>
+      </w:r>
+      <w:proofErr w:type="spellEnd"/>
+    </w:p>
+    <w:p>
+      <w:pPr>
+        <w:pStyle w:val="ListBullet"/>
+        <w:numPr>
+          <w:ilvl w:val="0"/>
+          <w:numId w:val="0"/>
+        </w:numPr>
+        <w:ind w:left="432"/>
+        <w:rPr>
+          <w:rFonts w:ascii="微軟正黑體" w:eastAsia="微軟正黑體" w:hAnsi="微軟正黑體"/>
+          <w:color w:val="484848"/>
+          <w:sz w:val="28"/>
+          <w:szCs w:val="28"/>
+          <w:lang w:eastAsia="zh-TW"/>
+        </w:rPr>
+      </w:pPr>
+      <w:r>
+        <w:rPr>
+          <w:rFonts w:ascii="微軟正黑體" w:eastAsia="微軟正黑體" w:hAnsi="微軟正黑體" w:hint="eastAsia"/>
+          <w:color w:val="484848"/>
+          <w:sz w:val="28"/>
+          <w:szCs w:val="28"/>
+          <w:lang w:eastAsia="zh-TW"/>
+        </w:rPr>
+        <w:t>Step3:</w:t>
+      </w:r>
+      <w:r>
+        <w:rPr>
+          <w:rFonts w:ascii="微軟正黑體" w:eastAsia="微軟正黑體" w:hAnsi="微軟正黑體" w:hint="eastAsia"/>
+          <w:color w:val="484848"/>
+          <w:sz w:val="28"/>
+          <w:szCs w:val="28"/>
+          <w:lang w:eastAsia="zh-TW"/>
+        </w:rPr>
+        <w:tab/>
+        <w:t xml:space="preserve">output </w:t>
+      </w:r>
+      <w:proofErr w:type="gramStart"/>
+      <w:r>
+        <w:rPr>
+          <w:rFonts w:ascii="微軟正黑體" w:eastAsia="微軟正黑體" w:hAnsi="微軟正黑體" w:hint="eastAsia"/>
+          <w:color w:val="484848"/>
+          <w:sz w:val="28"/>
+          <w:szCs w:val="28"/>
+          <w:lang w:eastAsia="zh-TW"/>
+        </w:rPr>
+        <w:t xml:space="preserve">component </w:t>
+      </w:r>
+      <w:r>
+        <w:rPr>
+          <w:rFonts w:ascii="微軟正黑體" w:eastAsia="微軟正黑體" w:hAnsi="微軟正黑體"/>
+          <w:color w:val="484848"/>
+          <w:sz w:val="28"/>
+          <w:szCs w:val="28"/>
+          <w:lang w:eastAsia="zh-TW"/>
+        </w:rPr>
+        <w:t>,</w:t>
+      </w:r>
+      <w:proofErr w:type="gramEnd"/>
+      <w:r>
+        <w:rPr>
+          <w:rFonts w:ascii="微軟正黑體" w:eastAsia="微軟正黑體" w:hAnsi="微軟正黑體" w:hint="eastAsia"/>
+          <w:color w:val="484848"/>
+          <w:sz w:val="28"/>
+          <w:szCs w:val="28"/>
+          <w:lang w:eastAsia="zh-TW"/>
+        </w:rPr>
+        <w:t xml:space="preserve"> bounding box</w:t>
+      </w:r>
+      <w:r>
+        <w:rPr>
+          <w:rFonts w:ascii="微軟正黑體" w:eastAsia="微軟正黑體" w:hAnsi="微軟正黑體"/>
+          <w:color w:val="484848"/>
+          <w:sz w:val="28"/>
+          <w:szCs w:val="28"/>
+          <w:lang w:eastAsia="zh-TW"/>
+        </w:rPr>
+        <w:t xml:space="preserve"> and centroid</w:t>
+      </w:r>
+    </w:p>
+    <w:p>
+      <w:pPr>
+        <w:pStyle w:val="ListBullet"/>
+        <w:numPr>
+          <w:ilvl w:val="0"/>
+          <w:numId w:val="0"/>
+        </w:numPr>
+        <w:ind w:left="432"/>
+        <w:rPr>
           <w:lang w:eastAsia="zh-TW"/>
         </w:rPr>
       </w:pPr>
       <w:r>
         <w:rPr>
           <w:noProof/>
-          <w:lang w:eastAsia="zh-TW"/>
+          <w:lang w:eastAsia="zh-CN"/>
         </w:rPr>
         <w:drawing>
-          <wp:inline distT="0" distB="0" distL="0" distR="0" wp14:anchorId="2DD9387D" wp14:editId="0158DDF8">
-            <wp:extent cx="5486400" cy="2889250"/>
-            <wp:effectExtent l="0" t="0" r="0" b="6350"/>
-            <wp:docPr id="2" name="圖片 2"/>
+          <wp:inline distT="0" distB="0" distL="0" distR="0" wp14:anchorId="6A2DCC74" wp14:editId="7A0960AB">
+            <wp:extent cx="5486400" cy="2190115"/>
+            <wp:effectExtent l="0" t="0" r="0" b="635"/>
+            <wp:docPr id="3" name="圖片 3"/>
             <wp:cNvGraphicFramePr>
               <a:graphicFrameLocks xmlns:a="http://schemas.openxmlformats.org/drawingml/2006/main" noChangeAspect="1"/>
             </wp:cNvGraphicFramePr>
@@ -927,7 +1386,7 @@
                   <pic:spPr>
                     <a:xfrm>
                       <a:off x="0" y="0"/>
-                      <a:ext cx="5486400" cy="2889250"/>
+                      <a:ext cx="5486400" cy="2190115"/>
                     </a:xfrm>
                     <a:prstGeom prst="rect">
                       <a:avLst/>
@@ -942,476 +1401,26 @@
     </w:p>
     <w:p>
       <w:pPr>
-        <w:rPr>
-          <w:rFonts w:ascii="微軟正黑體" w:eastAsia="微軟正黑體" w:hAnsi="微軟正黑體"/>
-          <w:color w:val="484848"/>
-          <w:sz w:val="28"/>
-          <w:szCs w:val="28"/>
-        </w:rPr>
-      </w:pPr>
-      <w:r>
-        <w:rPr>
-          <w:rFonts w:ascii="微軟正黑體" w:eastAsia="微軟正黑體" w:hAnsi="微軟正黑體"/>
-          <w:color w:val="484848"/>
-          <w:sz w:val="28"/>
-          <w:szCs w:val="28"/>
-        </w:rPr>
-        <w:br w:type="page"/>
-      </w:r>
-    </w:p>
-    <w:p>
-      <w:pPr>
-        <w:pStyle w:val="a"/>
+        <w:pStyle w:val="ListBullet"/>
         <w:numPr>
           <w:ilvl w:val="0"/>
           <w:numId w:val="0"/>
         </w:numPr>
         <w:ind w:left="432"/>
         <w:rPr>
-          <w:rFonts w:ascii="微軟正黑體" w:eastAsia="微軟正黑體" w:hAnsi="微軟正黑體" w:hint="eastAsia"/>
-          <w:color w:val="484848"/>
-          <w:sz w:val="28"/>
-          <w:szCs w:val="28"/>
-          <w:lang w:eastAsia="zh-TW"/>
-        </w:rPr>
-      </w:pPr>
-      <w:r>
-        <w:rPr>
-          <w:rFonts w:ascii="微軟正黑體" w:eastAsia="微軟正黑體" w:hAnsi="微軟正黑體" w:hint="eastAsia"/>
-          <w:color w:val="484848"/>
-          <w:sz w:val="28"/>
-          <w:szCs w:val="28"/>
-          <w:lang w:eastAsia="zh-TW"/>
-        </w:rPr>
-        <w:lastRenderedPageBreak/>
-        <w:t>C</w:t>
-      </w:r>
-      <w:r>
-        <w:rPr>
-          <w:rFonts w:ascii="微軟正黑體" w:eastAsia="微軟正黑體" w:hAnsi="微軟正黑體" w:hint="eastAsia"/>
-          <w:color w:val="484848"/>
-          <w:sz w:val="28"/>
-          <w:szCs w:val="28"/>
-        </w:rPr>
-        <w:t xml:space="preserve">onnected </w:t>
-      </w:r>
-      <w:r>
-        <w:rPr>
-          <w:rFonts w:ascii="微軟正黑體" w:eastAsia="微軟正黑體" w:hAnsi="微軟正黑體" w:hint="eastAsia"/>
-          <w:color w:val="484848"/>
-          <w:sz w:val="28"/>
-          <w:szCs w:val="28"/>
-          <w:lang w:eastAsia="zh-TW"/>
-        </w:rPr>
-        <w:t>C</w:t>
-      </w:r>
-      <w:r>
-        <w:rPr>
-          <w:rFonts w:ascii="微軟正黑體" w:eastAsia="微軟正黑體" w:hAnsi="微軟正黑體" w:hint="eastAsia"/>
-          <w:color w:val="484848"/>
-          <w:sz w:val="28"/>
-          <w:szCs w:val="28"/>
-        </w:rPr>
-        <w:t>omponents</w:t>
-      </w:r>
-      <w:r>
-        <w:rPr>
-          <w:rFonts w:ascii="微軟正黑體" w:eastAsia="微軟正黑體" w:hAnsi="微軟正黑體" w:hint="eastAsia"/>
-          <w:color w:val="484848"/>
-          <w:sz w:val="28"/>
-          <w:szCs w:val="28"/>
-          <w:lang w:eastAsia="zh-TW"/>
-        </w:rPr>
-        <w:t xml:space="preserve"> </w:t>
-      </w:r>
-    </w:p>
-    <w:p>
-      <w:pPr>
-        <w:pStyle w:val="a"/>
-        <w:numPr>
-          <w:ilvl w:val="0"/>
-          <w:numId w:val="0"/>
-        </w:numPr>
-        <w:ind w:left="432"/>
-        <w:rPr>
-          <w:rFonts w:ascii="微軟正黑體" w:eastAsia="微軟正黑體" w:hAnsi="微軟正黑體" w:hint="eastAsia"/>
-          <w:color w:val="484848"/>
-          <w:sz w:val="28"/>
-          <w:szCs w:val="28"/>
-          <w:lang w:eastAsia="zh-TW"/>
-        </w:rPr>
-      </w:pPr>
-      <w:r>
-        <w:rPr>
-          <w:rFonts w:ascii="微軟正黑體" w:eastAsia="微軟正黑體" w:hAnsi="微軟正黑體" w:hint="eastAsia"/>
-          <w:color w:val="484848"/>
-          <w:sz w:val="28"/>
-          <w:szCs w:val="28"/>
-          <w:lang w:eastAsia="zh-TW"/>
-        </w:rPr>
-        <w:t xml:space="preserve">(file </w:t>
-      </w:r>
-      <w:r>
-        <w:rPr>
-          <w:rFonts w:ascii="微軟正黑體" w:eastAsia="微軟正黑體" w:hAnsi="微軟正黑體"/>
-          <w:color w:val="484848"/>
-          <w:sz w:val="28"/>
-          <w:szCs w:val="28"/>
-          <w:lang w:eastAsia="zh-TW"/>
-        </w:rPr>
-        <w:t>–</w:t>
-      </w:r>
-      <w:r>
-        <w:rPr>
-          <w:rFonts w:ascii="微軟正黑體" w:eastAsia="微軟正黑體" w:hAnsi="微軟正黑體" w:hint="eastAsia"/>
-          <w:color w:val="484848"/>
-          <w:sz w:val="28"/>
-          <w:szCs w:val="28"/>
-          <w:lang w:eastAsia="zh-TW"/>
-        </w:rPr>
-        <w:t xml:space="preserve"> /</w:t>
-      </w:r>
-      <w:proofErr w:type="spellStart"/>
-      <w:r>
-        <w:rPr>
-          <w:rFonts w:ascii="微軟正黑體" w:eastAsia="微軟正黑體" w:hAnsi="微軟正黑體" w:hint="eastAsia"/>
-          <w:color w:val="484848"/>
-          <w:sz w:val="28"/>
-          <w:szCs w:val="28"/>
-          <w:lang w:eastAsia="zh-TW"/>
-        </w:rPr>
-        <w:t>src</w:t>
-      </w:r>
-      <w:proofErr w:type="spellEnd"/>
-      <w:r>
-        <w:rPr>
-          <w:rFonts w:ascii="微軟正黑體" w:eastAsia="微軟正黑體" w:hAnsi="微軟正黑體" w:hint="eastAsia"/>
-          <w:color w:val="484848"/>
-          <w:sz w:val="28"/>
-          <w:szCs w:val="28"/>
-          <w:lang w:eastAsia="zh-TW"/>
-        </w:rPr>
-        <w:t>/cv1.util.cv.cclabeling/ClassicalAlgorithm.java)</w:t>
-      </w:r>
-    </w:p>
-    <w:p>
-      <w:pPr>
-        <w:pStyle w:val="a"/>
-        <w:numPr>
-          <w:ilvl w:val="0"/>
-          <w:numId w:val="0"/>
-        </w:numPr>
-        <w:ind w:left="432"/>
-        <w:rPr>
-          <w:rFonts w:ascii="微軟正黑體" w:eastAsia="微軟正黑體" w:hAnsi="微軟正黑體" w:hint="eastAsia"/>
-          <w:color w:val="484848"/>
-          <w:sz w:val="28"/>
-          <w:szCs w:val="28"/>
-          <w:lang w:eastAsia="zh-TW"/>
-        </w:rPr>
-      </w:pPr>
-      <w:r>
-        <w:rPr>
-          <w:rFonts w:ascii="微軟正黑體" w:eastAsia="微軟正黑體" w:hAnsi="微軟正黑體"/>
-          <w:color w:val="484848"/>
-          <w:sz w:val="28"/>
-          <w:szCs w:val="28"/>
-          <w:lang w:eastAsia="zh-TW"/>
-        </w:rPr>
-        <w:t>S</w:t>
-      </w:r>
-      <w:r>
-        <w:rPr>
-          <w:rFonts w:ascii="微軟正黑體" w:eastAsia="微軟正黑體" w:hAnsi="微軟正黑體" w:hint="eastAsia"/>
-          <w:color w:val="484848"/>
-          <w:sz w:val="28"/>
-          <w:szCs w:val="28"/>
-          <w:lang w:eastAsia="zh-TW"/>
-        </w:rPr>
-        <w:t>tep1:</w:t>
-      </w:r>
-      <w:r>
-        <w:rPr>
-          <w:rFonts w:ascii="微軟正黑體" w:eastAsia="微軟正黑體" w:hAnsi="微軟正黑體" w:hint="eastAsia"/>
-          <w:color w:val="484848"/>
-          <w:sz w:val="28"/>
-          <w:szCs w:val="28"/>
-          <w:lang w:eastAsia="zh-TW"/>
-        </w:rPr>
-        <w:tab/>
-        <w:t xml:space="preserve">find connected </w:t>
-      </w:r>
-      <w:proofErr w:type="spellStart"/>
-      <w:r>
-        <w:rPr>
-          <w:rFonts w:ascii="微軟正黑體" w:eastAsia="微軟正黑體" w:hAnsi="微軟正黑體" w:hint="eastAsia"/>
-          <w:color w:val="484848"/>
-          <w:sz w:val="28"/>
-          <w:szCs w:val="28"/>
-          <w:lang w:eastAsia="zh-TW"/>
-        </w:rPr>
-        <w:t>componet</w:t>
-      </w:r>
-      <w:proofErr w:type="spellEnd"/>
-      <w:r>
-        <w:rPr>
-          <w:rFonts w:ascii="微軟正黑體" w:eastAsia="微軟正黑體" w:hAnsi="微軟正黑體" w:hint="eastAsia"/>
-          <w:color w:val="484848"/>
-          <w:sz w:val="28"/>
-          <w:szCs w:val="28"/>
-          <w:lang w:eastAsia="zh-TW"/>
-        </w:rPr>
-        <w:t xml:space="preserve"> by classical </w:t>
-      </w:r>
-      <w:r>
-        <w:rPr>
-          <w:rFonts w:ascii="微軟正黑體" w:eastAsia="微軟正黑體" w:hAnsi="微軟正黑體"/>
-          <w:color w:val="484848"/>
-          <w:sz w:val="28"/>
-          <w:szCs w:val="28"/>
-          <w:lang w:eastAsia="zh-TW"/>
-        </w:rPr>
-        <w:t>algorithm</w:t>
-      </w:r>
-      <w:r>
-        <w:rPr>
-          <w:rFonts w:ascii="微軟正黑體" w:eastAsia="微軟正黑體" w:hAnsi="微軟正黑體" w:hint="eastAsia"/>
-          <w:color w:val="484848"/>
-          <w:sz w:val="28"/>
-          <w:szCs w:val="28"/>
-          <w:lang w:eastAsia="zh-TW"/>
-        </w:rPr>
-        <w:t xml:space="preserve">. </w:t>
-      </w:r>
-    </w:p>
-    <w:p>
-      <w:pPr>
-        <w:pStyle w:val="a"/>
-        <w:numPr>
-          <w:ilvl w:val="0"/>
-          <w:numId w:val="0"/>
-        </w:numPr>
-        <w:ind w:left="432"/>
-        <w:rPr>
-          <w:rFonts w:ascii="微軟正黑體" w:eastAsia="微軟正黑體" w:hAnsi="微軟正黑體" w:hint="eastAsia"/>
-          <w:color w:val="484848"/>
-          <w:sz w:val="28"/>
-          <w:szCs w:val="28"/>
-          <w:lang w:eastAsia="zh-TW"/>
-        </w:rPr>
-      </w:pPr>
-      <w:r>
-        <w:rPr>
-          <w:rFonts w:ascii="微軟正黑體" w:eastAsia="微軟正黑體" w:hAnsi="微軟正黑體" w:hint="eastAsia"/>
-          <w:color w:val="484848"/>
-          <w:sz w:val="28"/>
-          <w:szCs w:val="28"/>
-          <w:lang w:eastAsia="zh-TW"/>
-        </w:rPr>
-        <w:tab/>
-      </w:r>
-      <w:r>
-        <w:rPr>
-          <w:rFonts w:ascii="微軟正黑體" w:eastAsia="微軟正黑體" w:hAnsi="微軟正黑體" w:hint="eastAsia"/>
-          <w:color w:val="484848"/>
-          <w:sz w:val="28"/>
-          <w:szCs w:val="28"/>
-          <w:lang w:eastAsia="zh-TW"/>
-        </w:rPr>
-        <w:tab/>
-      </w:r>
-      <w:r>
-        <w:rPr>
-          <w:rFonts w:ascii="微軟正黑體" w:eastAsia="微軟正黑體" w:hAnsi="微軟正黑體"/>
-          <w:color w:val="484848"/>
-          <w:sz w:val="28"/>
-          <w:szCs w:val="28"/>
-          <w:lang w:eastAsia="zh-TW"/>
-        </w:rPr>
-        <w:t xml:space="preserve">and </w:t>
-      </w:r>
-      <w:proofErr w:type="spellStart"/>
-      <w:r>
-        <w:rPr>
-          <w:rFonts w:ascii="微軟正黑體" w:eastAsia="微軟正黑體" w:hAnsi="微軟正黑體"/>
-          <w:color w:val="484848"/>
-          <w:sz w:val="28"/>
-          <w:szCs w:val="28"/>
-          <w:lang w:eastAsia="zh-TW"/>
-        </w:rPr>
-        <w:t>unio</w:t>
-      </w:r>
-      <w:proofErr w:type="spellEnd"/>
-      <w:r>
-        <w:rPr>
-          <w:rFonts w:ascii="微軟正黑體" w:eastAsia="微軟正黑體" w:hAnsi="微軟正黑體"/>
-          <w:color w:val="484848"/>
-          <w:sz w:val="28"/>
-          <w:szCs w:val="28"/>
-          <w:lang w:eastAsia="zh-TW"/>
-        </w:rPr>
-        <w:t xml:space="preserve"> set by union-find algorithm</w:t>
-      </w:r>
-    </w:p>
-    <w:p>
-      <w:pPr>
-        <w:pStyle w:val="a"/>
-        <w:numPr>
-          <w:ilvl w:val="0"/>
-          <w:numId w:val="0"/>
-        </w:numPr>
-        <w:ind w:left="432"/>
-        <w:rPr>
-          <w:rFonts w:ascii="微軟正黑體" w:eastAsia="微軟正黑體" w:hAnsi="微軟正黑體" w:hint="eastAsia"/>
-          <w:color w:val="484848"/>
-          <w:sz w:val="28"/>
-          <w:szCs w:val="28"/>
-          <w:lang w:eastAsia="zh-TW"/>
-        </w:rPr>
-      </w:pPr>
-      <w:r>
-        <w:rPr>
-          <w:rFonts w:ascii="微軟正黑體" w:eastAsia="微軟正黑體" w:hAnsi="微軟正黑體" w:hint="eastAsia"/>
-          <w:color w:val="484848"/>
-          <w:sz w:val="28"/>
-          <w:szCs w:val="28"/>
-          <w:lang w:eastAsia="zh-TW"/>
-        </w:rPr>
-        <w:t>Setp2:</w:t>
-      </w:r>
-      <w:r>
-        <w:rPr>
-          <w:rFonts w:ascii="微軟正黑體" w:eastAsia="微軟正黑體" w:hAnsi="微軟正黑體" w:hint="eastAsia"/>
-          <w:color w:val="484848"/>
-          <w:sz w:val="28"/>
-          <w:szCs w:val="28"/>
-          <w:lang w:eastAsia="zh-TW"/>
-        </w:rPr>
-        <w:tab/>
-        <w:t>re</w:t>
-      </w:r>
-      <w:r>
-        <w:rPr>
-          <w:rFonts w:ascii="微軟正黑體" w:eastAsia="微軟正黑體" w:hAnsi="微軟正黑體" w:hint="eastAsia"/>
-          <w:color w:val="484848"/>
-          <w:sz w:val="28"/>
-          <w:szCs w:val="28"/>
-          <w:lang w:eastAsia="zh-TW"/>
-        </w:rPr>
-        <w:t>labeling after union all set</w:t>
-      </w:r>
-    </w:p>
-    <w:p>
-      <w:pPr>
-        <w:pStyle w:val="a"/>
-        <w:numPr>
-          <w:ilvl w:val="0"/>
-          <w:numId w:val="0"/>
-        </w:numPr>
-        <w:ind w:left="432"/>
-        <w:rPr>
-          <w:rFonts w:ascii="微軟正黑體" w:eastAsia="微軟正黑體" w:hAnsi="微軟正黑體" w:hint="eastAsia"/>
-          <w:color w:val="484848"/>
-          <w:sz w:val="28"/>
-          <w:szCs w:val="28"/>
-          <w:lang w:eastAsia="zh-TW"/>
-        </w:rPr>
-      </w:pPr>
-      <w:r>
-        <w:rPr>
-          <w:rFonts w:ascii="微軟正黑體" w:eastAsia="微軟正黑體" w:hAnsi="微軟正黑體" w:hint="eastAsia"/>
-          <w:color w:val="484848"/>
-          <w:sz w:val="28"/>
-          <w:szCs w:val="28"/>
-          <w:lang w:eastAsia="zh-TW"/>
-        </w:rPr>
-        <w:tab/>
-      </w:r>
-      <w:r>
-        <w:rPr>
-          <w:rFonts w:ascii="微軟正黑體" w:eastAsia="微軟正黑體" w:hAnsi="微軟正黑體" w:hint="eastAsia"/>
-          <w:color w:val="484848"/>
-          <w:sz w:val="28"/>
-          <w:szCs w:val="28"/>
-          <w:lang w:eastAsia="zh-TW"/>
-        </w:rPr>
-        <w:tab/>
-        <w:t xml:space="preserve">and check </w:t>
-      </w:r>
-      <w:proofErr w:type="spellStart"/>
-      <w:r>
-        <w:rPr>
-          <w:rFonts w:ascii="微軟正黑體" w:eastAsia="微軟正黑體" w:hAnsi="微軟正黑體" w:hint="eastAsia"/>
-          <w:color w:val="484848"/>
-          <w:sz w:val="28"/>
-          <w:szCs w:val="28"/>
-          <w:lang w:eastAsia="zh-TW"/>
-        </w:rPr>
-        <w:t>threshood</w:t>
-      </w:r>
-      <w:proofErr w:type="spellEnd"/>
-    </w:p>
-    <w:p>
-      <w:pPr>
-        <w:pStyle w:val="a"/>
-        <w:numPr>
-          <w:ilvl w:val="0"/>
-          <w:numId w:val="0"/>
-        </w:numPr>
-        <w:ind w:left="432"/>
-        <w:rPr>
-          <w:rFonts w:ascii="微軟正黑體" w:eastAsia="微軟正黑體" w:hAnsi="微軟正黑體" w:hint="eastAsia"/>
-          <w:color w:val="484848"/>
-          <w:sz w:val="28"/>
-          <w:szCs w:val="28"/>
-          <w:lang w:eastAsia="zh-TW"/>
-        </w:rPr>
-      </w:pPr>
-      <w:r>
-        <w:rPr>
-          <w:rFonts w:ascii="微軟正黑體" w:eastAsia="微軟正黑體" w:hAnsi="微軟正黑體" w:hint="eastAsia"/>
-          <w:color w:val="484848"/>
-          <w:sz w:val="28"/>
-          <w:szCs w:val="28"/>
-          <w:lang w:eastAsia="zh-TW"/>
-        </w:rPr>
-        <w:t>Step3:</w:t>
-      </w:r>
-      <w:r>
-        <w:rPr>
-          <w:rFonts w:ascii="微軟正黑體" w:eastAsia="微軟正黑體" w:hAnsi="微軟正黑體" w:hint="eastAsia"/>
-          <w:color w:val="484848"/>
-          <w:sz w:val="28"/>
-          <w:szCs w:val="28"/>
-          <w:lang w:eastAsia="zh-TW"/>
-        </w:rPr>
-        <w:tab/>
-        <w:t>output component and find bounding box</w:t>
-      </w:r>
-    </w:p>
-    <w:p>
-      <w:pPr>
-        <w:pStyle w:val="a"/>
-        <w:numPr>
-          <w:ilvl w:val="0"/>
-          <w:numId w:val="0"/>
-        </w:numPr>
-        <w:ind w:left="432"/>
-        <w:rPr>
-          <w:rFonts w:hint="eastAsia"/>
           <w:lang w:eastAsia="zh-TW"/>
         </w:rPr>
       </w:pPr>
       <w:r>
         <w:rPr>
           <w:noProof/>
-          <w:lang w:eastAsia="zh-TW"/>
+          <w:lang w:eastAsia="zh-CN"/>
         </w:rPr>
         <w:drawing>
-          <wp:inline distT="0" distB="0" distL="0" distR="0" wp14:anchorId="6A2DCC74" wp14:editId="7A0960AB">
-            <wp:extent cx="5486400" cy="2190115"/>
-            <wp:effectExtent l="0" t="0" r="0" b="635"/>
-            <wp:docPr id="3" name="圖片 3"/>
+          <wp:inline distT="0" distB="0" distL="0" distR="0" wp14:anchorId="364AD65F" wp14:editId="700EBE52">
+            <wp:extent cx="5486400" cy="1784350"/>
+            <wp:effectExtent l="0" t="0" r="0" b="6350"/>
+            <wp:docPr id="4" name="圖片 4"/>
             <wp:cNvGraphicFramePr>
               <a:graphicFrameLocks xmlns:a="http://schemas.openxmlformats.org/drawingml/2006/main" noChangeAspect="1"/>
             </wp:cNvGraphicFramePr>
@@ -1431,7 +1440,7 @@
                   <pic:spPr>
                     <a:xfrm>
                       <a:off x="0" y="0"/>
-                      <a:ext cx="5486400" cy="2190115"/>
+                      <a:ext cx="5486400" cy="1784350"/>
                     </a:xfrm>
                     <a:prstGeom prst="rect">
                       <a:avLst/>
@@ -1446,27 +1455,27 @@
     </w:p>
     <w:p>
       <w:pPr>
-        <w:pStyle w:val="a"/>
+        <w:pStyle w:val="ListBullet"/>
         <w:numPr>
           <w:ilvl w:val="0"/>
           <w:numId w:val="0"/>
         </w:numPr>
         <w:ind w:left="432"/>
         <w:rPr>
-          <w:rFonts w:hint="eastAsia"/>
           <w:lang w:eastAsia="zh-TW"/>
         </w:rPr>
       </w:pPr>
       <w:r>
         <w:rPr>
           <w:noProof/>
-          <w:lang w:eastAsia="zh-TW"/>
-        </w:rPr>
+          <w:lang w:eastAsia="zh-CN"/>
+        </w:rPr>
+        <w:lastRenderedPageBreak/>
         <w:drawing>
-          <wp:inline distT="0" distB="0" distL="0" distR="0" wp14:anchorId="364AD65F" wp14:editId="700EBE52">
-            <wp:extent cx="5486400" cy="1784350"/>
-            <wp:effectExtent l="0" t="0" r="0" b="6350"/>
-            <wp:docPr id="4" name="圖片 4"/>
+          <wp:inline distT="0" distB="0" distL="0" distR="0" wp14:anchorId="625CDADD" wp14:editId="1F4535D1">
+            <wp:extent cx="5486400" cy="1877060"/>
+            <wp:effectExtent l="0" t="0" r="0" b="8890"/>
+            <wp:docPr id="6" name="圖片 6"/>
             <wp:cNvGraphicFramePr>
               <a:graphicFrameLocks xmlns:a="http://schemas.openxmlformats.org/drawingml/2006/main" noChangeAspect="1"/>
             </wp:cNvGraphicFramePr>
@@ -1486,7 +1495,7 @@
                   <pic:spPr>
                     <a:xfrm>
                       <a:off x="0" y="0"/>
-                      <a:ext cx="5486400" cy="1784350"/>
+                      <a:ext cx="5486400" cy="1877060"/>
                     </a:xfrm>
                     <a:prstGeom prst="rect">
                       <a:avLst/>
@@ -1501,28 +1510,26 @@
     </w:p>
     <w:p>
       <w:pPr>
-        <w:pStyle w:val="a"/>
+        <w:pStyle w:val="ListBullet"/>
         <w:numPr>
           <w:ilvl w:val="0"/>
           <w:numId w:val="0"/>
         </w:numPr>
         <w:ind w:left="432"/>
         <w:rPr>
-          <w:rFonts w:hint="eastAsia"/>
           <w:lang w:eastAsia="zh-TW"/>
         </w:rPr>
       </w:pPr>
       <w:r>
         <w:rPr>
           <w:noProof/>
-          <w:lang w:eastAsia="zh-TW"/>
-        </w:rPr>
-        <w:lastRenderedPageBreak/>
+          <w:lang w:eastAsia="zh-CN"/>
+        </w:rPr>
         <w:drawing>
-          <wp:inline distT="0" distB="0" distL="0" distR="0" wp14:anchorId="625CDADD" wp14:editId="1F4535D1">
-            <wp:extent cx="5486400" cy="1877060"/>
-            <wp:effectExtent l="0" t="0" r="0" b="8890"/>
-            <wp:docPr id="6" name="圖片 6"/>
+          <wp:inline distT="0" distB="0" distL="0" distR="0" wp14:anchorId="20947F20" wp14:editId="7BDDAED6">
+            <wp:extent cx="5486400" cy="1139825"/>
+            <wp:effectExtent l="0" t="0" r="0" b="3175"/>
+            <wp:docPr id="7" name="圖片 7"/>
             <wp:cNvGraphicFramePr>
               <a:graphicFrameLocks xmlns:a="http://schemas.openxmlformats.org/drawingml/2006/main" noChangeAspect="1"/>
             </wp:cNvGraphicFramePr>
@@ -1542,61 +1549,6 @@
                   <pic:spPr>
                     <a:xfrm>
                       <a:off x="0" y="0"/>
-                      <a:ext cx="5486400" cy="1877060"/>
-                    </a:xfrm>
-                    <a:prstGeom prst="rect">
-                      <a:avLst/>
-                    </a:prstGeom>
-                  </pic:spPr>
-                </pic:pic>
-              </a:graphicData>
-            </a:graphic>
-          </wp:inline>
-        </w:drawing>
-      </w:r>
-    </w:p>
-    <w:p>
-      <w:pPr>
-        <w:pStyle w:val="a"/>
-        <w:numPr>
-          <w:ilvl w:val="0"/>
-          <w:numId w:val="0"/>
-        </w:numPr>
-        <w:ind w:left="432"/>
-        <w:rPr>
-          <w:rFonts w:hint="eastAsia"/>
-          <w:lang w:eastAsia="zh-TW"/>
-        </w:rPr>
-      </w:pPr>
-      <w:r>
-        <w:rPr>
-          <w:noProof/>
-          <w:lang w:eastAsia="zh-TW"/>
-        </w:rPr>
-        <w:drawing>
-          <wp:inline distT="0" distB="0" distL="0" distR="0" wp14:anchorId="20947F20" wp14:editId="7BDDAED6">
-            <wp:extent cx="5486400" cy="1139825"/>
-            <wp:effectExtent l="0" t="0" r="0" b="3175"/>
-            <wp:docPr id="7" name="圖片 7"/>
-            <wp:cNvGraphicFramePr>
-              <a:graphicFrameLocks xmlns:a="http://schemas.openxmlformats.org/drawingml/2006/main" noChangeAspect="1"/>
-            </wp:cNvGraphicFramePr>
-            <a:graphic xmlns:a="http://schemas.openxmlformats.org/drawingml/2006/main">
-              <a:graphicData uri="http://schemas.openxmlformats.org/drawingml/2006/picture">
-                <pic:pic xmlns:pic="http://schemas.openxmlformats.org/drawingml/2006/picture">
-                  <pic:nvPicPr>
-                    <pic:cNvPr id="0" name=""/>
-                    <pic:cNvPicPr/>
-                  </pic:nvPicPr>
-                  <pic:blipFill>
-                    <a:blip r:embed="rId14"/>
-                    <a:stretch>
-                      <a:fillRect/>
-                    </a:stretch>
-                  </pic:blipFill>
-                  <pic:spPr>
-                    <a:xfrm>
-                      <a:off x="0" y="0"/>
                       <a:ext cx="5486400" cy="1139825"/>
                     </a:xfrm>
                     <a:prstGeom prst="rect">
@@ -1612,27 +1564,27 @@
     </w:p>
     <w:p>
       <w:pPr>
-        <w:pStyle w:val="a"/>
-        <w:numPr>
-          <w:ilvl w:val="0"/>
-          <w:numId w:val="0"/>
-        </w:numPr>
-        <w:ind w:left="432"/>
-        <w:rPr>
-          <w:rFonts w:hint="eastAsia"/>
-          <w:lang w:eastAsia="zh-TW"/>
-        </w:rPr>
-      </w:pPr>
+        <w:rPr>
+          <w:lang w:eastAsia="zh-TW"/>
+        </w:rPr>
+      </w:pPr>
+      <w:r>
+        <w:rPr>
+          <w:lang w:eastAsia="zh-TW"/>
+        </w:rPr>
+        <w:br w:type="page"/>
+      </w:r>
       <w:r>
         <w:rPr>
           <w:noProof/>
-          <w:lang w:eastAsia="zh-TW"/>
-        </w:rPr>
+          <w:lang w:eastAsia="zh-CN"/>
+        </w:rPr>
+        <w:lastRenderedPageBreak/>
         <w:drawing>
-          <wp:inline distT="0" distB="0" distL="0" distR="0" wp14:anchorId="38CBF078" wp14:editId="02D5000B">
-            <wp:extent cx="5486400" cy="4004310"/>
-            <wp:effectExtent l="0" t="0" r="0" b="0"/>
-            <wp:docPr id="8" name="圖片 8"/>
+          <wp:inline distT="0" distB="0" distL="0" distR="0" wp14:anchorId="36E06EB9" wp14:editId="78861C5E">
+            <wp:extent cx="5943600" cy="5778500"/>
+            <wp:effectExtent l="0" t="0" r="0" b="12700"/>
+            <wp:docPr id="12" name="Picture 12" descr="../../../../Desktop/Screen%20Shot%202016-10-04%20at%205.40.46"/>
             <wp:cNvGraphicFramePr>
               <a:graphicFrameLocks xmlns:a="http://schemas.openxmlformats.org/drawingml/2006/main" noChangeAspect="1"/>
             </wp:cNvGraphicFramePr>
@@ -1640,23 +1592,36 @@
               <a:graphicData uri="http://schemas.openxmlformats.org/drawingml/2006/picture">
                 <pic:pic xmlns:pic="http://schemas.openxmlformats.org/drawingml/2006/picture">
                   <pic:nvPicPr>
-                    <pic:cNvPr id="0" name=""/>
-                    <pic:cNvPicPr/>
+                    <pic:cNvPr id="0" name="Picture 2" descr="../../../../Desktop/Screen%20Shot%202016-10-04%20at%205.40.46"/>
+                    <pic:cNvPicPr>
+                      <a:picLocks noChangeAspect="1" noChangeArrowheads="1"/>
+                    </pic:cNvPicPr>
                   </pic:nvPicPr>
                   <pic:blipFill>
-                    <a:blip r:embed="rId15"/>
+                    <a:blip r:embed="rId14">
+                      <a:extLst>
+                        <a:ext uri="{28A0092B-C50C-407E-A947-70E740481C1C}">
+                          <a14:useLocalDpi xmlns:a14="http://schemas.microsoft.com/office/drawing/2010/main" val="0"/>
+                        </a:ext>
+                      </a:extLst>
+                    </a:blip>
+                    <a:srcRect/>
                     <a:stretch>
                       <a:fillRect/>
                     </a:stretch>
                   </pic:blipFill>
-                  <pic:spPr>
+                  <pic:spPr bwMode="auto">
                     <a:xfrm>
                       <a:off x="0" y="0"/>
-                      <a:ext cx="5486400" cy="4004310"/>
+                      <a:ext cx="5943600" cy="5778500"/>
                     </a:xfrm>
                     <a:prstGeom prst="rect">
                       <a:avLst/>
                     </a:prstGeom>
+                    <a:noFill/>
+                    <a:ln>
+                      <a:noFill/>
+                    </a:ln>
                   </pic:spPr>
                 </pic:pic>
               </a:graphicData>
@@ -1680,7 +1645,7 @@
     </w:p>
     <w:p>
       <w:pPr>
-        <w:pStyle w:val="a"/>
+        <w:pStyle w:val="ListBullet"/>
         <w:rPr>
           <w:lang w:eastAsia="zh-CN"/>
         </w:rPr>
@@ -1695,43 +1660,41 @@
     </w:p>
     <w:p>
       <w:pPr>
-        <w:pStyle w:val="a"/>
+        <w:pStyle w:val="ListBullet"/>
         <w:numPr>
           <w:ilvl w:val="0"/>
           <w:numId w:val="0"/>
         </w:numPr>
         <w:ind w:left="480"/>
         <w:rPr>
+          <w:lang w:eastAsia="zh-TW"/>
+        </w:rPr>
+      </w:pPr>
+      <w:proofErr w:type="spellStart"/>
+      <w:r>
+        <w:rPr>
+          <w:lang w:eastAsia="zh-TW"/>
+        </w:rPr>
+        <w:t>B</w:t>
+      </w:r>
+      <w:r>
+        <w:rPr>
           <w:rFonts w:hint="eastAsia"/>
           <w:lang w:eastAsia="zh-TW"/>
         </w:rPr>
-      </w:pPr>
-      <w:proofErr w:type="spellStart"/>
-      <w:r>
-        <w:rPr>
-          <w:lang w:eastAsia="zh-TW"/>
-        </w:rPr>
-        <w:t>B</w:t>
-      </w:r>
-      <w:r>
-        <w:rPr>
-          <w:rFonts w:hint="eastAsia"/>
-          <w:lang w:eastAsia="zh-TW"/>
-        </w:rPr>
         <w:t>inarize</w:t>
       </w:r>
       <w:proofErr w:type="spellEnd"/>
     </w:p>
     <w:p>
       <w:pPr>
-        <w:pStyle w:val="a"/>
+        <w:pStyle w:val="ListBullet"/>
         <w:numPr>
           <w:ilvl w:val="0"/>
           <w:numId w:val="0"/>
         </w:numPr>
         <w:ind w:left="480"/>
         <w:rPr>
-          <w:rFonts w:hint="eastAsia"/>
           <w:lang w:eastAsia="zh-TW"/>
         </w:rPr>
       </w:pPr>
@@ -1739,7 +1702,7 @@
         <w:rPr>
           <w:rFonts w:hint="eastAsia"/>
           <w:noProof/>
-          <w:lang w:eastAsia="zh-TW"/>
+          <w:lang w:eastAsia="zh-CN"/>
         </w:rPr>
         <w:drawing>
           <wp:inline distT="0" distB="0" distL="0" distR="0" wp14:anchorId="70F4F38A" wp14:editId="266C8E62">
@@ -1759,7 +1722,7 @@
                     </pic:cNvPicPr>
                   </pic:nvPicPr>
                   <pic:blipFill>
-                    <a:blip r:embed="rId16">
+                    <a:blip r:embed="rId15">
                       <a:extLst>
                         <a:ext uri="{28A0092B-C50C-407E-A947-70E740481C1C}">
                           <a14:useLocalDpi xmlns:a14="http://schemas.microsoft.com/office/drawing/2010/main" val="0"/>
@@ -1793,34 +1756,33 @@
     </w:p>
     <w:p>
       <w:pPr>
-        <w:pStyle w:val="a"/>
+        <w:pStyle w:val="ListBullet"/>
         <w:numPr>
           <w:ilvl w:val="0"/>
           <w:numId w:val="0"/>
         </w:numPr>
         <w:ind w:left="480"/>
         <w:rPr>
+          <w:lang w:eastAsia="zh-TW"/>
+        </w:rPr>
+      </w:pPr>
+      <w:r>
+        <w:rPr>
+          <w:lang w:eastAsia="zh-TW"/>
+        </w:rPr>
+        <w:t>H</w:t>
+      </w:r>
+      <w:r>
+        <w:rPr>
           <w:rFonts w:hint="eastAsia"/>
           <w:lang w:eastAsia="zh-TW"/>
         </w:rPr>
-      </w:pPr>
-      <w:r>
-        <w:rPr>
-          <w:lang w:eastAsia="zh-TW"/>
-        </w:rPr>
-        <w:t>H</w:t>
-      </w:r>
-      <w:r>
-        <w:rPr>
-          <w:rFonts w:hint="eastAsia"/>
-          <w:lang w:eastAsia="zh-TW"/>
-        </w:rPr>
         <w:t>istogram</w:t>
       </w:r>
     </w:p>
     <w:p>
       <w:pPr>
-        <w:pStyle w:val="a"/>
+        <w:pStyle w:val="ListBullet"/>
         <w:numPr>
           <w:ilvl w:val="0"/>
           <w:numId w:val="0"/>
@@ -1834,7 +1796,7 @@
         <w:rPr>
           <w:rFonts w:hint="eastAsia"/>
           <w:noProof/>
-          <w:lang w:eastAsia="zh-TW"/>
+          <w:lang w:eastAsia="zh-CN"/>
         </w:rPr>
         <w:drawing>
           <wp:inline distT="0" distB="0" distL="0" distR="0" wp14:anchorId="29E5657E" wp14:editId="4D73DBBC">
@@ -1854,7 +1816,7 @@
                     </pic:cNvPicPr>
                   </pic:nvPicPr>
                   <pic:blipFill>
-                    <a:blip r:embed="rId17">
+                    <a:blip r:embed="rId16">
                       <a:extLst>
                         <a:ext uri="{28A0092B-C50C-407E-A947-70E740481C1C}">
                           <a14:useLocalDpi xmlns:a14="http://schemas.microsoft.com/office/drawing/2010/main" val="0"/>
@@ -1889,7 +1851,6 @@
     <w:p>
       <w:pPr>
         <w:rPr>
-          <w:rFonts w:hint="eastAsia"/>
           <w:lang w:eastAsia="zh-TW"/>
         </w:rPr>
       </w:pPr>
@@ -1944,49 +1905,47 @@
           <w:rFonts w:hint="eastAsia"/>
           <w:lang w:eastAsia="zh-TW"/>
         </w:rPr>
-        <w:t xml:space="preserve"> = </w:t>
-      </w:r>
-      <w:proofErr w:type="gramStart"/>
+        <w:t xml:space="preserve"> = 500 ,4-connected)</w:t>
+      </w:r>
+    </w:p>
+    <w:p>
+      <w:pPr>
+        <w:rPr>
+          <w:lang w:eastAsia="zh-TW"/>
+        </w:rPr>
+      </w:pPr>
       <w:r>
         <w:rPr>
           <w:rFonts w:hint="eastAsia"/>
           <w:lang w:eastAsia="zh-TW"/>
         </w:rPr>
-        <w:t>500 ,4</w:t>
-      </w:r>
-      <w:proofErr w:type="gramEnd"/>
-      <w:r>
+        <w:tab/>
+      </w:r>
+    </w:p>
+    <w:p>
+      <w:pPr>
+        <w:pStyle w:val="ListBullet"/>
+        <w:numPr>
+          <w:ilvl w:val="0"/>
+          <w:numId w:val="0"/>
+        </w:numPr>
+        <w:ind w:left="480"/>
         <w:rPr>
           <w:rFonts w:hint="eastAsia"/>
           <w:lang w:eastAsia="zh-TW"/>
         </w:rPr>
-        <w:t>-connected)</w:t>
-      </w:r>
-    </w:p>
-    <w:p>
-      <w:pPr>
-        <w:rPr>
-          <w:lang w:eastAsia="zh-TW"/>
-        </w:rPr>
-      </w:pPr>
-      <w:r>
-        <w:rPr>
-          <w:rFonts w:hint="eastAsia"/>
-          <w:lang w:eastAsia="zh-TW"/>
-        </w:rPr>
-        <w:tab/>
-      </w:r>
+      </w:pPr>
       <w:r>
         <w:rPr>
           <w:rFonts w:hint="eastAsia"/>
           <w:noProof/>
-          <w:lang w:eastAsia="zh-TW"/>
+          <w:lang w:eastAsia="zh-CN"/>
         </w:rPr>
         <w:drawing>
-          <wp:inline distT="0" distB="0" distL="0" distR="0" wp14:anchorId="0FD95BB3" wp14:editId="2AE0538C">
-            <wp:extent cx="4876800" cy="4876800"/>
+          <wp:inline distT="0" distB="0" distL="0" distR="0" wp14:anchorId="5FDE167F" wp14:editId="03C220E2">
+            <wp:extent cx="5943600" cy="5943600"/>
             <wp:effectExtent l="0" t="0" r="0" b="0"/>
-            <wp:docPr id="11" name="圖片 11" descr="C:\Users\Owner\git\Course_ComputerVision\Hw2\ComputerVision_Hw2\output\boudingBox.png"/>
+            <wp:docPr id="13" name="Picture 13" descr="../ResultImage/boudingBox.png"/>
             <wp:cNvGraphicFramePr>
               <a:graphicFrameLocks xmlns:a="http://schemas.openxmlformats.org/drawingml/2006/main" noChangeAspect="1"/>
             </wp:cNvGraphicFramePr>
@@ -1994,13 +1953,13 @@
               <a:graphicData uri="http://schemas.openxmlformats.org/drawingml/2006/picture">
                 <pic:pic xmlns:pic="http://schemas.openxmlformats.org/drawingml/2006/picture">
                   <pic:nvPicPr>
-                    <pic:cNvPr id="0" name="Picture 3" descr="C:\Users\Owner\git\Course_ComputerVision\Hw2\ComputerVision_Hw2\output\boudingBox.png"/>
+                    <pic:cNvPr id="0" name="Picture 3" descr="../ResultImage/boudingBox.png"/>
                     <pic:cNvPicPr>
                       <a:picLocks noChangeAspect="1" noChangeArrowheads="1"/>
                     </pic:cNvPicPr>
                   </pic:nvPicPr>
                   <pic:blipFill>
-                    <a:blip r:embed="rId18">
+                    <a:blip r:embed="rId17">
                       <a:extLst>
                         <a:ext uri="{28A0092B-C50C-407E-A947-70E740481C1C}">
                           <a14:useLocalDpi xmlns:a14="http://schemas.microsoft.com/office/drawing/2010/main" val="0"/>
@@ -2015,7 +1974,7 @@
                   <pic:spPr bwMode="auto">
                     <a:xfrm>
                       <a:off x="0" y="0"/>
-                      <a:ext cx="4876800" cy="4876800"/>
+                      <a:ext cx="5943600" cy="5943600"/>
                     </a:xfrm>
                     <a:prstGeom prst="rect">
                       <a:avLst/>
@@ -2032,22 +1991,9 @@
         </w:drawing>
       </w:r>
     </w:p>
-    <w:p>
-      <w:pPr>
-        <w:pStyle w:val="a"/>
-        <w:numPr>
-          <w:ilvl w:val="0"/>
-          <w:numId w:val="0"/>
-        </w:numPr>
-        <w:ind w:left="480"/>
-        <w:rPr>
-          <w:lang w:eastAsia="zh-TW"/>
-        </w:rPr>
-      </w:pPr>
-    </w:p>
     <w:sectPr>
-      <w:footerReference w:type="default" r:id="rId19"/>
-      <w:headerReference w:type="first" r:id="rId20"/>
+      <w:footerReference w:type="default" r:id="rId18"/>
+      <w:headerReference w:type="first" r:id="rId19"/>
       <w:pgSz w:w="12240" w:h="15840"/>
       <w:pgMar w:top="720" w:right="1440" w:bottom="1800" w:left="1440" w:header="720" w:footer="720" w:gutter="0"/>
       <w:cols w:space="720"/>
@@ -2059,7 +2005,7 @@
 </file>
 
 <file path=word/endnotes.xml><?xml version="1.0" encoding="utf-8"?>
-<w:endnotes xmlns:wpc="http://schemas.microsoft.com/office/word/2010/wordprocessingCanvas" xmlns:mc="http://schemas.openxmlformats.org/markup-compatibility/2006" xmlns:o="urn:schemas-microsoft-com:office:office" xmlns:r="http://schemas.openxmlformats.org/officeDocument/2006/relationships" xmlns:m="http://schemas.openxmlformats.org/officeDocument/2006/math" xmlns:v="urn:schemas-microsoft-com:vml" xmlns:wp14="http://schemas.microsoft.com/office/word/2010/wordprocessingDrawing" xmlns:wp="http://schemas.openxmlformats.org/drawingml/2006/wordprocessingDrawing" xmlns:w10="urn:schemas-microsoft-com:office:word" xmlns:w="http://schemas.openxmlformats.org/wordprocessingml/2006/main" xmlns:w14="http://schemas.microsoft.com/office/word/2010/wordml" xmlns:wpg="http://schemas.microsoft.com/office/word/2010/wordprocessingGroup" xmlns:wpi="http://schemas.microsoft.com/office/word/2010/wordprocessingInk" xmlns:wne="http://schemas.microsoft.com/office/word/2006/wordml" xmlns:wps="http://schemas.microsoft.com/office/word/2010/wordprocessingShape" mc:Ignorable="w14 wp14">
+<w:endnotes xmlns:wpc="http://schemas.microsoft.com/office/word/2010/wordprocessingCanvas" xmlns:mo="http://schemas.microsoft.com/office/mac/office/2008/main" xmlns:mc="http://schemas.openxmlformats.org/markup-compatibility/2006" xmlns:mv="urn:schemas-microsoft-com:mac:vml" xmlns:o="urn:schemas-microsoft-com:office:office" xmlns:r="http://schemas.openxmlformats.org/officeDocument/2006/relationships" xmlns:m="http://schemas.openxmlformats.org/officeDocument/2006/math" xmlns:v="urn:schemas-microsoft-com:vml" xmlns:wp14="http://schemas.microsoft.com/office/word/2010/wordprocessingDrawing" xmlns:wp="http://schemas.openxmlformats.org/drawingml/2006/wordprocessingDrawing" xmlns:w10="urn:schemas-microsoft-com:office:word" xmlns:w="http://schemas.openxmlformats.org/wordprocessingml/2006/main" xmlns:w14="http://schemas.microsoft.com/office/word/2010/wordml" xmlns:w15="http://schemas.microsoft.com/office/word/2012/wordml" xmlns:wpg="http://schemas.microsoft.com/office/word/2010/wordprocessingGroup" xmlns:wpi="http://schemas.microsoft.com/office/word/2010/wordprocessingInk" xmlns:wne="http://schemas.microsoft.com/office/word/2006/wordml" xmlns:wps="http://schemas.microsoft.com/office/word/2010/wordprocessingShape" mc:Ignorable="w14 w15 wp14">
   <w:endnote w:type="separator" w:id="-1">
     <w:p>
       <w:r>
@@ -2080,7 +2026,7 @@
 </file>
 
 <file path=word/footer1.xml><?xml version="1.0" encoding="utf-8"?>
-<w:ftr xmlns:wpc="http://schemas.microsoft.com/office/word/2010/wordprocessingCanvas" xmlns:mc="http://schemas.openxmlformats.org/markup-compatibility/2006" xmlns:o="urn:schemas-microsoft-com:office:office" xmlns:r="http://schemas.openxmlformats.org/officeDocument/2006/relationships" xmlns:m="http://schemas.openxmlformats.org/officeDocument/2006/math" xmlns:v="urn:schemas-microsoft-com:vml" xmlns:wp14="http://schemas.microsoft.com/office/word/2010/wordprocessingDrawing" xmlns:wp="http://schemas.openxmlformats.org/drawingml/2006/wordprocessingDrawing" xmlns:w10="urn:schemas-microsoft-com:office:word" xmlns:w="http://schemas.openxmlformats.org/wordprocessingml/2006/main" xmlns:w14="http://schemas.microsoft.com/office/word/2010/wordml" xmlns:wpg="http://schemas.microsoft.com/office/word/2010/wordprocessingGroup" xmlns:wpi="http://schemas.microsoft.com/office/word/2010/wordprocessingInk" xmlns:wne="http://schemas.microsoft.com/office/word/2006/wordml" xmlns:wps="http://schemas.microsoft.com/office/word/2010/wordprocessingShape" mc:Ignorable="w14 wp14">
+<w:ftr xmlns:wpc="http://schemas.microsoft.com/office/word/2010/wordprocessingCanvas" xmlns:mo="http://schemas.microsoft.com/office/mac/office/2008/main" xmlns:mc="http://schemas.openxmlformats.org/markup-compatibility/2006" xmlns:mv="urn:schemas-microsoft-com:mac:vml" xmlns:o="urn:schemas-microsoft-com:office:office" xmlns:r="http://schemas.openxmlformats.org/officeDocument/2006/relationships" xmlns:m="http://schemas.openxmlformats.org/officeDocument/2006/math" xmlns:v="urn:schemas-microsoft-com:vml" xmlns:wp14="http://schemas.microsoft.com/office/word/2010/wordprocessingDrawing" xmlns:wp="http://schemas.openxmlformats.org/drawingml/2006/wordprocessingDrawing" xmlns:w10="urn:schemas-microsoft-com:office:word" xmlns:w="http://schemas.openxmlformats.org/wordprocessingml/2006/main" xmlns:w14="http://schemas.microsoft.com/office/word/2010/wordml" xmlns:w15="http://schemas.microsoft.com/office/word/2012/wordml" xmlns:wpg="http://schemas.microsoft.com/office/word/2010/wordprocessingGroup" xmlns:wpi="http://schemas.microsoft.com/office/word/2010/wordprocessingInk" xmlns:wne="http://schemas.microsoft.com/office/word/2006/wordml" xmlns:wps="http://schemas.microsoft.com/office/word/2010/wordprocessingShape" mc:Ignorable="w14 w15 wp14">
   <w:sdt>
     <w:sdtPr>
       <w:id w:val="-1200699706"/>
@@ -2097,7 +2043,7 @@
     <w:sdtContent>
       <w:p>
         <w:pPr>
-          <w:pStyle w:val="a7"/>
+          <w:pStyle w:val="Footer"/>
         </w:pPr>
         <w:r>
           <w:fldChar w:fldCharType="begin"/>
@@ -2127,7 +2073,7 @@
 </file>
 
 <file path=word/footnotes.xml><?xml version="1.0" encoding="utf-8"?>
-<w:footnotes xmlns:wpc="http://schemas.microsoft.com/office/word/2010/wordprocessingCanvas" xmlns:mc="http://schemas.openxmlformats.org/markup-compatibility/2006" xmlns:o="urn:schemas-microsoft-com:office:office" xmlns:r="http://schemas.openxmlformats.org/officeDocument/2006/relationships" xmlns:m="http://schemas.openxmlformats.org/officeDocument/2006/math" xmlns:v="urn:schemas-microsoft-com:vml" xmlns:wp14="http://schemas.microsoft.com/office/word/2010/wordprocessingDrawing" xmlns:wp="http://schemas.openxmlformats.org/drawingml/2006/wordprocessingDrawing" xmlns:w10="urn:schemas-microsoft-com:office:word" xmlns:w="http://schemas.openxmlformats.org/wordprocessingml/2006/main" xmlns:w14="http://schemas.microsoft.com/office/word/2010/wordml" xmlns:wpg="http://schemas.microsoft.com/office/word/2010/wordprocessingGroup" xmlns:wpi="http://schemas.microsoft.com/office/word/2010/wordprocessingInk" xmlns:wne="http://schemas.microsoft.com/office/word/2006/wordml" xmlns:wps="http://schemas.microsoft.com/office/word/2010/wordprocessingShape" mc:Ignorable="w14 wp14">
+<w:footnotes xmlns:wpc="http://schemas.microsoft.com/office/word/2010/wordprocessingCanvas" xmlns:mo="http://schemas.microsoft.com/office/mac/office/2008/main" xmlns:mc="http://schemas.openxmlformats.org/markup-compatibility/2006" xmlns:mv="urn:schemas-microsoft-com:mac:vml" xmlns:o="urn:schemas-microsoft-com:office:office" xmlns:r="http://schemas.openxmlformats.org/officeDocument/2006/relationships" xmlns:m="http://schemas.openxmlformats.org/officeDocument/2006/math" xmlns:v="urn:schemas-microsoft-com:vml" xmlns:wp14="http://schemas.microsoft.com/office/word/2010/wordprocessingDrawing" xmlns:wp="http://schemas.openxmlformats.org/drawingml/2006/wordprocessingDrawing" xmlns:w10="urn:schemas-microsoft-com:office:word" xmlns:w="http://schemas.openxmlformats.org/wordprocessingml/2006/main" xmlns:w14="http://schemas.microsoft.com/office/word/2010/wordml" xmlns:w15="http://schemas.microsoft.com/office/word/2012/wordml" xmlns:wpg="http://schemas.microsoft.com/office/word/2010/wordprocessingGroup" xmlns:wpi="http://schemas.microsoft.com/office/word/2010/wordprocessingInk" xmlns:wne="http://schemas.microsoft.com/office/word/2006/wordml" xmlns:wps="http://schemas.microsoft.com/office/word/2010/wordprocessingShape" mc:Ignorable="w14 w15 wp14">
   <w:footnote w:type="separator" w:id="-1">
     <w:p>
       <w:r>
@@ -2148,10 +2094,10 @@
 </file>
 
 <file path=word/header1.xml><?xml version="1.0" encoding="utf-8"?>
-<w:hdr xmlns:wpc="http://schemas.microsoft.com/office/word/2010/wordprocessingCanvas" xmlns:mc="http://schemas.openxmlformats.org/markup-compatibility/2006" xmlns:o="urn:schemas-microsoft-com:office:office" xmlns:r="http://schemas.openxmlformats.org/officeDocument/2006/relationships" xmlns:m="http://schemas.openxmlformats.org/officeDocument/2006/math" xmlns:v="urn:schemas-microsoft-com:vml" xmlns:wp14="http://schemas.microsoft.com/office/word/2010/wordprocessingDrawing" xmlns:wp="http://schemas.openxmlformats.org/drawingml/2006/wordprocessingDrawing" xmlns:w10="urn:schemas-microsoft-com:office:word" xmlns:w="http://schemas.openxmlformats.org/wordprocessingml/2006/main" xmlns:w14="http://schemas.microsoft.com/office/word/2010/wordml" xmlns:wpg="http://schemas.microsoft.com/office/word/2010/wordprocessingGroup" xmlns:wpi="http://schemas.microsoft.com/office/word/2010/wordprocessingInk" xmlns:wne="http://schemas.microsoft.com/office/word/2006/wordml" xmlns:wps="http://schemas.microsoft.com/office/word/2010/wordprocessingShape" mc:Ignorable="w14 wp14">
+<w:hdr xmlns:wpc="http://schemas.microsoft.com/office/word/2010/wordprocessingCanvas" xmlns:mo="http://schemas.microsoft.com/office/mac/office/2008/main" xmlns:mc="http://schemas.openxmlformats.org/markup-compatibility/2006" xmlns:mv="urn:schemas-microsoft-com:mac:vml" xmlns:o="urn:schemas-microsoft-com:office:office" xmlns:r="http://schemas.openxmlformats.org/officeDocument/2006/relationships" xmlns:m="http://schemas.openxmlformats.org/officeDocument/2006/math" xmlns:v="urn:schemas-microsoft-com:vml" xmlns:wp14="http://schemas.microsoft.com/office/word/2010/wordprocessingDrawing" xmlns:wp="http://schemas.openxmlformats.org/drawingml/2006/wordprocessingDrawing" xmlns:w10="urn:schemas-microsoft-com:office:word" xmlns:w="http://schemas.openxmlformats.org/wordprocessingml/2006/main" xmlns:w14="http://schemas.microsoft.com/office/word/2010/wordml" xmlns:w15="http://schemas.microsoft.com/office/word/2012/wordml" xmlns:wpg="http://schemas.microsoft.com/office/word/2010/wordprocessingGroup" xmlns:wpi="http://schemas.microsoft.com/office/word/2010/wordprocessingInk" xmlns:wne="http://schemas.microsoft.com/office/word/2006/wordml" xmlns:wps="http://schemas.microsoft.com/office/word/2010/wordprocessingShape" mc:Ignorable="w14 w15 wp14">
   <w:p>
     <w:pPr>
-      <w:pStyle w:val="a5"/>
+      <w:pStyle w:val="Header"/>
       <w:rPr>
         <w:lang w:eastAsia="zh-TW"/>
       </w:rPr>
@@ -2198,7 +2144,7 @@
 </file>
 
 <file path=word/numbering.xml><?xml version="1.0" encoding="utf-8"?>
-<w:numbering xmlns:wpc="http://schemas.microsoft.com/office/word/2010/wordprocessingCanvas" xmlns:mc="http://schemas.openxmlformats.org/markup-compatibility/2006" xmlns:o="urn:schemas-microsoft-com:office:office" xmlns:r="http://schemas.openxmlformats.org/officeDocument/2006/relationships" xmlns:m="http://schemas.openxmlformats.org/officeDocument/2006/math" xmlns:v="urn:schemas-microsoft-com:vml" xmlns:wp14="http://schemas.microsoft.com/office/word/2010/wordprocessingDrawing" xmlns:wp="http://schemas.openxmlformats.org/drawingml/2006/wordprocessingDrawing" xmlns:w10="urn:schemas-microsoft-com:office:word" xmlns:w="http://schemas.openxmlformats.org/wordprocessingml/2006/main" xmlns:w14="http://schemas.microsoft.com/office/word/2010/wordml" xmlns:wpg="http://schemas.microsoft.com/office/word/2010/wordprocessingGroup" xmlns:wpi="http://schemas.microsoft.com/office/word/2010/wordprocessingInk" xmlns:wne="http://schemas.microsoft.com/office/word/2006/wordml" xmlns:wps="http://schemas.microsoft.com/office/word/2010/wordprocessingShape" mc:Ignorable="w14 wp14">
+<w:numbering xmlns:wpc="http://schemas.microsoft.com/office/word/2010/wordprocessingCanvas" xmlns:mo="http://schemas.microsoft.com/office/mac/office/2008/main" xmlns:mc="http://schemas.openxmlformats.org/markup-compatibility/2006" xmlns:mv="urn:schemas-microsoft-com:mac:vml" xmlns:o="urn:schemas-microsoft-com:office:office" xmlns:r="http://schemas.openxmlformats.org/officeDocument/2006/relationships" xmlns:m="http://schemas.openxmlformats.org/officeDocument/2006/math" xmlns:v="urn:schemas-microsoft-com:vml" xmlns:wp14="http://schemas.microsoft.com/office/word/2010/wordprocessingDrawing" xmlns:wp="http://schemas.openxmlformats.org/drawingml/2006/wordprocessingDrawing" xmlns:w10="urn:schemas-microsoft-com:office:word" xmlns:w="http://schemas.openxmlformats.org/wordprocessingml/2006/main" xmlns:w14="http://schemas.microsoft.com/office/word/2010/wordml" xmlns:w15="http://schemas.microsoft.com/office/word/2012/wordml" xmlns:wpg="http://schemas.microsoft.com/office/word/2010/wordprocessingGroup" xmlns:wpi="http://schemas.microsoft.com/office/word/2010/wordprocessingInk" xmlns:wne="http://schemas.microsoft.com/office/word/2006/wordml" xmlns:wps="http://schemas.microsoft.com/office/word/2010/wordprocessingShape" mc:Ignorable="w14 w15 wp14">
   <w:abstractNum w:abstractNumId="0">
     <w:nsid w:val="FFFFFF88"/>
     <w:multiLevelType w:val="singleLevel"/>
@@ -2442,7 +2388,7 @@
     <w:lvl w:ilvl="0" w:tplc="A78AD9E8">
       <w:start w:val="1"/>
       <w:numFmt w:val="bullet"/>
-      <w:pStyle w:val="a"/>
+      <w:pStyle w:val="ListBullet"/>
       <w:lvlText w:val=""/>
       <w:lvlJc w:val="left"/>
       <w:pPr>
@@ -2898,7 +2844,7 @@
     <w:lvl w:ilvl="0" w:tplc="CE0E85FE">
       <w:start w:val="1"/>
       <w:numFmt w:val="decimal"/>
-      <w:pStyle w:val="a0"/>
+      <w:pStyle w:val="ListNumber"/>
       <w:lvlText w:val="%1."/>
       <w:lvlJc w:val="left"/>
       <w:pPr>
@@ -3247,7 +3193,7 @@
 </file>
 
 <file path=word/styles.xml><?xml version="1.0" encoding="utf-8"?>
-<w:styles xmlns:mc="http://schemas.openxmlformats.org/markup-compatibility/2006" xmlns:r="http://schemas.openxmlformats.org/officeDocument/2006/relationships" xmlns:w="http://schemas.openxmlformats.org/wordprocessingml/2006/main" xmlns:w14="http://schemas.microsoft.com/office/word/2010/wordml" mc:Ignorable="w14">
+<w:styles xmlns:mc="http://schemas.openxmlformats.org/markup-compatibility/2006" xmlns:r="http://schemas.openxmlformats.org/officeDocument/2006/relationships" xmlns:w="http://schemas.openxmlformats.org/wordprocessingml/2006/main" xmlns:w14="http://schemas.microsoft.com/office/word/2010/wordml" xmlns:w15="http://schemas.microsoft.com/office/word/2012/wordml" mc:Ignorable="w14 w15">
   <w:docDefaults>
     <w:rPrDefault>
       <w:rPr>
@@ -3264,158 +3210,398 @@
       </w:pPr>
     </w:pPrDefault>
   </w:docDefaults>
-  <w:latentStyles w:defLockedState="0" w:defUIPriority="99" w:defSemiHidden="1" w:defUnhideWhenUsed="1" w:defQFormat="0" w:count="267">
-    <w:lsdException w:name="Normal" w:semiHidden="0" w:uiPriority="0" w:unhideWhenUsed="0" w:qFormat="1"/>
-    <w:lsdException w:name="heading 1" w:semiHidden="0" w:uiPriority="9" w:unhideWhenUsed="0" w:qFormat="1"/>
-    <w:lsdException w:name="heading 2" w:uiPriority="9" w:qFormat="1"/>
-    <w:lsdException w:name="heading 3" w:uiPriority="9" w:qFormat="1"/>
-    <w:lsdException w:name="heading 4" w:uiPriority="9" w:qFormat="1"/>
-    <w:lsdException w:name="heading 5" w:uiPriority="9" w:qFormat="1"/>
-    <w:lsdException w:name="heading 6" w:uiPriority="9" w:qFormat="1"/>
-    <w:lsdException w:name="heading 7" w:uiPriority="9" w:qFormat="1"/>
-    <w:lsdException w:name="heading 8" w:uiPriority="9" w:qFormat="1"/>
-    <w:lsdException w:name="heading 9" w:uiPriority="9" w:qFormat="1"/>
-    <w:lsdException w:name="toc 1" w:uiPriority="39"/>
-    <w:lsdException w:name="toc 2" w:uiPriority="39"/>
-    <w:lsdException w:name="toc 3" w:uiPriority="39"/>
-    <w:lsdException w:name="toc 4" w:uiPriority="39"/>
-    <w:lsdException w:name="toc 5" w:uiPriority="39"/>
-    <w:lsdException w:name="toc 6" w:uiPriority="39"/>
-    <w:lsdException w:name="toc 7" w:uiPriority="39"/>
-    <w:lsdException w:name="toc 8" w:uiPriority="39"/>
-    <w:lsdException w:name="toc 9" w:uiPriority="39"/>
-    <w:lsdException w:name="header" w:qFormat="1"/>
-    <w:lsdException w:name="footer" w:qFormat="1"/>
-    <w:lsdException w:name="caption" w:uiPriority="35" w:qFormat="1"/>
-    <w:lsdException w:name="List Bullet" w:semiHidden="0" w:uiPriority="10" w:unhideWhenUsed="0" w:qFormat="1"/>
-    <w:lsdException w:name="List Number" w:semiHidden="0" w:uiPriority="11" w:unhideWhenUsed="0" w:qFormat="1"/>
+  <w:latentStyles w:defLockedState="0" w:defUIPriority="99" w:defSemiHidden="0" w:defUnhideWhenUsed="0" w:defQFormat="0" w:count="381">
+    <w:lsdException w:name="Normal" w:uiPriority="0" w:qFormat="1"/>
+    <w:lsdException w:name="heading 1" w:uiPriority="9" w:qFormat="1"/>
+    <w:lsdException w:name="heading 2" w:semiHidden="1" w:uiPriority="9" w:unhideWhenUsed="1" w:qFormat="1"/>
+    <w:lsdException w:name="heading 3" w:semiHidden="1" w:uiPriority="9" w:unhideWhenUsed="1" w:qFormat="1"/>
+    <w:lsdException w:name="heading 4" w:semiHidden="1" w:uiPriority="9" w:unhideWhenUsed="1" w:qFormat="1"/>
+    <w:lsdException w:name="heading 5" w:semiHidden="1" w:uiPriority="9" w:unhideWhenUsed="1" w:qFormat="1"/>
+    <w:lsdException w:name="heading 6" w:semiHidden="1" w:uiPriority="9" w:unhideWhenUsed="1" w:qFormat="1"/>
+    <w:lsdException w:name="heading 7" w:semiHidden="1" w:uiPriority="9" w:unhideWhenUsed="1" w:qFormat="1"/>
+    <w:lsdException w:name="heading 8" w:semiHidden="1" w:uiPriority="9" w:unhideWhenUsed="1" w:qFormat="1"/>
+    <w:lsdException w:name="heading 9" w:semiHidden="1" w:uiPriority="9" w:unhideWhenUsed="1" w:qFormat="1"/>
+    <w:lsdException w:name="index 1" w:semiHidden="1" w:unhideWhenUsed="1"/>
+    <w:lsdException w:name="index 2" w:semiHidden="1" w:unhideWhenUsed="1"/>
+    <w:lsdException w:name="index 3" w:semiHidden="1" w:unhideWhenUsed="1"/>
+    <w:lsdException w:name="index 4" w:semiHidden="1" w:unhideWhenUsed="1"/>
+    <w:lsdException w:name="index 5" w:semiHidden="1" w:unhideWhenUsed="1"/>
+    <w:lsdException w:name="index 6" w:semiHidden="1" w:unhideWhenUsed="1"/>
+    <w:lsdException w:name="index 7" w:semiHidden="1" w:unhideWhenUsed="1"/>
+    <w:lsdException w:name="index 8" w:semiHidden="1" w:unhideWhenUsed="1"/>
+    <w:lsdException w:name="index 9" w:semiHidden="1" w:unhideWhenUsed="1"/>
+    <w:lsdException w:name="toc 1" w:semiHidden="1" w:uiPriority="39" w:unhideWhenUsed="1"/>
+    <w:lsdException w:name="toc 2" w:semiHidden="1" w:uiPriority="39" w:unhideWhenUsed="1"/>
+    <w:lsdException w:name="toc 3" w:semiHidden="1" w:uiPriority="39" w:unhideWhenUsed="1"/>
+    <w:lsdException w:name="toc 4" w:semiHidden="1" w:uiPriority="39" w:unhideWhenUsed="1"/>
+    <w:lsdException w:name="toc 5" w:semiHidden="1" w:uiPriority="39" w:unhideWhenUsed="1"/>
+    <w:lsdException w:name="toc 6" w:semiHidden="1" w:uiPriority="39" w:unhideWhenUsed="1"/>
+    <w:lsdException w:name="toc 7" w:semiHidden="1" w:uiPriority="39" w:unhideWhenUsed="1"/>
+    <w:lsdException w:name="toc 8" w:semiHidden="1" w:uiPriority="39" w:unhideWhenUsed="1"/>
+    <w:lsdException w:name="toc 9" w:semiHidden="1" w:uiPriority="39" w:unhideWhenUsed="1"/>
+    <w:lsdException w:name="Normal Indent" w:semiHidden="1" w:unhideWhenUsed="1"/>
+    <w:lsdException w:name="footnote text" w:semiHidden="1" w:unhideWhenUsed="1"/>
+    <w:lsdException w:name="annotation text" w:semiHidden="1" w:unhideWhenUsed="1"/>
+    <w:lsdException w:name="header" w:semiHidden="1" w:unhideWhenUsed="1" w:qFormat="1"/>
+    <w:lsdException w:name="footer" w:semiHidden="1" w:unhideWhenUsed="1" w:qFormat="1"/>
+    <w:lsdException w:name="index heading" w:semiHidden="1" w:unhideWhenUsed="1"/>
+    <w:lsdException w:name="caption" w:semiHidden="1" w:uiPriority="35" w:unhideWhenUsed="1" w:qFormat="1"/>
+    <w:lsdException w:name="table of figures" w:semiHidden="1" w:unhideWhenUsed="1"/>
+    <w:lsdException w:name="envelope address" w:semiHidden="1" w:unhideWhenUsed="1"/>
+    <w:lsdException w:name="envelope return" w:semiHidden="1" w:unhideWhenUsed="1"/>
+    <w:lsdException w:name="footnote reference" w:semiHidden="1" w:unhideWhenUsed="1"/>
+    <w:lsdException w:name="annotation reference" w:semiHidden="1" w:unhideWhenUsed="1"/>
+    <w:lsdException w:name="line number" w:semiHidden="1" w:unhideWhenUsed="1"/>
+    <w:lsdException w:name="page number" w:semiHidden="1" w:unhideWhenUsed="1"/>
+    <w:lsdException w:name="endnote reference" w:semiHidden="1" w:unhideWhenUsed="1"/>
+    <w:lsdException w:name="endnote text" w:semiHidden="1" w:unhideWhenUsed="1"/>
+    <w:lsdException w:name="table of authorities" w:semiHidden="1" w:unhideWhenUsed="1"/>
+    <w:lsdException w:name="macro" w:semiHidden="1" w:unhideWhenUsed="1"/>
+    <w:lsdException w:name="toa heading" w:semiHidden="1" w:unhideWhenUsed="1"/>
+    <w:lsdException w:name="List" w:semiHidden="1" w:unhideWhenUsed="1"/>
+    <w:lsdException w:name="List Bullet" w:uiPriority="10" w:qFormat="1"/>
+    <w:lsdException w:name="List Number" w:uiPriority="11" w:qFormat="1"/>
+    <w:lsdException w:name="List 2" w:semiHidden="1" w:unhideWhenUsed="1"/>
+    <w:lsdException w:name="List 3" w:semiHidden="1" w:unhideWhenUsed="1"/>
+    <w:lsdException w:name="List 4" w:semiHidden="1" w:unhideWhenUsed="1"/>
+    <w:lsdException w:name="List 5" w:semiHidden="1" w:unhideWhenUsed="1"/>
+    <w:lsdException w:name="List Bullet 2" w:semiHidden="1" w:unhideWhenUsed="1"/>
+    <w:lsdException w:name="List Bullet 3" w:semiHidden="1" w:unhideWhenUsed="1"/>
+    <w:lsdException w:name="List Bullet 4" w:semiHidden="1" w:unhideWhenUsed="1"/>
+    <w:lsdException w:name="List Bullet 5" w:semiHidden="1" w:unhideWhenUsed="1"/>
+    <w:lsdException w:name="List Number 2" w:semiHidden="1" w:unhideWhenUsed="1"/>
+    <w:lsdException w:name="List Number 3" w:semiHidden="1" w:unhideWhenUsed="1"/>
+    <w:lsdException w:name="List Number 4" w:semiHidden="1" w:unhideWhenUsed="1"/>
+    <w:lsdException w:name="List Number 5" w:semiHidden="1" w:unhideWhenUsed="1"/>
     <w:lsdException w:name="Title" w:uiPriority="10" w:qFormat="1"/>
-    <w:lsdException w:name="Default Paragraph Font" w:uiPriority="1"/>
+    <w:lsdException w:name="Closing" w:semiHidden="1" w:unhideWhenUsed="1"/>
+    <w:lsdException w:name="Signature" w:semiHidden="1" w:unhideWhenUsed="1"/>
+    <w:lsdException w:name="Default Paragraph Font" w:semiHidden="1" w:uiPriority="1" w:unhideWhenUsed="1"/>
+    <w:lsdException w:name="Body Text" w:semiHidden="1" w:unhideWhenUsed="1"/>
+    <w:lsdException w:name="Body Text Indent" w:semiHidden="1" w:unhideWhenUsed="1"/>
+    <w:lsdException w:name="List Continue" w:semiHidden="1" w:unhideWhenUsed="1"/>
+    <w:lsdException w:name="List Continue 2" w:semiHidden="1" w:unhideWhenUsed="1"/>
+    <w:lsdException w:name="List Continue 3" w:semiHidden="1" w:unhideWhenUsed="1"/>
+    <w:lsdException w:name="List Continue 4" w:semiHidden="1" w:unhideWhenUsed="1"/>
+    <w:lsdException w:name="List Continue 5" w:semiHidden="1" w:unhideWhenUsed="1"/>
+    <w:lsdException w:name="Message Header" w:semiHidden="1" w:unhideWhenUsed="1"/>
     <w:lsdException w:name="Subtitle" w:uiPriority="11" w:qFormat="1"/>
+    <w:lsdException w:name="Salutation" w:semiHidden="1" w:unhideWhenUsed="1"/>
+    <w:lsdException w:name="Date" w:semiHidden="1" w:unhideWhenUsed="1"/>
+    <w:lsdException w:name="Body Text First Indent" w:semiHidden="1" w:unhideWhenUsed="1"/>
+    <w:lsdException w:name="Body Text First Indent 2" w:semiHidden="1" w:unhideWhenUsed="1"/>
+    <w:lsdException w:name="Note Heading" w:semiHidden="1" w:unhideWhenUsed="1"/>
+    <w:lsdException w:name="Body Text 2" w:semiHidden="1" w:unhideWhenUsed="1"/>
+    <w:lsdException w:name="Body Text 3" w:semiHidden="1" w:unhideWhenUsed="1"/>
+    <w:lsdException w:name="Body Text Indent 2" w:semiHidden="1" w:unhideWhenUsed="1"/>
+    <w:lsdException w:name="Body Text Indent 3" w:semiHidden="1" w:unhideWhenUsed="1"/>
+    <w:lsdException w:name="Block Text" w:semiHidden="1" w:unhideWhenUsed="1"/>
+    <w:lsdException w:name="Hyperlink" w:semiHidden="1" w:unhideWhenUsed="1"/>
+    <w:lsdException w:name="FollowedHyperlink" w:semiHidden="1" w:unhideWhenUsed="1"/>
     <w:lsdException w:name="Strong" w:uiPriority="22" w:qFormat="1"/>
     <w:lsdException w:name="Emphasis" w:uiPriority="20" w:qFormat="1"/>
-    <w:lsdException w:name="Table Grid" w:semiHidden="0" w:uiPriority="39" w:unhideWhenUsed="0"/>
-    <w:lsdException w:name="Placeholder Text" w:unhideWhenUsed="0"/>
-    <w:lsdException w:name="No Spacing" w:uiPriority="1" w:qFormat="1"/>
-    <w:lsdException w:name="Light Shading" w:semiHidden="0" w:uiPriority="60" w:unhideWhenUsed="0"/>
-    <w:lsdException w:name="Light List" w:semiHidden="0" w:uiPriority="61" w:unhideWhenUsed="0"/>
-    <w:lsdException w:name="Light Grid" w:semiHidden="0" w:uiPriority="62" w:unhideWhenUsed="0"/>
-    <w:lsdException w:name="Medium Shading 1" w:semiHidden="0" w:uiPriority="63" w:unhideWhenUsed="0"/>
-    <w:lsdException w:name="Medium Shading 2" w:semiHidden="0" w:uiPriority="64" w:unhideWhenUsed="0"/>
-    <w:lsdException w:name="Medium List 1" w:semiHidden="0" w:uiPriority="65" w:unhideWhenUsed="0"/>
-    <w:lsdException w:name="Medium List 2" w:semiHidden="0" w:uiPriority="66" w:unhideWhenUsed="0"/>
-    <w:lsdException w:name="Medium Grid 1" w:semiHidden="0" w:uiPriority="67" w:unhideWhenUsed="0"/>
-    <w:lsdException w:name="Medium Grid 2" w:semiHidden="0" w:uiPriority="68" w:unhideWhenUsed="0"/>
-    <w:lsdException w:name="Medium Grid 3" w:semiHidden="0" w:uiPriority="69" w:unhideWhenUsed="0"/>
-    <w:lsdException w:name="Dark List" w:semiHidden="0" w:uiPriority="70" w:unhideWhenUsed="0"/>
-    <w:lsdException w:name="Colorful Shading" w:semiHidden="0" w:uiPriority="71" w:unhideWhenUsed="0"/>
-    <w:lsdException w:name="Colorful List" w:semiHidden="0" w:uiPriority="72" w:unhideWhenUsed="0"/>
-    <w:lsdException w:name="Colorful Grid" w:semiHidden="0" w:uiPriority="73" w:unhideWhenUsed="0"/>
-    <w:lsdException w:name="Light Shading Accent 1" w:semiHidden="0" w:uiPriority="60" w:unhideWhenUsed="0"/>
-    <w:lsdException w:name="Light List Accent 1" w:semiHidden="0" w:uiPriority="61" w:unhideWhenUsed="0"/>
-    <w:lsdException w:name="Light Grid Accent 1" w:semiHidden="0" w:uiPriority="62" w:unhideWhenUsed="0"/>
-    <w:lsdException w:name="Medium Shading 1 Accent 1" w:semiHidden="0" w:uiPriority="63" w:unhideWhenUsed="0"/>
-    <w:lsdException w:name="Medium Shading 2 Accent 1" w:semiHidden="0" w:uiPriority="64" w:unhideWhenUsed="0"/>
-    <w:lsdException w:name="Medium List 1 Accent 1" w:semiHidden="0" w:uiPriority="65" w:unhideWhenUsed="0"/>
-    <w:lsdException w:name="Revision" w:unhideWhenUsed="0"/>
+    <w:lsdException w:name="Document Map" w:semiHidden="1" w:unhideWhenUsed="1"/>
+    <w:lsdException w:name="Plain Text" w:semiHidden="1" w:unhideWhenUsed="1"/>
+    <w:lsdException w:name="E-mail Signature" w:semiHidden="1" w:unhideWhenUsed="1"/>
+    <w:lsdException w:name="HTML Top of Form" w:semiHidden="1" w:unhideWhenUsed="1"/>
+    <w:lsdException w:name="HTML Bottom of Form" w:semiHidden="1" w:unhideWhenUsed="1"/>
+    <w:lsdException w:name="Normal (Web)" w:semiHidden="1" w:unhideWhenUsed="1"/>
+    <w:lsdException w:name="HTML Acronym" w:semiHidden="1" w:unhideWhenUsed="1"/>
+    <w:lsdException w:name="HTML Address" w:semiHidden="1" w:unhideWhenUsed="1"/>
+    <w:lsdException w:name="HTML Cite" w:semiHidden="1" w:unhideWhenUsed="1"/>
+    <w:lsdException w:name="HTML Code" w:semiHidden="1" w:unhideWhenUsed="1"/>
+    <w:lsdException w:name="HTML Definition" w:semiHidden="1" w:unhideWhenUsed="1"/>
+    <w:lsdException w:name="HTML Keyboard" w:semiHidden="1" w:unhideWhenUsed="1"/>
+    <w:lsdException w:name="HTML Preformatted" w:semiHidden="1" w:unhideWhenUsed="1"/>
+    <w:lsdException w:name="HTML Sample" w:semiHidden="1" w:unhideWhenUsed="1"/>
+    <w:lsdException w:name="HTML Typewriter" w:semiHidden="1" w:unhideWhenUsed="1"/>
+    <w:lsdException w:name="HTML Variable" w:semiHidden="1" w:unhideWhenUsed="1"/>
+    <w:lsdException w:name="Normal Table" w:semiHidden="1" w:unhideWhenUsed="1"/>
+    <w:lsdException w:name="annotation subject" w:semiHidden="1" w:unhideWhenUsed="1"/>
+    <w:lsdException w:name="No List" w:semiHidden="1" w:unhideWhenUsed="1"/>
+    <w:lsdException w:name="Outline List 1" w:semiHidden="1" w:unhideWhenUsed="1"/>
+    <w:lsdException w:name="Outline List 2" w:semiHidden="1" w:unhideWhenUsed="1"/>
+    <w:lsdException w:name="Outline List 3" w:semiHidden="1" w:unhideWhenUsed="1"/>
+    <w:lsdException w:name="Table Simple 1" w:semiHidden="1" w:unhideWhenUsed="1"/>
+    <w:lsdException w:name="Table Simple 2" w:semiHidden="1" w:unhideWhenUsed="1"/>
+    <w:lsdException w:name="Table Simple 3" w:semiHidden="1" w:unhideWhenUsed="1"/>
+    <w:lsdException w:name="Table Classic 1" w:semiHidden="1" w:unhideWhenUsed="1"/>
+    <w:lsdException w:name="Table Classic 2" w:semiHidden="1" w:unhideWhenUsed="1"/>
+    <w:lsdException w:name="Table Classic 3" w:semiHidden="1" w:unhideWhenUsed="1"/>
+    <w:lsdException w:name="Table Classic 4" w:semiHidden="1" w:unhideWhenUsed="1"/>
+    <w:lsdException w:name="Table Colorful 1" w:semiHidden="1" w:unhideWhenUsed="1"/>
+    <w:lsdException w:name="Table Colorful 2" w:semiHidden="1" w:unhideWhenUsed="1"/>
+    <w:lsdException w:name="Table Colorful 3" w:semiHidden="1" w:unhideWhenUsed="1"/>
+    <w:lsdException w:name="Table Columns 1" w:semiHidden="1" w:unhideWhenUsed="1"/>
+    <w:lsdException w:name="Table Columns 2" w:semiHidden="1" w:unhideWhenUsed="1"/>
+    <w:lsdException w:name="Table Columns 3" w:semiHidden="1" w:unhideWhenUsed="1"/>
+    <w:lsdException w:name="Table Columns 4" w:semiHidden="1" w:unhideWhenUsed="1"/>
+    <w:lsdException w:name="Table Columns 5" w:semiHidden="1" w:unhideWhenUsed="1"/>
+    <w:lsdException w:name="Table Grid 1" w:semiHidden="1" w:unhideWhenUsed="1"/>
+    <w:lsdException w:name="Table Grid 2" w:semiHidden="1" w:unhideWhenUsed="1"/>
+    <w:lsdException w:name="Table Grid 3" w:semiHidden="1" w:unhideWhenUsed="1"/>
+    <w:lsdException w:name="Table Grid 4" w:semiHidden="1" w:unhideWhenUsed="1"/>
+    <w:lsdException w:name="Table Grid 5" w:semiHidden="1" w:unhideWhenUsed="1"/>
+    <w:lsdException w:name="Table Grid 6" w:semiHidden="1" w:unhideWhenUsed="1"/>
+    <w:lsdException w:name="Table Grid 7" w:semiHidden="1" w:unhideWhenUsed="1"/>
+    <w:lsdException w:name="Table Grid 8" w:semiHidden="1" w:unhideWhenUsed="1"/>
+    <w:lsdException w:name="Table List 1" w:semiHidden="1" w:unhideWhenUsed="1"/>
+    <w:lsdException w:name="Table List 2" w:semiHidden="1" w:unhideWhenUsed="1"/>
+    <w:lsdException w:name="Table List 3" w:semiHidden="1" w:unhideWhenUsed="1"/>
+    <w:lsdException w:name="Table List 4" w:semiHidden="1" w:unhideWhenUsed="1"/>
+    <w:lsdException w:name="Table List 5" w:semiHidden="1" w:unhideWhenUsed="1"/>
+    <w:lsdException w:name="Table List 6" w:semiHidden="1" w:unhideWhenUsed="1"/>
+    <w:lsdException w:name="Table List 7" w:semiHidden="1" w:unhideWhenUsed="1"/>
+    <w:lsdException w:name="Table List 8" w:semiHidden="1" w:unhideWhenUsed="1"/>
+    <w:lsdException w:name="Table 3D effects 1" w:semiHidden="1" w:unhideWhenUsed="1"/>
+    <w:lsdException w:name="Table 3D effects 2" w:semiHidden="1" w:unhideWhenUsed="1"/>
+    <w:lsdException w:name="Table 3D effects 3" w:semiHidden="1" w:unhideWhenUsed="1"/>
+    <w:lsdException w:name="Table Contemporary" w:semiHidden="1" w:unhideWhenUsed="1"/>
+    <w:lsdException w:name="Table Elegant" w:semiHidden="1" w:unhideWhenUsed="1"/>
+    <w:lsdException w:name="Table Professional" w:semiHidden="1" w:unhideWhenUsed="1"/>
+    <w:lsdException w:name="Table Subtle 1" w:semiHidden="1" w:unhideWhenUsed="1"/>
+    <w:lsdException w:name="Table Subtle 2" w:semiHidden="1" w:unhideWhenUsed="1"/>
+    <w:lsdException w:name="Table Web 1" w:semiHidden="1" w:unhideWhenUsed="1"/>
+    <w:lsdException w:name="Table Web 2" w:semiHidden="1" w:unhideWhenUsed="1"/>
+    <w:lsdException w:name="Table Web 3" w:semiHidden="1" w:unhideWhenUsed="1"/>
+    <w:lsdException w:name="Balloon Text" w:semiHidden="1" w:unhideWhenUsed="1"/>
+    <w:lsdException w:name="Table Grid" w:uiPriority="39"/>
+    <w:lsdException w:name="Table Theme" w:semiHidden="1" w:unhideWhenUsed="1"/>
+    <w:lsdException w:name="Note Level 1" w:semiHidden="1" w:unhideWhenUsed="1"/>
+    <w:lsdException w:name="Note Level 2" w:semiHidden="1" w:unhideWhenUsed="1"/>
+    <w:lsdException w:name="Note Level 3" w:semiHidden="1" w:unhideWhenUsed="1"/>
+    <w:lsdException w:name="Note Level 4" w:semiHidden="1" w:unhideWhenUsed="1"/>
+    <w:lsdException w:name="Note Level 5" w:semiHidden="1" w:unhideWhenUsed="1"/>
+    <w:lsdException w:name="Note Level 6" w:semiHidden="1" w:unhideWhenUsed="1"/>
+    <w:lsdException w:name="Note Level 7" w:semiHidden="1" w:unhideWhenUsed="1"/>
+    <w:lsdException w:name="Note Level 8" w:semiHidden="1" w:unhideWhenUsed="1"/>
+    <w:lsdException w:name="Note Level 9" w:semiHidden="1" w:unhideWhenUsed="1"/>
+    <w:lsdException w:name="Placeholder Text" w:semiHidden="1"/>
+    <w:lsdException w:name="No Spacing" w:semiHidden="1" w:uiPriority="1" w:unhideWhenUsed="1" w:qFormat="1"/>
+    <w:lsdException w:name="Light Shading" w:uiPriority="60"/>
+    <w:lsdException w:name="Light List" w:uiPriority="61"/>
+    <w:lsdException w:name="Light Grid" w:uiPriority="62"/>
+    <w:lsdException w:name="Medium Shading 1" w:uiPriority="63"/>
+    <w:lsdException w:name="Medium Shading 2" w:uiPriority="64"/>
+    <w:lsdException w:name="Medium List 1" w:uiPriority="65"/>
+    <w:lsdException w:name="Medium List 2" w:uiPriority="66"/>
+    <w:lsdException w:name="Medium Grid 1" w:uiPriority="67"/>
+    <w:lsdException w:name="Medium Grid 2" w:uiPriority="68"/>
+    <w:lsdException w:name="Medium Grid 3" w:uiPriority="69"/>
+    <w:lsdException w:name="Dark List" w:uiPriority="70"/>
+    <w:lsdException w:name="Colorful Shading" w:uiPriority="71"/>
+    <w:lsdException w:name="Colorful List" w:uiPriority="72"/>
+    <w:lsdException w:name="Colorful Grid" w:uiPriority="73"/>
+    <w:lsdException w:name="Light Shading Accent 1" w:uiPriority="60"/>
+    <w:lsdException w:name="Light List Accent 1" w:uiPriority="61"/>
+    <w:lsdException w:name="Light Grid Accent 1" w:uiPriority="62"/>
+    <w:lsdException w:name="Medium Shading 1 Accent 1" w:uiPriority="63"/>
+    <w:lsdException w:name="Medium Shading 2 Accent 1" w:uiPriority="64"/>
+    <w:lsdException w:name="Medium List 1 Accent 1" w:uiPriority="65"/>
+    <w:lsdException w:name="Revision" w:semiHidden="1"/>
     <w:lsdException w:name="List Paragraph" w:uiPriority="34" w:qFormat="1"/>
     <w:lsdException w:name="Quote" w:uiPriority="29" w:qFormat="1"/>
     <w:lsdException w:name="Intense Quote" w:uiPriority="30" w:qFormat="1"/>
-    <w:lsdException w:name="Medium List 2 Accent 1" w:semiHidden="0" w:uiPriority="66" w:unhideWhenUsed="0"/>
-    <w:lsdException w:name="Medium Grid 1 Accent 1" w:semiHidden="0" w:uiPriority="67" w:unhideWhenUsed="0"/>
-    <w:lsdException w:name="Medium Grid 2 Accent 1" w:semiHidden="0" w:uiPriority="68" w:unhideWhenUsed="0"/>
-    <w:lsdException w:name="Medium Grid 3 Accent 1" w:semiHidden="0" w:uiPriority="69" w:unhideWhenUsed="0"/>
-    <w:lsdException w:name="Dark List Accent 1" w:semiHidden="0" w:uiPriority="70" w:unhideWhenUsed="0"/>
-    <w:lsdException w:name="Colorful Shading Accent 1" w:semiHidden="0" w:uiPriority="71" w:unhideWhenUsed="0"/>
-    <w:lsdException w:name="Colorful List Accent 1" w:semiHidden="0" w:uiPriority="72" w:unhideWhenUsed="0"/>
-    <w:lsdException w:name="Colorful Grid Accent 1" w:semiHidden="0" w:uiPriority="73" w:unhideWhenUsed="0"/>
-    <w:lsdException w:name="Light Shading Accent 2" w:semiHidden="0" w:uiPriority="60" w:unhideWhenUsed="0"/>
-    <w:lsdException w:name="Light List Accent 2" w:semiHidden="0" w:uiPriority="61" w:unhideWhenUsed="0"/>
-    <w:lsdException w:name="Light Grid Accent 2" w:semiHidden="0" w:uiPriority="62" w:unhideWhenUsed="0"/>
-    <w:lsdException w:name="Medium Shading 1 Accent 2" w:semiHidden="0" w:uiPriority="63" w:unhideWhenUsed="0"/>
-    <w:lsdException w:name="Medium Shading 2 Accent 2" w:semiHidden="0" w:uiPriority="64" w:unhideWhenUsed="0"/>
-    <w:lsdException w:name="Medium List 1 Accent 2" w:semiHidden="0" w:uiPriority="65" w:unhideWhenUsed="0"/>
-    <w:lsdException w:name="Medium List 2 Accent 2" w:semiHidden="0" w:uiPriority="66" w:unhideWhenUsed="0"/>
-    <w:lsdException w:name="Medium Grid 1 Accent 2" w:semiHidden="0" w:uiPriority="67" w:unhideWhenUsed="0"/>
-    <w:lsdException w:name="Medium Grid 2 Accent 2" w:semiHidden="0" w:uiPriority="68" w:unhideWhenUsed="0"/>
-    <w:lsdException w:name="Medium Grid 3 Accent 2" w:semiHidden="0" w:uiPriority="69" w:unhideWhenUsed="0"/>
-    <w:lsdException w:name="Dark List Accent 2" w:semiHidden="0" w:uiPriority="70" w:unhideWhenUsed="0"/>
-    <w:lsdException w:name="Colorful Shading Accent 2" w:semiHidden="0" w:uiPriority="71" w:unhideWhenUsed="0"/>
-    <w:lsdException w:name="Colorful List Accent 2" w:semiHidden="0" w:uiPriority="72" w:unhideWhenUsed="0"/>
-    <w:lsdException w:name="Colorful Grid Accent 2" w:semiHidden="0" w:uiPriority="73" w:unhideWhenUsed="0"/>
-    <w:lsdException w:name="Light Shading Accent 3" w:semiHidden="0" w:uiPriority="60" w:unhideWhenUsed="0"/>
-    <w:lsdException w:name="Light List Accent 3" w:semiHidden="0" w:uiPriority="61" w:unhideWhenUsed="0"/>
-    <w:lsdException w:name="Light Grid Accent 3" w:semiHidden="0" w:uiPriority="62" w:unhideWhenUsed="0"/>
-    <w:lsdException w:name="Medium Shading 1 Accent 3" w:semiHidden="0" w:uiPriority="63" w:unhideWhenUsed="0"/>
-    <w:lsdException w:name="Medium Shading 2 Accent 3" w:semiHidden="0" w:uiPriority="64" w:unhideWhenUsed="0"/>
-    <w:lsdException w:name="Medium List 1 Accent 3" w:semiHidden="0" w:uiPriority="65" w:unhideWhenUsed="0"/>
-    <w:lsdException w:name="Medium List 2 Accent 3" w:semiHidden="0" w:uiPriority="66" w:unhideWhenUsed="0"/>
-    <w:lsdException w:name="Medium Grid 1 Accent 3" w:semiHidden="0" w:uiPriority="67" w:unhideWhenUsed="0"/>
-    <w:lsdException w:name="Medium Grid 2 Accent 3" w:semiHidden="0" w:uiPriority="68" w:unhideWhenUsed="0"/>
-    <w:lsdException w:name="Medium Grid 3 Accent 3" w:semiHidden="0" w:uiPriority="69" w:unhideWhenUsed="0"/>
-    <w:lsdException w:name="Dark List Accent 3" w:semiHidden="0" w:uiPriority="70" w:unhideWhenUsed="0"/>
-    <w:lsdException w:name="Colorful Shading Accent 3" w:semiHidden="0" w:uiPriority="71" w:unhideWhenUsed="0"/>
-    <w:lsdException w:name="Colorful List Accent 3" w:semiHidden="0" w:uiPriority="72" w:unhideWhenUsed="0"/>
-    <w:lsdException w:name="Colorful Grid Accent 3" w:semiHidden="0" w:uiPriority="73" w:unhideWhenUsed="0"/>
-    <w:lsdException w:name="Light Shading Accent 4" w:semiHidden="0" w:uiPriority="60" w:unhideWhenUsed="0"/>
-    <w:lsdException w:name="Light List Accent 4" w:semiHidden="0" w:uiPriority="61" w:unhideWhenUsed="0"/>
-    <w:lsdException w:name="Light Grid Accent 4" w:semiHidden="0" w:uiPriority="62" w:unhideWhenUsed="0"/>
-    <w:lsdException w:name="Medium Shading 1 Accent 4" w:semiHidden="0" w:uiPriority="63" w:unhideWhenUsed="0"/>
-    <w:lsdException w:name="Medium Shading 2 Accent 4" w:semiHidden="0" w:uiPriority="64" w:unhideWhenUsed="0"/>
-    <w:lsdException w:name="Medium List 1 Accent 4" w:semiHidden="0" w:uiPriority="65" w:unhideWhenUsed="0"/>
-    <w:lsdException w:name="Medium List 2 Accent 4" w:semiHidden="0" w:uiPriority="66" w:unhideWhenUsed="0"/>
-    <w:lsdException w:name="Medium Grid 1 Accent 4" w:semiHidden="0" w:uiPriority="67" w:unhideWhenUsed="0"/>
-    <w:lsdException w:name="Medium Grid 2 Accent 4" w:semiHidden="0" w:uiPriority="68" w:unhideWhenUsed="0"/>
-    <w:lsdException w:name="Medium Grid 3 Accent 4" w:semiHidden="0" w:uiPriority="69" w:unhideWhenUsed="0"/>
-    <w:lsdException w:name="Dark List Accent 4" w:semiHidden="0" w:uiPriority="70" w:unhideWhenUsed="0"/>
-    <w:lsdException w:name="Colorful Shading Accent 4" w:semiHidden="0" w:uiPriority="71" w:unhideWhenUsed="0"/>
-    <w:lsdException w:name="Colorful List Accent 4" w:semiHidden="0" w:uiPriority="72" w:unhideWhenUsed="0"/>
-    <w:lsdException w:name="Colorful Grid Accent 4" w:semiHidden="0" w:uiPriority="73" w:unhideWhenUsed="0"/>
-    <w:lsdException w:name="Light Shading Accent 5" w:semiHidden="0" w:uiPriority="60" w:unhideWhenUsed="0"/>
-    <w:lsdException w:name="Light List Accent 5" w:semiHidden="0" w:uiPriority="61" w:unhideWhenUsed="0"/>
-    <w:lsdException w:name="Light Grid Accent 5" w:semiHidden="0" w:uiPriority="62" w:unhideWhenUsed="0"/>
-    <w:lsdException w:name="Medium Shading 1 Accent 5" w:semiHidden="0" w:uiPriority="63" w:unhideWhenUsed="0"/>
-    <w:lsdException w:name="Medium Shading 2 Accent 5" w:semiHidden="0" w:uiPriority="64" w:unhideWhenUsed="0"/>
-    <w:lsdException w:name="Medium List 1 Accent 5" w:semiHidden="0" w:uiPriority="65" w:unhideWhenUsed="0"/>
-    <w:lsdException w:name="Medium List 2 Accent 5" w:semiHidden="0" w:uiPriority="66" w:unhideWhenUsed="0"/>
-    <w:lsdException w:name="Medium Grid 1 Accent 5" w:semiHidden="0" w:uiPriority="67" w:unhideWhenUsed="0"/>
-    <w:lsdException w:name="Medium Grid 2 Accent 5" w:semiHidden="0" w:uiPriority="68" w:unhideWhenUsed="0"/>
-    <w:lsdException w:name="Medium Grid 3 Accent 5" w:semiHidden="0" w:uiPriority="69" w:unhideWhenUsed="0"/>
-    <w:lsdException w:name="Dark List Accent 5" w:semiHidden="0" w:uiPriority="70" w:unhideWhenUsed="0"/>
-    <w:lsdException w:name="Colorful Shading Accent 5" w:semiHidden="0" w:uiPriority="71" w:unhideWhenUsed="0"/>
-    <w:lsdException w:name="Colorful List Accent 5" w:semiHidden="0" w:uiPriority="72" w:unhideWhenUsed="0"/>
-    <w:lsdException w:name="Colorful Grid Accent 5" w:semiHidden="0" w:uiPriority="73" w:unhideWhenUsed="0"/>
-    <w:lsdException w:name="Light Shading Accent 6" w:semiHidden="0" w:uiPriority="60" w:unhideWhenUsed="0"/>
-    <w:lsdException w:name="Light List Accent 6" w:semiHidden="0" w:uiPriority="61" w:unhideWhenUsed="0"/>
-    <w:lsdException w:name="Light Grid Accent 6" w:semiHidden="0" w:uiPriority="62" w:unhideWhenUsed="0"/>
-    <w:lsdException w:name="Medium Shading 1 Accent 6" w:semiHidden="0" w:uiPriority="63" w:unhideWhenUsed="0"/>
-    <w:lsdException w:name="Medium Shading 2 Accent 6" w:semiHidden="0" w:uiPriority="64" w:unhideWhenUsed="0"/>
-    <w:lsdException w:name="Medium List 1 Accent 6" w:semiHidden="0" w:uiPriority="65" w:unhideWhenUsed="0"/>
-    <w:lsdException w:name="Medium List 2 Accent 6" w:semiHidden="0" w:uiPriority="66" w:unhideWhenUsed="0"/>
-    <w:lsdException w:name="Medium Grid 1 Accent 6" w:semiHidden="0" w:uiPriority="67" w:unhideWhenUsed="0"/>
-    <w:lsdException w:name="Medium Grid 2 Accent 6" w:semiHidden="0" w:uiPriority="68" w:unhideWhenUsed="0"/>
-    <w:lsdException w:name="Medium Grid 3 Accent 6" w:semiHidden="0" w:uiPriority="69" w:unhideWhenUsed="0"/>
-    <w:lsdException w:name="Dark List Accent 6" w:semiHidden="0" w:uiPriority="70" w:unhideWhenUsed="0"/>
-    <w:lsdException w:name="Colorful Shading Accent 6" w:semiHidden="0" w:uiPriority="71" w:unhideWhenUsed="0"/>
-    <w:lsdException w:name="Colorful List Accent 6" w:semiHidden="0" w:uiPriority="72" w:unhideWhenUsed="0"/>
-    <w:lsdException w:name="Colorful Grid Accent 6" w:semiHidden="0" w:uiPriority="73" w:unhideWhenUsed="0"/>
+    <w:lsdException w:name="Medium List 2 Accent 1" w:uiPriority="66"/>
+    <w:lsdException w:name="Medium Grid 1 Accent 1" w:uiPriority="67"/>
+    <w:lsdException w:name="Medium Grid 2 Accent 1" w:uiPriority="68"/>
+    <w:lsdException w:name="Medium Grid 3 Accent 1" w:uiPriority="69"/>
+    <w:lsdException w:name="Dark List Accent 1" w:uiPriority="70"/>
+    <w:lsdException w:name="Colorful Shading Accent 1" w:uiPriority="71"/>
+    <w:lsdException w:name="Colorful List Accent 1" w:uiPriority="72"/>
+    <w:lsdException w:name="Colorful Grid Accent 1" w:uiPriority="73"/>
+    <w:lsdException w:name="Light Shading Accent 2" w:uiPriority="60"/>
+    <w:lsdException w:name="Light List Accent 2" w:uiPriority="61"/>
+    <w:lsdException w:name="Light Grid Accent 2" w:uiPriority="62"/>
+    <w:lsdException w:name="Medium Shading 1 Accent 2" w:uiPriority="63"/>
+    <w:lsdException w:name="Medium Shading 2 Accent 2" w:uiPriority="64"/>
+    <w:lsdException w:name="Medium List 1 Accent 2" w:uiPriority="65"/>
+    <w:lsdException w:name="Medium List 2 Accent 2" w:uiPriority="66"/>
+    <w:lsdException w:name="Medium Grid 1 Accent 2" w:uiPriority="67"/>
+    <w:lsdException w:name="Medium Grid 2 Accent 2" w:uiPriority="68"/>
+    <w:lsdException w:name="Medium Grid 3 Accent 2" w:uiPriority="69"/>
+    <w:lsdException w:name="Dark List Accent 2" w:uiPriority="70"/>
+    <w:lsdException w:name="Colorful Shading Accent 2" w:uiPriority="71"/>
+    <w:lsdException w:name="Colorful List Accent 2" w:uiPriority="72"/>
+    <w:lsdException w:name="Colorful Grid Accent 2" w:uiPriority="73"/>
+    <w:lsdException w:name="Light Shading Accent 3" w:uiPriority="60"/>
+    <w:lsdException w:name="Light List Accent 3" w:uiPriority="61"/>
+    <w:lsdException w:name="Light Grid Accent 3" w:uiPriority="62"/>
+    <w:lsdException w:name="Medium Shading 1 Accent 3" w:uiPriority="63"/>
+    <w:lsdException w:name="Medium Shading 2 Accent 3" w:uiPriority="64"/>
+    <w:lsdException w:name="Medium List 1 Accent 3" w:uiPriority="65"/>
+    <w:lsdException w:name="Medium List 2 Accent 3" w:uiPriority="66"/>
+    <w:lsdException w:name="Medium Grid 1 Accent 3" w:uiPriority="67"/>
+    <w:lsdException w:name="Medium Grid 2 Accent 3" w:uiPriority="68"/>
+    <w:lsdException w:name="Medium Grid 3 Accent 3" w:uiPriority="69"/>
+    <w:lsdException w:name="Dark List Accent 3" w:uiPriority="70"/>
+    <w:lsdException w:name="Colorful Shading Accent 3" w:uiPriority="71"/>
+    <w:lsdException w:name="Colorful List Accent 3" w:uiPriority="72"/>
+    <w:lsdException w:name="Colorful Grid Accent 3" w:uiPriority="73"/>
+    <w:lsdException w:name="Light Shading Accent 4" w:uiPriority="60"/>
+    <w:lsdException w:name="Light List Accent 4" w:uiPriority="61"/>
+    <w:lsdException w:name="Light Grid Accent 4" w:uiPriority="62"/>
+    <w:lsdException w:name="Medium Shading 1 Accent 4" w:uiPriority="63"/>
+    <w:lsdException w:name="Medium Shading 2 Accent 4" w:uiPriority="64"/>
+    <w:lsdException w:name="Medium List 1 Accent 4" w:uiPriority="65"/>
+    <w:lsdException w:name="Medium List 2 Accent 4" w:uiPriority="66"/>
+    <w:lsdException w:name="Medium Grid 1 Accent 4" w:uiPriority="67"/>
+    <w:lsdException w:name="Medium Grid 2 Accent 4" w:uiPriority="68"/>
+    <w:lsdException w:name="Medium Grid 3 Accent 4" w:uiPriority="69"/>
+    <w:lsdException w:name="Dark List Accent 4" w:uiPriority="70"/>
+    <w:lsdException w:name="Colorful Shading Accent 4" w:uiPriority="71"/>
+    <w:lsdException w:name="Colorful List Accent 4" w:uiPriority="72"/>
+    <w:lsdException w:name="Colorful Grid Accent 4" w:uiPriority="73"/>
+    <w:lsdException w:name="Light Shading Accent 5" w:uiPriority="60"/>
+    <w:lsdException w:name="Light List Accent 5" w:uiPriority="61"/>
+    <w:lsdException w:name="Light Grid Accent 5" w:uiPriority="62"/>
+    <w:lsdException w:name="Medium Shading 1 Accent 5" w:uiPriority="63"/>
+    <w:lsdException w:name="Medium Shading 2 Accent 5" w:uiPriority="64"/>
+    <w:lsdException w:name="Medium List 1 Accent 5" w:uiPriority="65"/>
+    <w:lsdException w:name="Medium List 2 Accent 5" w:uiPriority="66"/>
+    <w:lsdException w:name="Medium Grid 1 Accent 5" w:uiPriority="67"/>
+    <w:lsdException w:name="Medium Grid 2 Accent 5" w:uiPriority="68"/>
+    <w:lsdException w:name="Medium Grid 3 Accent 5" w:uiPriority="69"/>
+    <w:lsdException w:name="Dark List Accent 5" w:uiPriority="70"/>
+    <w:lsdException w:name="Colorful Shading Accent 5" w:uiPriority="71"/>
+    <w:lsdException w:name="Colorful List Accent 5" w:uiPriority="72"/>
+    <w:lsdException w:name="Colorful Grid Accent 5" w:uiPriority="73"/>
+    <w:lsdException w:name="Light Shading Accent 6" w:uiPriority="60"/>
+    <w:lsdException w:name="Light List Accent 6" w:uiPriority="61"/>
+    <w:lsdException w:name="Light Grid Accent 6" w:uiPriority="62"/>
+    <w:lsdException w:name="Medium Shading 1 Accent 6" w:uiPriority="63"/>
+    <w:lsdException w:name="Medium Shading 2 Accent 6" w:uiPriority="64"/>
+    <w:lsdException w:name="Medium List 1 Accent 6" w:uiPriority="65"/>
+    <w:lsdException w:name="Medium List 2 Accent 6" w:uiPriority="66"/>
+    <w:lsdException w:name="Medium Grid 1 Accent 6" w:uiPriority="67"/>
+    <w:lsdException w:name="Medium Grid 2 Accent 6" w:uiPriority="68"/>
+    <w:lsdException w:name="Medium Grid 3 Accent 6" w:uiPriority="69"/>
+    <w:lsdException w:name="Dark List Accent 6" w:uiPriority="70"/>
+    <w:lsdException w:name="Colorful Shading Accent 6" w:uiPriority="71"/>
+    <w:lsdException w:name="Colorful List Accent 6" w:uiPriority="72"/>
+    <w:lsdException w:name="Colorful Grid Accent 6" w:uiPriority="73"/>
     <w:lsdException w:name="Subtle Emphasis" w:uiPriority="19" w:qFormat="1"/>
     <w:lsdException w:name="Intense Emphasis" w:uiPriority="21" w:qFormat="1"/>
     <w:lsdException w:name="Subtle Reference" w:uiPriority="31" w:qFormat="1"/>
     <w:lsdException w:name="Intense Reference" w:uiPriority="32" w:qFormat="1"/>
     <w:lsdException w:name="Book Title" w:uiPriority="33"/>
-    <w:lsdException w:name="Bibliography" w:uiPriority="37"/>
-    <w:lsdException w:name="TOC Heading" w:uiPriority="39" w:qFormat="1"/>
+    <w:lsdException w:name="Bibliography" w:semiHidden="1" w:uiPriority="37" w:unhideWhenUsed="1"/>
+    <w:lsdException w:name="TOC Heading" w:semiHidden="1" w:uiPriority="39" w:unhideWhenUsed="1" w:qFormat="1"/>
+    <w:lsdException w:name="Plain Table 1" w:uiPriority="41"/>
+    <w:lsdException w:name="Plain Table 2" w:uiPriority="42"/>
+    <w:lsdException w:name="Plain Table 3" w:uiPriority="43"/>
+    <w:lsdException w:name="Plain Table 4" w:uiPriority="44"/>
+    <w:lsdException w:name="Plain Table 5" w:uiPriority="45"/>
+    <w:lsdException w:name="Grid Table Light" w:uiPriority="40"/>
+    <w:lsdException w:name="Grid Table 1 Light" w:uiPriority="46"/>
+    <w:lsdException w:name="Grid Table 2" w:uiPriority="47"/>
+    <w:lsdException w:name="Grid Table 3" w:uiPriority="48"/>
+    <w:lsdException w:name="Grid Table 4" w:uiPriority="49"/>
+    <w:lsdException w:name="Grid Table 5 Dark" w:uiPriority="50"/>
+    <w:lsdException w:name="Grid Table 6 Colorful" w:uiPriority="51"/>
+    <w:lsdException w:name="Grid Table 7 Colorful" w:uiPriority="52"/>
+    <w:lsdException w:name="Grid Table 1 Light Accent 1" w:uiPriority="46"/>
+    <w:lsdException w:name="Grid Table 2 Accent 1" w:uiPriority="47"/>
+    <w:lsdException w:name="Grid Table 3 Accent 1" w:uiPriority="48"/>
+    <w:lsdException w:name="Grid Table 4 Accent 1" w:uiPriority="49"/>
+    <w:lsdException w:name="Grid Table 5 Dark Accent 1" w:uiPriority="50"/>
+    <w:lsdException w:name="Grid Table 6 Colorful Accent 1" w:uiPriority="51"/>
+    <w:lsdException w:name="Grid Table 7 Colorful Accent 1" w:uiPriority="52"/>
+    <w:lsdException w:name="Grid Table 1 Light Accent 2" w:uiPriority="46"/>
+    <w:lsdException w:name="Grid Table 2 Accent 2" w:uiPriority="47"/>
+    <w:lsdException w:name="Grid Table 3 Accent 2" w:uiPriority="48"/>
+    <w:lsdException w:name="Grid Table 4 Accent 2" w:uiPriority="49"/>
+    <w:lsdException w:name="Grid Table 5 Dark Accent 2" w:uiPriority="50"/>
+    <w:lsdException w:name="Grid Table 6 Colorful Accent 2" w:uiPriority="51"/>
+    <w:lsdException w:name="Grid Table 7 Colorful Accent 2" w:uiPriority="52"/>
+    <w:lsdException w:name="Grid Table 1 Light Accent 3" w:uiPriority="46"/>
+    <w:lsdException w:name="Grid Table 2 Accent 3" w:uiPriority="47"/>
+    <w:lsdException w:name="Grid Table 3 Accent 3" w:uiPriority="48"/>
+    <w:lsdException w:name="Grid Table 4 Accent 3" w:uiPriority="49"/>
+    <w:lsdException w:name="Grid Table 5 Dark Accent 3" w:uiPriority="50"/>
+    <w:lsdException w:name="Grid Table 6 Colorful Accent 3" w:uiPriority="51"/>
+    <w:lsdException w:name="Grid Table 7 Colorful Accent 3" w:uiPriority="52"/>
+    <w:lsdException w:name="Grid Table 1 Light Accent 4" w:uiPriority="46"/>
+    <w:lsdException w:name="Grid Table 2 Accent 4" w:uiPriority="47"/>
+    <w:lsdException w:name="Grid Table 3 Accent 4" w:uiPriority="48"/>
+    <w:lsdException w:name="Grid Table 4 Accent 4" w:uiPriority="49"/>
+    <w:lsdException w:name="Grid Table 5 Dark Accent 4" w:uiPriority="50"/>
+    <w:lsdException w:name="Grid Table 6 Colorful Accent 4" w:uiPriority="51"/>
+    <w:lsdException w:name="Grid Table 7 Colorful Accent 4" w:uiPriority="52"/>
+    <w:lsdException w:name="Grid Table 1 Light Accent 5" w:uiPriority="46"/>
+    <w:lsdException w:name="Grid Table 2 Accent 5" w:uiPriority="47"/>
+    <w:lsdException w:name="Grid Table 3 Accent 5" w:uiPriority="48"/>
+    <w:lsdException w:name="Grid Table 4 Accent 5" w:uiPriority="49"/>
+    <w:lsdException w:name="Grid Table 5 Dark Accent 5" w:uiPriority="50"/>
+    <w:lsdException w:name="Grid Table 6 Colorful Accent 5" w:uiPriority="51"/>
+    <w:lsdException w:name="Grid Table 7 Colorful Accent 5" w:uiPriority="52"/>
+    <w:lsdException w:name="Grid Table 1 Light Accent 6" w:uiPriority="46"/>
+    <w:lsdException w:name="Grid Table 2 Accent 6" w:uiPriority="47"/>
+    <w:lsdException w:name="Grid Table 3 Accent 6" w:uiPriority="48"/>
+    <w:lsdException w:name="Grid Table 4 Accent 6" w:uiPriority="49"/>
+    <w:lsdException w:name="Grid Table 5 Dark Accent 6" w:uiPriority="50"/>
+    <w:lsdException w:name="Grid Table 6 Colorful Accent 6" w:uiPriority="51"/>
+    <w:lsdException w:name="Grid Table 7 Colorful Accent 6" w:uiPriority="52"/>
+    <w:lsdException w:name="List Table 1 Light" w:uiPriority="46"/>
+    <w:lsdException w:name="List Table 2" w:uiPriority="47"/>
+    <w:lsdException w:name="List Table 3" w:uiPriority="48"/>
+    <w:lsdException w:name="List Table 4" w:uiPriority="49"/>
+    <w:lsdException w:name="List Table 5 Dark" w:uiPriority="50"/>
+    <w:lsdException w:name="List Table 6 Colorful" w:uiPriority="51"/>
+    <w:lsdException w:name="List Table 7 Colorful" w:uiPriority="52"/>
+    <w:lsdException w:name="List Table 1 Light Accent 1" w:uiPriority="46"/>
+    <w:lsdException w:name="List Table 2 Accent 1" w:uiPriority="47"/>
+    <w:lsdException w:name="List Table 3 Accent 1" w:uiPriority="48"/>
+    <w:lsdException w:name="List Table 4 Accent 1" w:uiPriority="49"/>
+    <w:lsdException w:name="List Table 5 Dark Accent 1" w:uiPriority="50"/>
+    <w:lsdException w:name="List Table 6 Colorful Accent 1" w:uiPriority="51"/>
+    <w:lsdException w:name="List Table 7 Colorful Accent 1" w:uiPriority="52"/>
+    <w:lsdException w:name="List Table 1 Light Accent 2" w:uiPriority="46"/>
+    <w:lsdException w:name="List Table 2 Accent 2" w:uiPriority="47"/>
+    <w:lsdException w:name="List Table 3 Accent 2" w:uiPriority="48"/>
+    <w:lsdException w:name="List Table 4 Accent 2" w:uiPriority="49"/>
+    <w:lsdException w:name="List Table 5 Dark Accent 2" w:uiPriority="50"/>
+    <w:lsdException w:name="List Table 6 Colorful Accent 2" w:uiPriority="51"/>
+    <w:lsdException w:name="List Table 7 Colorful Accent 2" w:uiPriority="52"/>
+    <w:lsdException w:name="List Table 1 Light Accent 3" w:uiPriority="46"/>
+    <w:lsdException w:name="List Table 2 Accent 3" w:uiPriority="47"/>
+    <w:lsdException w:name="List Table 3 Accent 3" w:uiPriority="48"/>
+    <w:lsdException w:name="List Table 4 Accent 3" w:uiPriority="49"/>
+    <w:lsdException w:name="List Table 5 Dark Accent 3" w:uiPriority="50"/>
+    <w:lsdException w:name="List Table 6 Colorful Accent 3" w:uiPriority="51"/>
+    <w:lsdException w:name="List Table 7 Colorful Accent 3" w:uiPriority="52"/>
+    <w:lsdException w:name="List Table 1 Light Accent 4" w:uiPriority="46"/>
+    <w:lsdException w:name="List Table 2 Accent 4" w:uiPriority="47"/>
+    <w:lsdException w:name="List Table 3 Accent 4" w:uiPriority="48"/>
+    <w:lsdException w:name="List Table 4 Accent 4" w:uiPriority="49"/>
+    <w:lsdException w:name="List Table 5 Dark Accent 4" w:uiPriority="50"/>
+    <w:lsdException w:name="List Table 6 Colorful Accent 4" w:uiPriority="51"/>
+    <w:lsdException w:name="List Table 7 Colorful Accent 4" w:uiPriority="52"/>
+    <w:lsdException w:name="List Table 1 Light Accent 5" w:uiPriority="46"/>
+    <w:lsdException w:name="List Table 2 Accent 5" w:uiPriority="47"/>
+    <w:lsdException w:name="List Table 3 Accent 5" w:uiPriority="48"/>
+    <w:lsdException w:name="List Table 4 Accent 5" w:uiPriority="49"/>
+    <w:lsdException w:name="List Table 5 Dark Accent 5" w:uiPriority="50"/>
+    <w:lsdException w:name="List Table 6 Colorful Accent 5" w:uiPriority="51"/>
+    <w:lsdException w:name="List Table 7 Colorful Accent 5" w:uiPriority="52"/>
+    <w:lsdException w:name="List Table 1 Light Accent 6" w:uiPriority="46"/>
+    <w:lsdException w:name="List Table 2 Accent 6" w:uiPriority="47"/>
+    <w:lsdException w:name="List Table 3 Accent 6" w:uiPriority="48"/>
+    <w:lsdException w:name="List Table 4 Accent 6" w:uiPriority="49"/>
+    <w:lsdException w:name="List Table 5 Dark Accent 6" w:uiPriority="50"/>
+    <w:lsdException w:name="List Table 6 Colorful Accent 6" w:uiPriority="51"/>
+    <w:lsdException w:name="List Table 7 Colorful Accent 6" w:uiPriority="52"/>
+    <w:lsdException w:name="Mention" w:semiHidden="1" w:unhideWhenUsed="1"/>
   </w:latentStyles>
-  <w:style w:type="paragraph" w:default="1" w:styleId="a1">
+  <w:style w:type="paragraph" w:default="1" w:styleId="Normal">
     <w:name w:val="Normal"/>
     <w:qFormat/>
   </w:style>
-  <w:style w:type="paragraph" w:styleId="1">
+  <w:style w:type="paragraph" w:styleId="Heading1">
     <w:name w:val="heading 1"/>
-    <w:basedOn w:val="a1"/>
-    <w:next w:val="a1"/>
-    <w:link w:val="10"/>
+    <w:basedOn w:val="Normal"/>
+    <w:next w:val="Normal"/>
+    <w:link w:val="Heading1Char"/>
     <w:uiPriority w:val="9"/>
     <w:qFormat/>
     <w:pPr>
@@ -3434,11 +3620,11 @@
       <w:szCs w:val="32"/>
     </w:rPr>
   </w:style>
-  <w:style w:type="paragraph" w:styleId="2">
+  <w:style w:type="paragraph" w:styleId="Heading2">
     <w:name w:val="heading 2"/>
-    <w:basedOn w:val="a1"/>
-    <w:next w:val="a1"/>
-    <w:link w:val="20"/>
+    <w:basedOn w:val="Normal"/>
+    <w:next w:val="Normal"/>
+    <w:link w:val="Heading2Char"/>
     <w:uiPriority w:val="9"/>
     <w:unhideWhenUsed/>
     <w:qFormat/>
@@ -3455,11 +3641,11 @@
       <w:szCs w:val="26"/>
     </w:rPr>
   </w:style>
-  <w:style w:type="paragraph" w:styleId="3">
+  <w:style w:type="paragraph" w:styleId="Heading3">
     <w:name w:val="heading 3"/>
-    <w:basedOn w:val="a1"/>
-    <w:next w:val="a1"/>
-    <w:link w:val="30"/>
+    <w:basedOn w:val="Normal"/>
+    <w:next w:val="Normal"/>
+    <w:link w:val="Heading3Char"/>
     <w:uiPriority w:val="9"/>
     <w:semiHidden/>
     <w:unhideWhenUsed/>
@@ -3476,11 +3662,11 @@
       <w:szCs w:val="24"/>
     </w:rPr>
   </w:style>
-  <w:style w:type="paragraph" w:styleId="4">
+  <w:style w:type="paragraph" w:styleId="Heading4">
     <w:name w:val="heading 4"/>
-    <w:basedOn w:val="a1"/>
-    <w:next w:val="a1"/>
-    <w:link w:val="40"/>
+    <w:basedOn w:val="Normal"/>
+    <w:next w:val="Normal"/>
+    <w:link w:val="Heading4Char"/>
     <w:uiPriority w:val="9"/>
     <w:semiHidden/>
     <w:unhideWhenUsed/>
@@ -3498,11 +3684,11 @@
       <w:sz w:val="40"/>
     </w:rPr>
   </w:style>
-  <w:style w:type="paragraph" w:styleId="5">
+  <w:style w:type="paragraph" w:styleId="Heading5">
     <w:name w:val="heading 5"/>
-    <w:basedOn w:val="a1"/>
-    <w:next w:val="a1"/>
-    <w:link w:val="50"/>
+    <w:basedOn w:val="Normal"/>
+    <w:next w:val="Normal"/>
+    <w:link w:val="Heading5Char"/>
     <w:uiPriority w:val="9"/>
     <w:semiHidden/>
     <w:unhideWhenUsed/>
@@ -3519,11 +3705,11 @@
       <w:sz w:val="34"/>
     </w:rPr>
   </w:style>
-  <w:style w:type="paragraph" w:styleId="6">
+  <w:style w:type="paragraph" w:styleId="Heading6">
     <w:name w:val="heading 6"/>
-    <w:basedOn w:val="a1"/>
-    <w:next w:val="a1"/>
-    <w:link w:val="60"/>
+    <w:basedOn w:val="Normal"/>
+    <w:next w:val="Normal"/>
+    <w:link w:val="Heading6Char"/>
     <w:uiPriority w:val="9"/>
     <w:semiHidden/>
     <w:unhideWhenUsed/>
@@ -3541,11 +3727,11 @@
       <w:sz w:val="34"/>
     </w:rPr>
   </w:style>
-  <w:style w:type="paragraph" w:styleId="7">
+  <w:style w:type="paragraph" w:styleId="Heading7">
     <w:name w:val="heading 7"/>
-    <w:basedOn w:val="a1"/>
-    <w:next w:val="a1"/>
-    <w:link w:val="70"/>
+    <w:basedOn w:val="Normal"/>
+    <w:next w:val="Normal"/>
+    <w:link w:val="Heading7Char"/>
     <w:uiPriority w:val="9"/>
     <w:semiHidden/>
     <w:unhideWhenUsed/>
@@ -3562,11 +3748,11 @@
       <w:sz w:val="34"/>
     </w:rPr>
   </w:style>
-  <w:style w:type="paragraph" w:styleId="8">
+  <w:style w:type="paragraph" w:styleId="Heading8">
     <w:name w:val="heading 8"/>
-    <w:basedOn w:val="a1"/>
-    <w:next w:val="a1"/>
-    <w:link w:val="80"/>
+    <w:basedOn w:val="Normal"/>
+    <w:next w:val="Normal"/>
+    <w:link w:val="Heading8Char"/>
     <w:uiPriority w:val="9"/>
     <w:semiHidden/>
     <w:unhideWhenUsed/>
@@ -3584,11 +3770,11 @@
       <w:szCs w:val="21"/>
     </w:rPr>
   </w:style>
-  <w:style w:type="paragraph" w:styleId="9">
+  <w:style w:type="paragraph" w:styleId="Heading9">
     <w:name w:val="heading 9"/>
-    <w:basedOn w:val="a1"/>
-    <w:next w:val="a1"/>
-    <w:link w:val="90"/>
+    <w:basedOn w:val="Normal"/>
+    <w:next w:val="Normal"/>
+    <w:link w:val="Heading9Char"/>
     <w:uiPriority w:val="9"/>
     <w:semiHidden/>
     <w:unhideWhenUsed/>
@@ -3606,13 +3792,13 @@
       <w:szCs w:val="21"/>
     </w:rPr>
   </w:style>
-  <w:style w:type="character" w:default="1" w:styleId="a2">
+  <w:style w:type="character" w:default="1" w:styleId="DefaultParagraphFont">
     <w:name w:val="Default Paragraph Font"/>
     <w:uiPriority w:val="1"/>
     <w:semiHidden/>
     <w:unhideWhenUsed/>
   </w:style>
-  <w:style w:type="table" w:default="1" w:styleId="a3">
+  <w:style w:type="table" w:default="1" w:styleId="TableNormal">
     <w:name w:val="Normal Table"/>
     <w:uiPriority w:val="99"/>
     <w:semiHidden/>
@@ -3627,15 +3813,15 @@
       </w:tblCellMar>
     </w:tblPr>
   </w:style>
-  <w:style w:type="numbering" w:default="1" w:styleId="a4">
+  <w:style w:type="numbering" w:default="1" w:styleId="NoList">
     <w:name w:val="No List"/>
     <w:uiPriority w:val="99"/>
     <w:semiHidden/>
     <w:unhideWhenUsed/>
   </w:style>
-  <w:style w:type="paragraph" w:styleId="a">
+  <w:style w:type="paragraph" w:styleId="ListBullet">
     <w:name w:val="List Bullet"/>
-    <w:basedOn w:val="a1"/>
+    <w:basedOn w:val="Normal"/>
     <w:uiPriority w:val="9"/>
     <w:qFormat/>
     <w:pPr>
@@ -3644,10 +3830,10 @@
       </w:numPr>
     </w:pPr>
   </w:style>
-  <w:style w:type="character" w:customStyle="1" w:styleId="10">
-    <w:name w:val="標題 1 字元"/>
-    <w:basedOn w:val="a2"/>
-    <w:link w:val="1"/>
+  <w:style w:type="character" w:customStyle="1" w:styleId="Heading1Char">
+    <w:name w:val="Heading 1 Char"/>
+    <w:basedOn w:val="DefaultParagraphFont"/>
+    <w:link w:val="Heading1"/>
     <w:uiPriority w:val="9"/>
     <w:rPr>
       <w:rFonts w:asciiTheme="majorHAnsi" w:eastAsiaTheme="majorEastAsia" w:hAnsiTheme="majorHAnsi" w:cstheme="majorBidi"/>
@@ -3656,9 +3842,9 @@
       <w:szCs w:val="32"/>
     </w:rPr>
   </w:style>
-  <w:style w:type="paragraph" w:styleId="a0">
+  <w:style w:type="paragraph" w:styleId="ListNumber">
     <w:name w:val="List Number"/>
-    <w:basedOn w:val="a1"/>
+    <w:basedOn w:val="Normal"/>
     <w:uiPriority w:val="9"/>
     <w:qFormat/>
     <w:pPr>
@@ -3667,10 +3853,10 @@
       </w:numPr>
     </w:pPr>
   </w:style>
-  <w:style w:type="paragraph" w:styleId="a5">
+  <w:style w:type="paragraph" w:styleId="Header">
     <w:name w:val="header"/>
-    <w:basedOn w:val="a1"/>
-    <w:link w:val="a6"/>
+    <w:basedOn w:val="Normal"/>
+    <w:link w:val="HeaderChar"/>
     <w:uiPriority w:val="99"/>
     <w:unhideWhenUsed/>
     <w:qFormat/>
@@ -3678,16 +3864,16 @@
       <w:spacing w:after="0" w:line="240" w:lineRule="auto"/>
     </w:pPr>
   </w:style>
-  <w:style w:type="character" w:customStyle="1" w:styleId="a6">
-    <w:name w:val="頁首 字元"/>
-    <w:basedOn w:val="a2"/>
-    <w:link w:val="a5"/>
+  <w:style w:type="character" w:customStyle="1" w:styleId="HeaderChar">
+    <w:name w:val="Header Char"/>
+    <w:basedOn w:val="DefaultParagraphFont"/>
+    <w:link w:val="Header"/>
     <w:uiPriority w:val="99"/>
   </w:style>
-  <w:style w:type="paragraph" w:styleId="a7">
+  <w:style w:type="paragraph" w:styleId="Footer">
     <w:name w:val="footer"/>
-    <w:basedOn w:val="a1"/>
-    <w:link w:val="a8"/>
+    <w:basedOn w:val="Normal"/>
+    <w:link w:val="FooterChar"/>
     <w:uiPriority w:val="99"/>
     <w:unhideWhenUsed/>
     <w:qFormat/>
@@ -3695,25 +3881,25 @@
       <w:spacing w:after="0" w:line="240" w:lineRule="auto"/>
     </w:pPr>
   </w:style>
-  <w:style w:type="character" w:customStyle="1" w:styleId="a8">
-    <w:name w:val="頁尾 字元"/>
-    <w:basedOn w:val="a2"/>
-    <w:link w:val="a7"/>
+  <w:style w:type="character" w:customStyle="1" w:styleId="FooterChar">
+    <w:name w:val="Footer Char"/>
+    <w:basedOn w:val="DefaultParagraphFont"/>
+    <w:link w:val="Footer"/>
     <w:uiPriority w:val="99"/>
   </w:style>
-  <w:style w:type="character" w:styleId="a9">
+  <w:style w:type="character" w:styleId="PlaceholderText">
     <w:name w:val="Placeholder Text"/>
-    <w:basedOn w:val="a2"/>
+    <w:basedOn w:val="DefaultParagraphFont"/>
     <w:uiPriority w:val="99"/>
     <w:semiHidden/>
     <w:rPr>
       <w:color w:val="808080"/>
     </w:rPr>
   </w:style>
-  <w:style w:type="paragraph" w:styleId="aa">
+  <w:style w:type="paragraph" w:styleId="Title">
     <w:name w:val="Title"/>
-    <w:basedOn w:val="a1"/>
-    <w:link w:val="ab"/>
+    <w:basedOn w:val="Normal"/>
+    <w:link w:val="TitleChar"/>
     <w:uiPriority w:val="10"/>
     <w:semiHidden/>
     <w:unhideWhenUsed/>
@@ -3731,10 +3917,10 @@
       <w:szCs w:val="56"/>
     </w:rPr>
   </w:style>
-  <w:style w:type="character" w:customStyle="1" w:styleId="ab">
-    <w:name w:val="標題 字元"/>
-    <w:basedOn w:val="a2"/>
-    <w:link w:val="aa"/>
+  <w:style w:type="character" w:customStyle="1" w:styleId="TitleChar">
+    <w:name w:val="Title Char"/>
+    <w:basedOn w:val="DefaultParagraphFont"/>
+    <w:link w:val="Title"/>
     <w:uiPriority w:val="10"/>
     <w:semiHidden/>
     <w:rPr>
@@ -3746,10 +3932,10 @@
       <w:szCs w:val="56"/>
     </w:rPr>
   </w:style>
-  <w:style w:type="paragraph" w:styleId="ac">
+  <w:style w:type="paragraph" w:styleId="Subtitle">
     <w:name w:val="Subtitle"/>
-    <w:basedOn w:val="a1"/>
-    <w:link w:val="ad"/>
+    <w:basedOn w:val="Normal"/>
+    <w:link w:val="SubtitleChar"/>
     <w:uiPriority w:val="11"/>
     <w:semiHidden/>
     <w:unhideWhenUsed/>
@@ -3767,10 +3953,10 @@
       <w:sz w:val="40"/>
     </w:rPr>
   </w:style>
-  <w:style w:type="character" w:customStyle="1" w:styleId="ad">
-    <w:name w:val="副標題 字元"/>
-    <w:basedOn w:val="a2"/>
-    <w:link w:val="ac"/>
+  <w:style w:type="character" w:customStyle="1" w:styleId="SubtitleChar">
+    <w:name w:val="Subtitle Char"/>
+    <w:basedOn w:val="DefaultParagraphFont"/>
+    <w:link w:val="Subtitle"/>
     <w:uiPriority w:val="11"/>
     <w:semiHidden/>
     <w:rPr>
@@ -3779,9 +3965,9 @@
       <w:sz w:val="40"/>
     </w:rPr>
   </w:style>
-  <w:style w:type="character" w:styleId="ae">
+  <w:style w:type="character" w:styleId="IntenseReference">
     <w:name w:val="Intense Reference"/>
-    <w:basedOn w:val="a2"/>
+    <w:basedOn w:val="DefaultParagraphFont"/>
     <w:uiPriority w:val="32"/>
     <w:semiHidden/>
     <w:unhideWhenUsed/>
@@ -3795,9 +3981,9 @@
       <w:spacing w:val="0"/>
     </w:rPr>
   </w:style>
-  <w:style w:type="character" w:styleId="af">
+  <w:style w:type="character" w:styleId="BookTitle">
     <w:name w:val="Book Title"/>
-    <w:basedOn w:val="a2"/>
+    <w:basedOn w:val="DefaultParagraphFont"/>
     <w:uiPriority w:val="33"/>
     <w:semiHidden/>
     <w:unhideWhenUsed/>
@@ -3810,10 +3996,10 @@
       <w:u w:val="single"/>
     </w:rPr>
   </w:style>
-  <w:style w:type="character" w:customStyle="1" w:styleId="20">
-    <w:name w:val="標題 2 字元"/>
-    <w:basedOn w:val="a2"/>
-    <w:link w:val="2"/>
+  <w:style w:type="character" w:customStyle="1" w:styleId="Heading2Char">
+    <w:name w:val="Heading 2 Char"/>
+    <w:basedOn w:val="DefaultParagraphFont"/>
+    <w:link w:val="Heading2"/>
     <w:uiPriority w:val="9"/>
     <w:rPr>
       <w:rFonts w:asciiTheme="majorHAnsi" w:eastAsiaTheme="majorEastAsia" w:hAnsiTheme="majorHAnsi" w:cstheme="majorBidi"/>
@@ -3822,10 +4008,10 @@
       <w:szCs w:val="26"/>
     </w:rPr>
   </w:style>
-  <w:style w:type="character" w:customStyle="1" w:styleId="30">
-    <w:name w:val="標題 3 字元"/>
-    <w:basedOn w:val="a2"/>
-    <w:link w:val="3"/>
+  <w:style w:type="character" w:customStyle="1" w:styleId="Heading3Char">
+    <w:name w:val="Heading 3 Char"/>
+    <w:basedOn w:val="DefaultParagraphFont"/>
+    <w:link w:val="Heading3"/>
     <w:uiPriority w:val="9"/>
     <w:semiHidden/>
     <w:rPr>
@@ -3834,10 +4020,10 @@
       <w:szCs w:val="24"/>
     </w:rPr>
   </w:style>
-  <w:style w:type="character" w:customStyle="1" w:styleId="40">
-    <w:name w:val="標題 4 字元"/>
-    <w:basedOn w:val="a2"/>
-    <w:link w:val="4"/>
+  <w:style w:type="character" w:customStyle="1" w:styleId="Heading4Char">
+    <w:name w:val="Heading 4 Char"/>
+    <w:basedOn w:val="DefaultParagraphFont"/>
+    <w:link w:val="Heading4"/>
     <w:uiPriority w:val="9"/>
     <w:semiHidden/>
     <w:rPr>
@@ -3847,10 +4033,10 @@
       <w:sz w:val="40"/>
     </w:rPr>
   </w:style>
-  <w:style w:type="character" w:customStyle="1" w:styleId="50">
-    <w:name w:val="標題 5 字元"/>
-    <w:basedOn w:val="a2"/>
-    <w:link w:val="5"/>
+  <w:style w:type="character" w:customStyle="1" w:styleId="Heading5Char">
+    <w:name w:val="Heading 5 Char"/>
+    <w:basedOn w:val="DefaultParagraphFont"/>
+    <w:link w:val="Heading5"/>
     <w:uiPriority w:val="9"/>
     <w:semiHidden/>
     <w:rPr>
@@ -3859,10 +4045,10 @@
       <w:sz w:val="34"/>
     </w:rPr>
   </w:style>
-  <w:style w:type="character" w:customStyle="1" w:styleId="60">
-    <w:name w:val="標題 6 字元"/>
-    <w:basedOn w:val="a2"/>
-    <w:link w:val="6"/>
+  <w:style w:type="character" w:customStyle="1" w:styleId="Heading6Char">
+    <w:name w:val="Heading 6 Char"/>
+    <w:basedOn w:val="DefaultParagraphFont"/>
+    <w:link w:val="Heading6"/>
     <w:uiPriority w:val="9"/>
     <w:semiHidden/>
     <w:rPr>
@@ -3872,10 +4058,10 @@
       <w:sz w:val="34"/>
     </w:rPr>
   </w:style>
-  <w:style w:type="character" w:customStyle="1" w:styleId="70">
-    <w:name w:val="標題 7 字元"/>
-    <w:basedOn w:val="a2"/>
-    <w:link w:val="7"/>
+  <w:style w:type="character" w:customStyle="1" w:styleId="Heading7Char">
+    <w:name w:val="Heading 7 Char"/>
+    <w:basedOn w:val="DefaultParagraphFont"/>
+    <w:link w:val="Heading7"/>
     <w:uiPriority w:val="9"/>
     <w:semiHidden/>
     <w:rPr>
@@ -3884,10 +4070,10 @@
       <w:sz w:val="34"/>
     </w:rPr>
   </w:style>
-  <w:style w:type="character" w:customStyle="1" w:styleId="80">
-    <w:name w:val="標題 8 字元"/>
-    <w:basedOn w:val="a2"/>
-    <w:link w:val="8"/>
+  <w:style w:type="character" w:customStyle="1" w:styleId="Heading8Char">
+    <w:name w:val="Heading 8 Char"/>
+    <w:basedOn w:val="DefaultParagraphFont"/>
+    <w:link w:val="Heading8"/>
     <w:uiPriority w:val="9"/>
     <w:semiHidden/>
     <w:rPr>
@@ -3897,10 +4083,10 @@
       <w:szCs w:val="21"/>
     </w:rPr>
   </w:style>
-  <w:style w:type="character" w:customStyle="1" w:styleId="90">
-    <w:name w:val="標題 9 字元"/>
-    <w:basedOn w:val="a2"/>
-    <w:link w:val="9"/>
+  <w:style w:type="character" w:customStyle="1" w:styleId="Heading9Char">
+    <w:name w:val="Heading 9 Char"/>
+    <w:basedOn w:val="DefaultParagraphFont"/>
+    <w:link w:val="Heading9"/>
     <w:uiPriority w:val="9"/>
     <w:semiHidden/>
     <w:rPr>
@@ -3910,9 +4096,9 @@
       <w:szCs w:val="21"/>
     </w:rPr>
   </w:style>
-  <w:style w:type="character" w:styleId="af0">
+  <w:style w:type="character" w:styleId="SubtleEmphasis">
     <w:name w:val="Subtle Emphasis"/>
-    <w:basedOn w:val="a2"/>
+    <w:basedOn w:val="DefaultParagraphFont"/>
     <w:uiPriority w:val="19"/>
     <w:semiHidden/>
     <w:unhideWhenUsed/>
@@ -3923,9 +4109,9 @@
       <w:color w:val="404040" w:themeColor="text1" w:themeTint="BF"/>
     </w:rPr>
   </w:style>
-  <w:style w:type="character" w:styleId="af1">
+  <w:style w:type="character" w:styleId="Emphasis">
     <w:name w:val="Emphasis"/>
-    <w:basedOn w:val="a2"/>
+    <w:basedOn w:val="DefaultParagraphFont"/>
     <w:uiPriority w:val="20"/>
     <w:semiHidden/>
     <w:unhideWhenUsed/>
@@ -3936,9 +4122,9 @@
       <w:color w:val="262626" w:themeColor="text1" w:themeTint="D9"/>
     </w:rPr>
   </w:style>
-  <w:style w:type="character" w:styleId="af2">
+  <w:style w:type="character" w:styleId="IntenseEmphasis">
     <w:name w:val="Intense Emphasis"/>
-    <w:basedOn w:val="a2"/>
+    <w:basedOn w:val="DefaultParagraphFont"/>
     <w:uiPriority w:val="21"/>
     <w:semiHidden/>
     <w:unhideWhenUsed/>
@@ -3950,9 +4136,9 @@
       <w:color w:val="262626" w:themeColor="text1" w:themeTint="D9"/>
     </w:rPr>
   </w:style>
-  <w:style w:type="character" w:styleId="af3">
+  <w:style w:type="character" w:styleId="Strong">
     <w:name w:val="Strong"/>
-    <w:basedOn w:val="a2"/>
+    <w:basedOn w:val="DefaultParagraphFont"/>
     <w:uiPriority w:val="22"/>
     <w:semiHidden/>
     <w:unhideWhenUsed/>
@@ -3962,11 +4148,11 @@
       <w:bCs/>
     </w:rPr>
   </w:style>
-  <w:style w:type="paragraph" w:styleId="af4">
+  <w:style w:type="paragraph" w:styleId="Quote">
     <w:name w:val="Quote"/>
-    <w:basedOn w:val="a1"/>
-    <w:next w:val="a1"/>
-    <w:link w:val="af5"/>
+    <w:basedOn w:val="Normal"/>
+    <w:next w:val="Normal"/>
+    <w:link w:val="QuoteChar"/>
     <w:uiPriority w:val="29"/>
     <w:semiHidden/>
     <w:unhideWhenUsed/>
@@ -3980,10 +4166,10 @@
       <w:sz w:val="36"/>
     </w:rPr>
   </w:style>
-  <w:style w:type="character" w:customStyle="1" w:styleId="af5">
-    <w:name w:val="引文 字元"/>
-    <w:basedOn w:val="a2"/>
-    <w:link w:val="af4"/>
+  <w:style w:type="character" w:customStyle="1" w:styleId="QuoteChar">
+    <w:name w:val="Quote Char"/>
+    <w:basedOn w:val="DefaultParagraphFont"/>
+    <w:link w:val="Quote"/>
     <w:uiPriority w:val="29"/>
     <w:semiHidden/>
     <w:rPr>
@@ -3992,11 +4178,11 @@
       <w:sz w:val="36"/>
     </w:rPr>
   </w:style>
-  <w:style w:type="paragraph" w:styleId="af6">
+  <w:style w:type="paragraph" w:styleId="IntenseQuote">
     <w:name w:val="Intense Quote"/>
-    <w:basedOn w:val="a1"/>
-    <w:next w:val="a1"/>
-    <w:link w:val="af7"/>
+    <w:basedOn w:val="Normal"/>
+    <w:next w:val="Normal"/>
+    <w:link w:val="IntenseQuoteChar"/>
     <w:uiPriority w:val="30"/>
     <w:semiHidden/>
     <w:unhideWhenUsed/>
@@ -4011,10 +4197,10 @@
       <w:sz w:val="36"/>
     </w:rPr>
   </w:style>
-  <w:style w:type="character" w:customStyle="1" w:styleId="af7">
-    <w:name w:val="鮮明引文 字元"/>
-    <w:basedOn w:val="a2"/>
-    <w:link w:val="af6"/>
+  <w:style w:type="character" w:customStyle="1" w:styleId="IntenseQuoteChar">
+    <w:name w:val="Intense Quote Char"/>
+    <w:basedOn w:val="DefaultParagraphFont"/>
+    <w:link w:val="IntenseQuote"/>
     <w:uiPriority w:val="30"/>
     <w:semiHidden/>
     <w:rPr>
@@ -4024,9 +4210,9 @@
       <w:sz w:val="36"/>
     </w:rPr>
   </w:style>
-  <w:style w:type="character" w:styleId="af8">
+  <w:style w:type="character" w:styleId="SubtleReference">
     <w:name w:val="Subtle Reference"/>
-    <w:basedOn w:val="a2"/>
+    <w:basedOn w:val="DefaultParagraphFont"/>
     <w:uiPriority w:val="31"/>
     <w:semiHidden/>
     <w:unhideWhenUsed/>
@@ -4037,10 +4223,10 @@
       <w:color w:val="262626" w:themeColor="text1" w:themeTint="D9"/>
     </w:rPr>
   </w:style>
-  <w:style w:type="paragraph" w:styleId="af9">
+  <w:style w:type="paragraph" w:styleId="Caption">
     <w:name w:val="caption"/>
-    <w:basedOn w:val="a1"/>
-    <w:next w:val="a1"/>
+    <w:basedOn w:val="Normal"/>
+    <w:next w:val="Normal"/>
     <w:uiPriority w:val="35"/>
     <w:semiHidden/>
     <w:unhideWhenUsed/>
@@ -4055,10 +4241,10 @@
       <w:szCs w:val="18"/>
     </w:rPr>
   </w:style>
-  <w:style w:type="paragraph" w:styleId="afa">
+  <w:style w:type="paragraph" w:styleId="TOCHeading">
     <w:name w:val="TOC Heading"/>
-    <w:basedOn w:val="1"/>
-    <w:next w:val="a1"/>
+    <w:basedOn w:val="Heading1"/>
+    <w:next w:val="Normal"/>
     <w:uiPriority w:val="39"/>
     <w:semiHidden/>
     <w:unhideWhenUsed/>
@@ -4067,9 +4253,9 @@
       <w:outlineLvl w:val="9"/>
     </w:pPr>
   </w:style>
-  <w:style w:type="character" w:styleId="afb">
+  <w:style w:type="character" w:styleId="Hyperlink">
     <w:name w:val="Hyperlink"/>
-    <w:basedOn w:val="a2"/>
+    <w:basedOn w:val="DefaultParagraphFont"/>
     <w:uiPriority w:val="99"/>
     <w:unhideWhenUsed/>
     <w:rPr>
@@ -4077,9 +4263,9 @@
       <w:u w:val="single"/>
     </w:rPr>
   </w:style>
-  <w:style w:type="paragraph" w:styleId="Web">
+  <w:style w:type="paragraph" w:styleId="NormalWeb">
     <w:name w:val="Normal (Web)"/>
-    <w:basedOn w:val="a1"/>
+    <w:basedOn w:val="Normal"/>
     <w:uiPriority w:val="99"/>
     <w:semiHidden/>
     <w:unhideWhenUsed/>
@@ -4095,10 +4281,10 @@
       <w:lang w:eastAsia="zh-CN"/>
     </w:rPr>
   </w:style>
-  <w:style w:type="paragraph" w:styleId="afc">
+  <w:style w:type="paragraph" w:styleId="BalloonText">
     <w:name w:val="Balloon Text"/>
-    <w:basedOn w:val="a1"/>
-    <w:link w:val="afd"/>
+    <w:basedOn w:val="Normal"/>
+    <w:link w:val="BalloonTextChar"/>
     <w:uiPriority w:val="99"/>
     <w:semiHidden/>
     <w:unhideWhenUsed/>
@@ -4112,892 +4298,10 @@
       <w:szCs w:val="18"/>
     </w:rPr>
   </w:style>
-  <w:style w:type="character" w:customStyle="1" w:styleId="afd">
-    <w:name w:val="註解方塊文字 字元"/>
-    <w:basedOn w:val="a2"/>
-    <w:link w:val="afc"/>
-    <w:uiPriority w:val="99"/>
-    <w:semiHidden/>
-    <w:rsid w:val="00251FB3"/>
-    <w:rPr>
-      <w:rFonts w:asciiTheme="majorHAnsi" w:eastAsiaTheme="majorEastAsia" w:hAnsiTheme="majorHAnsi" w:cstheme="majorBidi"/>
-      <w:sz w:val="18"/>
-      <w:szCs w:val="18"/>
-    </w:rPr>
-  </w:style>
-</w:styles>
-</file>
-
-<file path=word/stylesWithEffects.xml><?xml version="1.0" encoding="utf-8"?>
-<w:styles xmlns:wpc="http://schemas.microsoft.com/office/word/2010/wordprocessingCanvas" xmlns:mc="http://schemas.openxmlformats.org/markup-compatibility/2006" xmlns:o="urn:schemas-microsoft-com:office:office" xmlns:r="http://schemas.openxmlformats.org/officeDocument/2006/relationships" xmlns:m="http://schemas.openxmlformats.org/officeDocument/2006/math" xmlns:v="urn:schemas-microsoft-com:vml" xmlns:wp14="http://schemas.microsoft.com/office/word/2010/wordprocessingDrawing" xmlns:wp="http://schemas.openxmlformats.org/drawingml/2006/wordprocessingDrawing" xmlns:w10="urn:schemas-microsoft-com:office:word" xmlns:w="http://schemas.openxmlformats.org/wordprocessingml/2006/main" xmlns:w14="http://schemas.microsoft.com/office/word/2010/wordml" xmlns:wpg="http://schemas.microsoft.com/office/word/2010/wordprocessingGroup" xmlns:wpi="http://schemas.microsoft.com/office/word/2010/wordprocessingInk" xmlns:wne="http://schemas.microsoft.com/office/word/2006/wordml" xmlns:wps="http://schemas.microsoft.com/office/word/2010/wordprocessingShape" mc:Ignorable="w14 wp14">
-  <w:docDefaults>
-    <w:rPrDefault>
-      <w:rPr>
-        <w:rFonts w:asciiTheme="minorHAnsi" w:eastAsia="新細明體" w:hAnsiTheme="minorHAnsi" w:cstheme="minorBidi"/>
-        <w:color w:val="595959" w:themeColor="text1" w:themeTint="A6"/>
-        <w:sz w:val="30"/>
-        <w:szCs w:val="30"/>
-        <w:lang w:val="en-US" w:eastAsia="ja-JP" w:bidi="ar-SA"/>
-      </w:rPr>
-    </w:rPrDefault>
-    <w:pPrDefault>
-      <w:pPr>
-        <w:spacing w:after="120" w:line="259" w:lineRule="auto"/>
-      </w:pPr>
-    </w:pPrDefault>
-  </w:docDefaults>
-  <w:latentStyles w:defLockedState="0" w:defUIPriority="99" w:defSemiHidden="1" w:defUnhideWhenUsed="1" w:defQFormat="0" w:count="267">
-    <w:lsdException w:name="Normal" w:semiHidden="0" w:uiPriority="0" w:unhideWhenUsed="0" w:qFormat="1"/>
-    <w:lsdException w:name="heading 1" w:semiHidden="0" w:uiPriority="9" w:unhideWhenUsed="0" w:qFormat="1"/>
-    <w:lsdException w:name="heading 2" w:uiPriority="9" w:qFormat="1"/>
-    <w:lsdException w:name="heading 3" w:uiPriority="9" w:qFormat="1"/>
-    <w:lsdException w:name="heading 4" w:uiPriority="9" w:qFormat="1"/>
-    <w:lsdException w:name="heading 5" w:uiPriority="9" w:qFormat="1"/>
-    <w:lsdException w:name="heading 6" w:uiPriority="9" w:qFormat="1"/>
-    <w:lsdException w:name="heading 7" w:uiPriority="9" w:qFormat="1"/>
-    <w:lsdException w:name="heading 8" w:uiPriority="9" w:qFormat="1"/>
-    <w:lsdException w:name="heading 9" w:uiPriority="9" w:qFormat="1"/>
-    <w:lsdException w:name="toc 1" w:uiPriority="39"/>
-    <w:lsdException w:name="toc 2" w:uiPriority="39"/>
-    <w:lsdException w:name="toc 3" w:uiPriority="39"/>
-    <w:lsdException w:name="toc 4" w:uiPriority="39"/>
-    <w:lsdException w:name="toc 5" w:uiPriority="39"/>
-    <w:lsdException w:name="toc 6" w:uiPriority="39"/>
-    <w:lsdException w:name="toc 7" w:uiPriority="39"/>
-    <w:lsdException w:name="toc 8" w:uiPriority="39"/>
-    <w:lsdException w:name="toc 9" w:uiPriority="39"/>
-    <w:lsdException w:name="header" w:qFormat="1"/>
-    <w:lsdException w:name="footer" w:qFormat="1"/>
-    <w:lsdException w:name="caption" w:uiPriority="35" w:qFormat="1"/>
-    <w:lsdException w:name="List Bullet" w:semiHidden="0" w:uiPriority="10" w:unhideWhenUsed="0" w:qFormat="1"/>
-    <w:lsdException w:name="List Number" w:semiHidden="0" w:uiPriority="11" w:unhideWhenUsed="0" w:qFormat="1"/>
-    <w:lsdException w:name="Title" w:uiPriority="10" w:qFormat="1"/>
-    <w:lsdException w:name="Default Paragraph Font" w:uiPriority="1"/>
-    <w:lsdException w:name="Subtitle" w:uiPriority="11" w:qFormat="1"/>
-    <w:lsdException w:name="Strong" w:uiPriority="22" w:qFormat="1"/>
-    <w:lsdException w:name="Emphasis" w:uiPriority="20" w:qFormat="1"/>
-    <w:lsdException w:name="Table Grid" w:semiHidden="0" w:uiPriority="39" w:unhideWhenUsed="0"/>
-    <w:lsdException w:name="Placeholder Text" w:unhideWhenUsed="0"/>
-    <w:lsdException w:name="No Spacing" w:uiPriority="1" w:qFormat="1"/>
-    <w:lsdException w:name="Light Shading" w:semiHidden="0" w:uiPriority="60" w:unhideWhenUsed="0"/>
-    <w:lsdException w:name="Light List" w:semiHidden="0" w:uiPriority="61" w:unhideWhenUsed="0"/>
-    <w:lsdException w:name="Light Grid" w:semiHidden="0" w:uiPriority="62" w:unhideWhenUsed="0"/>
-    <w:lsdException w:name="Medium Shading 1" w:semiHidden="0" w:uiPriority="63" w:unhideWhenUsed="0"/>
-    <w:lsdException w:name="Medium Shading 2" w:semiHidden="0" w:uiPriority="64" w:unhideWhenUsed="0"/>
-    <w:lsdException w:name="Medium List 1" w:semiHidden="0" w:uiPriority="65" w:unhideWhenUsed="0"/>
-    <w:lsdException w:name="Medium List 2" w:semiHidden="0" w:uiPriority="66" w:unhideWhenUsed="0"/>
-    <w:lsdException w:name="Medium Grid 1" w:semiHidden="0" w:uiPriority="67" w:unhideWhenUsed="0"/>
-    <w:lsdException w:name="Medium Grid 2" w:semiHidden="0" w:uiPriority="68" w:unhideWhenUsed="0"/>
-    <w:lsdException w:name="Medium Grid 3" w:semiHidden="0" w:uiPriority="69" w:unhideWhenUsed="0"/>
-    <w:lsdException w:name="Dark List" w:semiHidden="0" w:uiPriority="70" w:unhideWhenUsed="0"/>
-    <w:lsdException w:name="Colorful Shading" w:semiHidden="0" w:uiPriority="71" w:unhideWhenUsed="0"/>
-    <w:lsdException w:name="Colorful List" w:semiHidden="0" w:uiPriority="72" w:unhideWhenUsed="0"/>
-    <w:lsdException w:name="Colorful Grid" w:semiHidden="0" w:uiPriority="73" w:unhideWhenUsed="0"/>
-    <w:lsdException w:name="Light Shading Accent 1" w:semiHidden="0" w:uiPriority="60" w:unhideWhenUsed="0"/>
-    <w:lsdException w:name="Light List Accent 1" w:semiHidden="0" w:uiPriority="61" w:unhideWhenUsed="0"/>
-    <w:lsdException w:name="Light Grid Accent 1" w:semiHidden="0" w:uiPriority="62" w:unhideWhenUsed="0"/>
-    <w:lsdException w:name="Medium Shading 1 Accent 1" w:semiHidden="0" w:uiPriority="63" w:unhideWhenUsed="0"/>
-    <w:lsdException w:name="Medium Shading 2 Accent 1" w:semiHidden="0" w:uiPriority="64" w:unhideWhenUsed="0"/>
-    <w:lsdException w:name="Medium List 1 Accent 1" w:semiHidden="0" w:uiPriority="65" w:unhideWhenUsed="0"/>
-    <w:lsdException w:name="Revision" w:unhideWhenUsed="0"/>
-    <w:lsdException w:name="List Paragraph" w:uiPriority="34" w:qFormat="1"/>
-    <w:lsdException w:name="Quote" w:uiPriority="29" w:qFormat="1"/>
-    <w:lsdException w:name="Intense Quote" w:uiPriority="30" w:qFormat="1"/>
-    <w:lsdException w:name="Medium List 2 Accent 1" w:semiHidden="0" w:uiPriority="66" w:unhideWhenUsed="0"/>
-    <w:lsdException w:name="Medium Grid 1 Accent 1" w:semiHidden="0" w:uiPriority="67" w:unhideWhenUsed="0"/>
-    <w:lsdException w:name="Medium Grid 2 Accent 1" w:semiHidden="0" w:uiPriority="68" w:unhideWhenUsed="0"/>
-    <w:lsdException w:name="Medium Grid 3 Accent 1" w:semiHidden="0" w:uiPriority="69" w:unhideWhenUsed="0"/>
-    <w:lsdException w:name="Dark List Accent 1" w:semiHidden="0" w:uiPriority="70" w:unhideWhenUsed="0"/>
-    <w:lsdException w:name="Colorful Shading Accent 1" w:semiHidden="0" w:uiPriority="71" w:unhideWhenUsed="0"/>
-    <w:lsdException w:name="Colorful List Accent 1" w:semiHidden="0" w:uiPriority="72" w:unhideWhenUsed="0"/>
-    <w:lsdException w:name="Colorful Grid Accent 1" w:semiHidden="0" w:uiPriority="73" w:unhideWhenUsed="0"/>
-    <w:lsdException w:name="Light Shading Accent 2" w:semiHidden="0" w:uiPriority="60" w:unhideWhenUsed="0"/>
-    <w:lsdException w:name="Light List Accent 2" w:semiHidden="0" w:uiPriority="61" w:unhideWhenUsed="0"/>
-    <w:lsdException w:name="Light Grid Accent 2" w:semiHidden="0" w:uiPriority="62" w:unhideWhenUsed="0"/>
-    <w:lsdException w:name="Medium Shading 1 Accent 2" w:semiHidden="0" w:uiPriority="63" w:unhideWhenUsed="0"/>
-    <w:lsdException w:name="Medium Shading 2 Accent 2" w:semiHidden="0" w:uiPriority="64" w:unhideWhenUsed="0"/>
-    <w:lsdException w:name="Medium List 1 Accent 2" w:semiHidden="0" w:uiPriority="65" w:unhideWhenUsed="0"/>
-    <w:lsdException w:name="Medium List 2 Accent 2" w:semiHidden="0" w:uiPriority="66" w:unhideWhenUsed="0"/>
-    <w:lsdException w:name="Medium Grid 1 Accent 2" w:semiHidden="0" w:uiPriority="67" w:unhideWhenUsed="0"/>
-    <w:lsdException w:name="Medium Grid 2 Accent 2" w:semiHidden="0" w:uiPriority="68" w:unhideWhenUsed="0"/>
-    <w:lsdException w:name="Medium Grid 3 Accent 2" w:semiHidden="0" w:uiPriority="69" w:unhideWhenUsed="0"/>
-    <w:lsdException w:name="Dark List Accent 2" w:semiHidden="0" w:uiPriority="70" w:unhideWhenUsed="0"/>
-    <w:lsdException w:name="Colorful Shading Accent 2" w:semiHidden="0" w:uiPriority="71" w:unhideWhenUsed="0"/>
-    <w:lsdException w:name="Colorful List Accent 2" w:semiHidden="0" w:uiPriority="72" w:unhideWhenUsed="0"/>
-    <w:lsdException w:name="Colorful Grid Accent 2" w:semiHidden="0" w:uiPriority="73" w:unhideWhenUsed="0"/>
-    <w:lsdException w:name="Light Shading Accent 3" w:semiHidden="0" w:uiPriority="60" w:unhideWhenUsed="0"/>
-    <w:lsdException w:name="Light List Accent 3" w:semiHidden="0" w:uiPriority="61" w:unhideWhenUsed="0"/>
-    <w:lsdException w:name="Light Grid Accent 3" w:semiHidden="0" w:uiPriority="62" w:unhideWhenUsed="0"/>
-    <w:lsdException w:name="Medium Shading 1 Accent 3" w:semiHidden="0" w:uiPriority="63" w:unhideWhenUsed="0"/>
-    <w:lsdException w:name="Medium Shading 2 Accent 3" w:semiHidden="0" w:uiPriority="64" w:unhideWhenUsed="0"/>
-    <w:lsdException w:name="Medium List 1 Accent 3" w:semiHidden="0" w:uiPriority="65" w:unhideWhenUsed="0"/>
-    <w:lsdException w:name="Medium List 2 Accent 3" w:semiHidden="0" w:uiPriority="66" w:unhideWhenUsed="0"/>
-    <w:lsdException w:name="Medium Grid 1 Accent 3" w:semiHidden="0" w:uiPriority="67" w:unhideWhenUsed="0"/>
-    <w:lsdException w:name="Medium Grid 2 Accent 3" w:semiHidden="0" w:uiPriority="68" w:unhideWhenUsed="0"/>
-    <w:lsdException w:name="Medium Grid 3 Accent 3" w:semiHidden="0" w:uiPriority="69" w:unhideWhenUsed="0"/>
-    <w:lsdException w:name="Dark List Accent 3" w:semiHidden="0" w:uiPriority="70" w:unhideWhenUsed="0"/>
-    <w:lsdException w:name="Colorful Shading Accent 3" w:semiHidden="0" w:uiPriority="71" w:unhideWhenUsed="0"/>
-    <w:lsdException w:name="Colorful List Accent 3" w:semiHidden="0" w:uiPriority="72" w:unhideWhenUsed="0"/>
-    <w:lsdException w:name="Colorful Grid Accent 3" w:semiHidden="0" w:uiPriority="73" w:unhideWhenUsed="0"/>
-    <w:lsdException w:name="Light Shading Accent 4" w:semiHidden="0" w:uiPriority="60" w:unhideWhenUsed="0"/>
-    <w:lsdException w:name="Light List Accent 4" w:semiHidden="0" w:uiPriority="61" w:unhideWhenUsed="0"/>
-    <w:lsdException w:name="Light Grid Accent 4" w:semiHidden="0" w:uiPriority="62" w:unhideWhenUsed="0"/>
-    <w:lsdException w:name="Medium Shading 1 Accent 4" w:semiHidden="0" w:uiPriority="63" w:unhideWhenUsed="0"/>
-    <w:lsdException w:name="Medium Shading 2 Accent 4" w:semiHidden="0" w:uiPriority="64" w:unhideWhenUsed="0"/>
-    <w:lsdException w:name="Medium List 1 Accent 4" w:semiHidden="0" w:uiPriority="65" w:unhideWhenUsed="0"/>
-    <w:lsdException w:name="Medium List 2 Accent 4" w:semiHidden="0" w:uiPriority="66" w:unhideWhenUsed="0"/>
-    <w:lsdException w:name="Medium Grid 1 Accent 4" w:semiHidden="0" w:uiPriority="67" w:unhideWhenUsed="0"/>
-    <w:lsdException w:name="Medium Grid 2 Accent 4" w:semiHidden="0" w:uiPriority="68" w:unhideWhenUsed="0"/>
-    <w:lsdException w:name="Medium Grid 3 Accent 4" w:semiHidden="0" w:uiPriority="69" w:unhideWhenUsed="0"/>
-    <w:lsdException w:name="Dark List Accent 4" w:semiHidden="0" w:uiPriority="70" w:unhideWhenUsed="0"/>
-    <w:lsdException w:name="Colorful Shading Accent 4" w:semiHidden="0" w:uiPriority="71" w:unhideWhenUsed="0"/>
-    <w:lsdException w:name="Colorful List Accent 4" w:semiHidden="0" w:uiPriority="72" w:unhideWhenUsed="0"/>
-    <w:lsdException w:name="Colorful Grid Accent 4" w:semiHidden="0" w:uiPriority="73" w:unhideWhenUsed="0"/>
-    <w:lsdException w:name="Light Shading Accent 5" w:semiHidden="0" w:uiPriority="60" w:unhideWhenUsed="0"/>
-    <w:lsdException w:name="Light List Accent 5" w:semiHidden="0" w:uiPriority="61" w:unhideWhenUsed="0"/>
-    <w:lsdException w:name="Light Grid Accent 5" w:semiHidden="0" w:uiPriority="62" w:unhideWhenUsed="0"/>
-    <w:lsdException w:name="Medium Shading 1 Accent 5" w:semiHidden="0" w:uiPriority="63" w:unhideWhenUsed="0"/>
-    <w:lsdException w:name="Medium Shading 2 Accent 5" w:semiHidden="0" w:uiPriority="64" w:unhideWhenUsed="0"/>
-    <w:lsdException w:name="Medium List 1 Accent 5" w:semiHidden="0" w:uiPriority="65" w:unhideWhenUsed="0"/>
-    <w:lsdException w:name="Medium List 2 Accent 5" w:semiHidden="0" w:uiPriority="66" w:unhideWhenUsed="0"/>
-    <w:lsdException w:name="Medium Grid 1 Accent 5" w:semiHidden="0" w:uiPriority="67" w:unhideWhenUsed="0"/>
-    <w:lsdException w:name="Medium Grid 2 Accent 5" w:semiHidden="0" w:uiPriority="68" w:unhideWhenUsed="0"/>
-    <w:lsdException w:name="Medium Grid 3 Accent 5" w:semiHidden="0" w:uiPriority="69" w:unhideWhenUsed="0"/>
-    <w:lsdException w:name="Dark List Accent 5" w:semiHidden="0" w:uiPriority="70" w:unhideWhenUsed="0"/>
-    <w:lsdException w:name="Colorful Shading Accent 5" w:semiHidden="0" w:uiPriority="71" w:unhideWhenUsed="0"/>
-    <w:lsdException w:name="Colorful List Accent 5" w:semiHidden="0" w:uiPriority="72" w:unhideWhenUsed="0"/>
-    <w:lsdException w:name="Colorful Grid Accent 5" w:semiHidden="0" w:uiPriority="73" w:unhideWhenUsed="0"/>
-    <w:lsdException w:name="Light Shading Accent 6" w:semiHidden="0" w:uiPriority="60" w:unhideWhenUsed="0"/>
-    <w:lsdException w:name="Light List Accent 6" w:semiHidden="0" w:uiPriority="61" w:unhideWhenUsed="0"/>
-    <w:lsdException w:name="Light Grid Accent 6" w:semiHidden="0" w:uiPriority="62" w:unhideWhenUsed="0"/>
-    <w:lsdException w:name="Medium Shading 1 Accent 6" w:semiHidden="0" w:uiPriority="63" w:unhideWhenUsed="0"/>
-    <w:lsdException w:name="Medium Shading 2 Accent 6" w:semiHidden="0" w:uiPriority="64" w:unhideWhenUsed="0"/>
-    <w:lsdException w:name="Medium List 1 Accent 6" w:semiHidden="0" w:uiPriority="65" w:unhideWhenUsed="0"/>
-    <w:lsdException w:name="Medium List 2 Accent 6" w:semiHidden="0" w:uiPriority="66" w:unhideWhenUsed="0"/>
-    <w:lsdException w:name="Medium Grid 1 Accent 6" w:semiHidden="0" w:uiPriority="67" w:unhideWhenUsed="0"/>
-    <w:lsdException w:name="Medium Grid 2 Accent 6" w:semiHidden="0" w:uiPriority="68" w:unhideWhenUsed="0"/>
-    <w:lsdException w:name="Medium Grid 3 Accent 6" w:semiHidden="0" w:uiPriority="69" w:unhideWhenUsed="0"/>
-    <w:lsdException w:name="Dark List Accent 6" w:semiHidden="0" w:uiPriority="70" w:unhideWhenUsed="0"/>
-    <w:lsdException w:name="Colorful Shading Accent 6" w:semiHidden="0" w:uiPriority="71" w:unhideWhenUsed="0"/>
-    <w:lsdException w:name="Colorful List Accent 6" w:semiHidden="0" w:uiPriority="72" w:unhideWhenUsed="0"/>
-    <w:lsdException w:name="Colorful Grid Accent 6" w:semiHidden="0" w:uiPriority="73" w:unhideWhenUsed="0"/>
-    <w:lsdException w:name="Subtle Emphasis" w:uiPriority="19" w:qFormat="1"/>
-    <w:lsdException w:name="Intense Emphasis" w:uiPriority="21" w:qFormat="1"/>
-    <w:lsdException w:name="Subtle Reference" w:uiPriority="31" w:qFormat="1"/>
-    <w:lsdException w:name="Intense Reference" w:uiPriority="32" w:qFormat="1"/>
-    <w:lsdException w:name="Book Title" w:uiPriority="33"/>
-    <w:lsdException w:name="Bibliography" w:uiPriority="37"/>
-    <w:lsdException w:name="TOC Heading" w:uiPriority="39" w:qFormat="1"/>
-  </w:latentStyles>
-  <w:style w:type="paragraph" w:default="1" w:styleId="a1">
-    <w:name w:val="Normal"/>
-    <w:qFormat/>
-  </w:style>
-  <w:style w:type="paragraph" w:styleId="1">
-    <w:name w:val="heading 1"/>
-    <w:basedOn w:val="a1"/>
-    <w:next w:val="a1"/>
-    <w:link w:val="10"/>
-    <w:uiPriority w:val="9"/>
-    <w:qFormat/>
-    <w:pPr>
-      <w:keepNext/>
-      <w:keepLines/>
-      <w:pBdr>
-        <w:bottom w:val="single" w:sz="12" w:space="12" w:color="56152F" w:themeColor="accent4"/>
-      </w:pBdr>
-      <w:spacing w:before="460" w:after="480"/>
-      <w:outlineLvl w:val="0"/>
-    </w:pPr>
-    <w:rPr>
-      <w:rFonts w:asciiTheme="majorHAnsi" w:eastAsiaTheme="majorEastAsia" w:hAnsiTheme="majorHAnsi" w:cstheme="majorBidi"/>
-      <w:color w:val="731C3F" w:themeColor="accent1"/>
-      <w:sz w:val="40"/>
-      <w:szCs w:val="32"/>
-    </w:rPr>
-  </w:style>
-  <w:style w:type="paragraph" w:styleId="2">
-    <w:name w:val="heading 2"/>
-    <w:basedOn w:val="a1"/>
-    <w:next w:val="a1"/>
-    <w:link w:val="20"/>
-    <w:uiPriority w:val="9"/>
-    <w:unhideWhenUsed/>
-    <w:qFormat/>
-    <w:pPr>
-      <w:keepNext/>
-      <w:keepLines/>
-      <w:spacing w:before="460"/>
-      <w:outlineLvl w:val="1"/>
-    </w:pPr>
-    <w:rPr>
-      <w:rFonts w:asciiTheme="majorHAnsi" w:eastAsiaTheme="majorEastAsia" w:hAnsiTheme="majorHAnsi" w:cstheme="majorBidi"/>
-      <w:b/>
-      <w:color w:val="7F7F7F" w:themeColor="text1" w:themeTint="80"/>
-      <w:szCs w:val="26"/>
-    </w:rPr>
-  </w:style>
-  <w:style w:type="paragraph" w:styleId="3">
-    <w:name w:val="heading 3"/>
-    <w:basedOn w:val="a1"/>
-    <w:next w:val="a1"/>
-    <w:link w:val="30"/>
-    <w:uiPriority w:val="9"/>
-    <w:semiHidden/>
-    <w:unhideWhenUsed/>
-    <w:qFormat/>
-    <w:pPr>
-      <w:keepNext/>
-      <w:keepLines/>
-      <w:spacing w:before="460"/>
-      <w:outlineLvl w:val="2"/>
-    </w:pPr>
-    <w:rPr>
-      <w:rFonts w:asciiTheme="majorHAnsi" w:eastAsiaTheme="majorEastAsia" w:hAnsiTheme="majorHAnsi" w:cstheme="majorBidi"/>
-      <w:sz w:val="40"/>
-      <w:szCs w:val="24"/>
-    </w:rPr>
-  </w:style>
-  <w:style w:type="paragraph" w:styleId="4">
-    <w:name w:val="heading 4"/>
-    <w:basedOn w:val="a1"/>
-    <w:next w:val="a1"/>
-    <w:link w:val="40"/>
-    <w:uiPriority w:val="9"/>
-    <w:semiHidden/>
-    <w:unhideWhenUsed/>
-    <w:qFormat/>
-    <w:pPr>
-      <w:keepNext/>
-      <w:keepLines/>
-      <w:spacing w:before="460"/>
-      <w:outlineLvl w:val="3"/>
-    </w:pPr>
-    <w:rPr>
-      <w:rFonts w:asciiTheme="majorHAnsi" w:eastAsiaTheme="majorEastAsia" w:hAnsiTheme="majorHAnsi" w:cstheme="majorBidi"/>
-      <w:i/>
-      <w:iCs/>
-      <w:sz w:val="40"/>
-    </w:rPr>
-  </w:style>
-  <w:style w:type="paragraph" w:styleId="5">
-    <w:name w:val="heading 5"/>
-    <w:basedOn w:val="a1"/>
-    <w:next w:val="a1"/>
-    <w:link w:val="50"/>
-    <w:uiPriority w:val="9"/>
-    <w:semiHidden/>
-    <w:unhideWhenUsed/>
-    <w:qFormat/>
-    <w:pPr>
-      <w:keepNext/>
-      <w:keepLines/>
-      <w:spacing w:before="460"/>
-      <w:outlineLvl w:val="4"/>
-    </w:pPr>
-    <w:rPr>
-      <w:rFonts w:asciiTheme="majorHAnsi" w:eastAsiaTheme="majorEastAsia" w:hAnsiTheme="majorHAnsi" w:cstheme="majorBidi"/>
-      <w:color w:val="262626" w:themeColor="text1" w:themeTint="D9"/>
-      <w:sz w:val="34"/>
-    </w:rPr>
-  </w:style>
-  <w:style w:type="paragraph" w:styleId="6">
-    <w:name w:val="heading 6"/>
-    <w:basedOn w:val="a1"/>
-    <w:next w:val="a1"/>
-    <w:link w:val="60"/>
-    <w:uiPriority w:val="9"/>
-    <w:semiHidden/>
-    <w:unhideWhenUsed/>
-    <w:qFormat/>
-    <w:pPr>
-      <w:keepNext/>
-      <w:keepLines/>
-      <w:spacing w:before="460"/>
-      <w:outlineLvl w:val="5"/>
-    </w:pPr>
-    <w:rPr>
-      <w:rFonts w:asciiTheme="majorHAnsi" w:eastAsiaTheme="majorEastAsia" w:hAnsiTheme="majorHAnsi" w:cstheme="majorBidi"/>
-      <w:i/>
-      <w:color w:val="262626" w:themeColor="text1" w:themeTint="D9"/>
-      <w:sz w:val="34"/>
-    </w:rPr>
-  </w:style>
-  <w:style w:type="paragraph" w:styleId="7">
-    <w:name w:val="heading 7"/>
-    <w:basedOn w:val="a1"/>
-    <w:next w:val="a1"/>
-    <w:link w:val="70"/>
-    <w:uiPriority w:val="9"/>
-    <w:semiHidden/>
-    <w:unhideWhenUsed/>
-    <w:qFormat/>
-    <w:pPr>
-      <w:keepNext/>
-      <w:keepLines/>
-      <w:spacing w:before="460"/>
-      <w:outlineLvl w:val="6"/>
-    </w:pPr>
-    <w:rPr>
-      <w:rFonts w:asciiTheme="majorHAnsi" w:eastAsiaTheme="majorEastAsia" w:hAnsiTheme="majorHAnsi" w:cstheme="majorBidi"/>
-      <w:iCs/>
-      <w:sz w:val="34"/>
-    </w:rPr>
-  </w:style>
-  <w:style w:type="paragraph" w:styleId="8">
-    <w:name w:val="heading 8"/>
-    <w:basedOn w:val="a1"/>
-    <w:next w:val="a1"/>
-    <w:link w:val="80"/>
-    <w:uiPriority w:val="9"/>
-    <w:semiHidden/>
-    <w:unhideWhenUsed/>
-    <w:qFormat/>
-    <w:pPr>
-      <w:keepNext/>
-      <w:keepLines/>
-      <w:spacing w:before="460"/>
-      <w:outlineLvl w:val="7"/>
-    </w:pPr>
-    <w:rPr>
-      <w:rFonts w:asciiTheme="majorHAnsi" w:eastAsiaTheme="majorEastAsia" w:hAnsiTheme="majorHAnsi" w:cstheme="majorBidi"/>
-      <w:i/>
-      <w:sz w:val="34"/>
-      <w:szCs w:val="21"/>
-    </w:rPr>
-  </w:style>
-  <w:style w:type="paragraph" w:styleId="9">
-    <w:name w:val="heading 9"/>
-    <w:basedOn w:val="a1"/>
-    <w:next w:val="a1"/>
-    <w:link w:val="90"/>
-    <w:uiPriority w:val="9"/>
-    <w:semiHidden/>
-    <w:unhideWhenUsed/>
-    <w:qFormat/>
-    <w:pPr>
-      <w:keepNext/>
-      <w:keepLines/>
-      <w:spacing w:before="460"/>
-      <w:outlineLvl w:val="8"/>
-    </w:pPr>
-    <w:rPr>
-      <w:rFonts w:asciiTheme="majorHAnsi" w:eastAsiaTheme="majorEastAsia" w:hAnsiTheme="majorHAnsi" w:cstheme="majorBidi"/>
-      <w:iCs/>
-      <w:color w:val="262626" w:themeColor="text1" w:themeTint="D9"/>
-      <w:szCs w:val="21"/>
-    </w:rPr>
-  </w:style>
-  <w:style w:type="character" w:default="1" w:styleId="a2">
-    <w:name w:val="Default Paragraph Font"/>
-    <w:uiPriority w:val="1"/>
-    <w:semiHidden/>
-    <w:unhideWhenUsed/>
-  </w:style>
-  <w:style w:type="table" w:default="1" w:styleId="a3">
-    <w:name w:val="Normal Table"/>
-    <w:uiPriority w:val="99"/>
-    <w:semiHidden/>
-    <w:unhideWhenUsed/>
-    <w:tblPr>
-      <w:tblInd w:w="0" w:type="dxa"/>
-      <w:tblCellMar>
-        <w:top w:w="0" w:type="dxa"/>
-        <w:left w:w="108" w:type="dxa"/>
-        <w:bottom w:w="0" w:type="dxa"/>
-        <w:right w:w="108" w:type="dxa"/>
-      </w:tblCellMar>
-    </w:tblPr>
-  </w:style>
-  <w:style w:type="numbering" w:default="1" w:styleId="a4">
-    <w:name w:val="No List"/>
-    <w:uiPriority w:val="99"/>
-    <w:semiHidden/>
-    <w:unhideWhenUsed/>
-  </w:style>
-  <w:style w:type="paragraph" w:styleId="a">
-    <w:name w:val="List Bullet"/>
-    <w:basedOn w:val="a1"/>
-    <w:uiPriority w:val="9"/>
-    <w:qFormat/>
-    <w:pPr>
-      <w:numPr>
-        <w:numId w:val="3"/>
-      </w:numPr>
-    </w:pPr>
-  </w:style>
-  <w:style w:type="character" w:customStyle="1" w:styleId="10">
-    <w:name w:val="標題 1 字元"/>
-    <w:basedOn w:val="a2"/>
-    <w:link w:val="1"/>
-    <w:uiPriority w:val="9"/>
-    <w:rPr>
-      <w:rFonts w:asciiTheme="majorHAnsi" w:eastAsiaTheme="majorEastAsia" w:hAnsiTheme="majorHAnsi" w:cstheme="majorBidi"/>
-      <w:color w:val="731C3F" w:themeColor="accent1"/>
-      <w:sz w:val="40"/>
-      <w:szCs w:val="32"/>
-    </w:rPr>
-  </w:style>
-  <w:style w:type="paragraph" w:styleId="a0">
-    <w:name w:val="List Number"/>
-    <w:basedOn w:val="a1"/>
-    <w:uiPriority w:val="9"/>
-    <w:qFormat/>
-    <w:pPr>
-      <w:numPr>
-        <w:numId w:val="4"/>
-      </w:numPr>
-    </w:pPr>
-  </w:style>
-  <w:style w:type="paragraph" w:styleId="a5">
-    <w:name w:val="header"/>
-    <w:basedOn w:val="a1"/>
-    <w:link w:val="a6"/>
-    <w:uiPriority w:val="99"/>
-    <w:unhideWhenUsed/>
-    <w:qFormat/>
-    <w:pPr>
-      <w:spacing w:after="0" w:line="240" w:lineRule="auto"/>
-    </w:pPr>
-  </w:style>
-  <w:style w:type="character" w:customStyle="1" w:styleId="a6">
-    <w:name w:val="頁首 字元"/>
-    <w:basedOn w:val="a2"/>
-    <w:link w:val="a5"/>
-    <w:uiPriority w:val="99"/>
-  </w:style>
-  <w:style w:type="paragraph" w:styleId="a7">
-    <w:name w:val="footer"/>
-    <w:basedOn w:val="a1"/>
-    <w:link w:val="a8"/>
-    <w:uiPriority w:val="99"/>
-    <w:unhideWhenUsed/>
-    <w:qFormat/>
-    <w:pPr>
-      <w:spacing w:after="0" w:line="240" w:lineRule="auto"/>
-    </w:pPr>
-  </w:style>
-  <w:style w:type="character" w:customStyle="1" w:styleId="a8">
-    <w:name w:val="頁尾 字元"/>
-    <w:basedOn w:val="a2"/>
-    <w:link w:val="a7"/>
-    <w:uiPriority w:val="99"/>
-  </w:style>
-  <w:style w:type="character" w:styleId="a9">
-    <w:name w:val="Placeholder Text"/>
-    <w:basedOn w:val="a2"/>
-    <w:uiPriority w:val="99"/>
-    <w:semiHidden/>
-    <w:rPr>
-      <w:color w:val="808080"/>
-    </w:rPr>
-  </w:style>
-  <w:style w:type="paragraph" w:styleId="aa">
-    <w:name w:val="Title"/>
-    <w:basedOn w:val="a1"/>
-    <w:link w:val="ab"/>
-    <w:uiPriority w:val="10"/>
-    <w:semiHidden/>
-    <w:unhideWhenUsed/>
-    <w:qFormat/>
-    <w:pPr>
-      <w:spacing w:after="60" w:line="240" w:lineRule="auto"/>
-      <w:contextualSpacing/>
-    </w:pPr>
-    <w:rPr>
-      <w:rFonts w:asciiTheme="majorHAnsi" w:eastAsiaTheme="majorEastAsia" w:hAnsiTheme="majorHAnsi" w:cstheme="majorBidi"/>
-      <w:caps/>
-      <w:color w:val="262626" w:themeColor="text1" w:themeTint="D9"/>
-      <w:kern w:val="28"/>
-      <w:sz w:val="66"/>
-      <w:szCs w:val="56"/>
-    </w:rPr>
-  </w:style>
-  <w:style w:type="character" w:customStyle="1" w:styleId="ab">
-    <w:name w:val="標題 字元"/>
-    <w:basedOn w:val="a2"/>
-    <w:link w:val="aa"/>
-    <w:uiPriority w:val="10"/>
-    <w:semiHidden/>
-    <w:rPr>
-      <w:rFonts w:asciiTheme="majorHAnsi" w:eastAsiaTheme="majorEastAsia" w:hAnsiTheme="majorHAnsi" w:cstheme="majorBidi"/>
-      <w:caps/>
-      <w:color w:val="262626" w:themeColor="text1" w:themeTint="D9"/>
-      <w:kern w:val="28"/>
-      <w:sz w:val="66"/>
-      <w:szCs w:val="56"/>
-    </w:rPr>
-  </w:style>
-  <w:style w:type="paragraph" w:styleId="ac">
-    <w:name w:val="Subtitle"/>
-    <w:basedOn w:val="a1"/>
-    <w:link w:val="ad"/>
-    <w:uiPriority w:val="11"/>
-    <w:semiHidden/>
-    <w:unhideWhenUsed/>
-    <w:qFormat/>
-    <w:pPr>
-      <w:numPr>
-        <w:ilvl w:val="1"/>
-      </w:numPr>
-      <w:spacing w:after="520"/>
-      <w:contextualSpacing/>
-    </w:pPr>
-    <w:rPr>
-      <w:rFonts w:eastAsiaTheme="minorEastAsia"/>
-      <w:caps/>
-      <w:sz w:val="40"/>
-    </w:rPr>
-  </w:style>
-  <w:style w:type="character" w:customStyle="1" w:styleId="ad">
-    <w:name w:val="副標題 字元"/>
-    <w:basedOn w:val="a2"/>
-    <w:link w:val="ac"/>
-    <w:uiPriority w:val="11"/>
-    <w:semiHidden/>
-    <w:rPr>
-      <w:rFonts w:eastAsiaTheme="minorEastAsia"/>
-      <w:caps/>
-      <w:sz w:val="40"/>
-    </w:rPr>
-  </w:style>
-  <w:style w:type="character" w:styleId="ae">
-    <w:name w:val="Intense Reference"/>
-    <w:basedOn w:val="a2"/>
-    <w:uiPriority w:val="32"/>
-    <w:semiHidden/>
-    <w:unhideWhenUsed/>
-    <w:qFormat/>
-    <w:rPr>
-      <w:b/>
-      <w:bCs/>
-      <w:caps/>
-      <w:smallCaps w:val="0"/>
-      <w:color w:val="262626" w:themeColor="text1" w:themeTint="D9"/>
-      <w:spacing w:val="0"/>
-    </w:rPr>
-  </w:style>
-  <w:style w:type="character" w:styleId="af">
-    <w:name w:val="Book Title"/>
-    <w:basedOn w:val="a2"/>
-    <w:uiPriority w:val="33"/>
-    <w:semiHidden/>
-    <w:unhideWhenUsed/>
-    <w:rPr>
-      <w:b w:val="0"/>
-      <w:bCs/>
-      <w:i w:val="0"/>
-      <w:iCs/>
-      <w:spacing w:val="0"/>
-      <w:u w:val="single"/>
-    </w:rPr>
-  </w:style>
-  <w:style w:type="character" w:customStyle="1" w:styleId="20">
-    <w:name w:val="標題 2 字元"/>
-    <w:basedOn w:val="a2"/>
-    <w:link w:val="2"/>
-    <w:uiPriority w:val="9"/>
-    <w:rPr>
-      <w:rFonts w:asciiTheme="majorHAnsi" w:eastAsiaTheme="majorEastAsia" w:hAnsiTheme="majorHAnsi" w:cstheme="majorBidi"/>
-      <w:b/>
-      <w:color w:val="7F7F7F" w:themeColor="text1" w:themeTint="80"/>
-      <w:szCs w:val="26"/>
-    </w:rPr>
-  </w:style>
-  <w:style w:type="character" w:customStyle="1" w:styleId="30">
-    <w:name w:val="標題 3 字元"/>
-    <w:basedOn w:val="a2"/>
-    <w:link w:val="3"/>
-    <w:uiPriority w:val="9"/>
-    <w:semiHidden/>
-    <w:rPr>
-      <w:rFonts w:asciiTheme="majorHAnsi" w:eastAsiaTheme="majorEastAsia" w:hAnsiTheme="majorHAnsi" w:cstheme="majorBidi"/>
-      <w:sz w:val="40"/>
-      <w:szCs w:val="24"/>
-    </w:rPr>
-  </w:style>
-  <w:style w:type="character" w:customStyle="1" w:styleId="40">
-    <w:name w:val="標題 4 字元"/>
-    <w:basedOn w:val="a2"/>
-    <w:link w:val="4"/>
-    <w:uiPriority w:val="9"/>
-    <w:semiHidden/>
-    <w:rPr>
-      <w:rFonts w:asciiTheme="majorHAnsi" w:eastAsiaTheme="majorEastAsia" w:hAnsiTheme="majorHAnsi" w:cstheme="majorBidi"/>
-      <w:i/>
-      <w:iCs/>
-      <w:sz w:val="40"/>
-    </w:rPr>
-  </w:style>
-  <w:style w:type="character" w:customStyle="1" w:styleId="50">
-    <w:name w:val="標題 5 字元"/>
-    <w:basedOn w:val="a2"/>
-    <w:link w:val="5"/>
-    <w:uiPriority w:val="9"/>
-    <w:semiHidden/>
-    <w:rPr>
-      <w:rFonts w:asciiTheme="majorHAnsi" w:eastAsiaTheme="majorEastAsia" w:hAnsiTheme="majorHAnsi" w:cstheme="majorBidi"/>
-      <w:color w:val="262626" w:themeColor="text1" w:themeTint="D9"/>
-      <w:sz w:val="34"/>
-    </w:rPr>
-  </w:style>
-  <w:style w:type="character" w:customStyle="1" w:styleId="60">
-    <w:name w:val="標題 6 字元"/>
-    <w:basedOn w:val="a2"/>
-    <w:link w:val="6"/>
-    <w:uiPriority w:val="9"/>
-    <w:semiHidden/>
-    <w:rPr>
-      <w:rFonts w:asciiTheme="majorHAnsi" w:eastAsiaTheme="majorEastAsia" w:hAnsiTheme="majorHAnsi" w:cstheme="majorBidi"/>
-      <w:i/>
-      <w:color w:val="262626" w:themeColor="text1" w:themeTint="D9"/>
-      <w:sz w:val="34"/>
-    </w:rPr>
-  </w:style>
-  <w:style w:type="character" w:customStyle="1" w:styleId="70">
-    <w:name w:val="標題 7 字元"/>
-    <w:basedOn w:val="a2"/>
-    <w:link w:val="7"/>
-    <w:uiPriority w:val="9"/>
-    <w:semiHidden/>
-    <w:rPr>
-      <w:rFonts w:asciiTheme="majorHAnsi" w:eastAsiaTheme="majorEastAsia" w:hAnsiTheme="majorHAnsi" w:cstheme="majorBidi"/>
-      <w:iCs/>
-      <w:sz w:val="34"/>
-    </w:rPr>
-  </w:style>
-  <w:style w:type="character" w:customStyle="1" w:styleId="80">
-    <w:name w:val="標題 8 字元"/>
-    <w:basedOn w:val="a2"/>
-    <w:link w:val="8"/>
-    <w:uiPriority w:val="9"/>
-    <w:semiHidden/>
-    <w:rPr>
-      <w:rFonts w:asciiTheme="majorHAnsi" w:eastAsiaTheme="majorEastAsia" w:hAnsiTheme="majorHAnsi" w:cstheme="majorBidi"/>
-      <w:i/>
-      <w:sz w:val="34"/>
-      <w:szCs w:val="21"/>
-    </w:rPr>
-  </w:style>
-  <w:style w:type="character" w:customStyle="1" w:styleId="90">
-    <w:name w:val="標題 9 字元"/>
-    <w:basedOn w:val="a2"/>
-    <w:link w:val="9"/>
-    <w:uiPriority w:val="9"/>
-    <w:semiHidden/>
-    <w:rPr>
-      <w:rFonts w:asciiTheme="majorHAnsi" w:eastAsiaTheme="majorEastAsia" w:hAnsiTheme="majorHAnsi" w:cstheme="majorBidi"/>
-      <w:iCs/>
-      <w:color w:val="262626" w:themeColor="text1" w:themeTint="D9"/>
-      <w:szCs w:val="21"/>
-    </w:rPr>
-  </w:style>
-  <w:style w:type="character" w:styleId="af0">
-    <w:name w:val="Subtle Emphasis"/>
-    <w:basedOn w:val="a2"/>
-    <w:uiPriority w:val="19"/>
-    <w:semiHidden/>
-    <w:unhideWhenUsed/>
-    <w:qFormat/>
-    <w:rPr>
-      <w:i/>
-      <w:iCs/>
-      <w:color w:val="404040" w:themeColor="text1" w:themeTint="BF"/>
-    </w:rPr>
-  </w:style>
-  <w:style w:type="character" w:styleId="af1">
-    <w:name w:val="Emphasis"/>
-    <w:basedOn w:val="a2"/>
-    <w:uiPriority w:val="20"/>
-    <w:semiHidden/>
-    <w:unhideWhenUsed/>
-    <w:qFormat/>
-    <w:rPr>
-      <w:b/>
-      <w:iCs/>
-      <w:color w:val="262626" w:themeColor="text1" w:themeTint="D9"/>
-    </w:rPr>
-  </w:style>
-  <w:style w:type="character" w:styleId="af2">
-    <w:name w:val="Intense Emphasis"/>
-    <w:basedOn w:val="a2"/>
-    <w:uiPriority w:val="21"/>
-    <w:semiHidden/>
-    <w:unhideWhenUsed/>
-    <w:qFormat/>
-    <w:rPr>
-      <w:b/>
-      <w:i/>
-      <w:iCs/>
-      <w:color w:val="262626" w:themeColor="text1" w:themeTint="D9"/>
-    </w:rPr>
-  </w:style>
-  <w:style w:type="character" w:styleId="af3">
-    <w:name w:val="Strong"/>
-    <w:basedOn w:val="a2"/>
-    <w:uiPriority w:val="22"/>
-    <w:semiHidden/>
-    <w:unhideWhenUsed/>
-    <w:qFormat/>
-    <w:rPr>
-      <w:b/>
-      <w:bCs/>
-    </w:rPr>
-  </w:style>
-  <w:style w:type="paragraph" w:styleId="af4">
-    <w:name w:val="Quote"/>
-    <w:basedOn w:val="a1"/>
-    <w:next w:val="a1"/>
-    <w:link w:val="af5"/>
-    <w:uiPriority w:val="29"/>
-    <w:semiHidden/>
-    <w:unhideWhenUsed/>
-    <w:qFormat/>
-    <w:pPr>
-      <w:spacing w:before="240"/>
-    </w:pPr>
-    <w:rPr>
-      <w:i/>
-      <w:iCs/>
-      <w:sz w:val="36"/>
-    </w:rPr>
-  </w:style>
-  <w:style w:type="character" w:customStyle="1" w:styleId="af5">
-    <w:name w:val="引文 字元"/>
-    <w:basedOn w:val="a2"/>
-    <w:link w:val="af4"/>
-    <w:uiPriority w:val="29"/>
-    <w:semiHidden/>
-    <w:rPr>
-      <w:i/>
-      <w:iCs/>
-      <w:sz w:val="36"/>
-    </w:rPr>
-  </w:style>
-  <w:style w:type="paragraph" w:styleId="af6">
-    <w:name w:val="Intense Quote"/>
-    <w:basedOn w:val="a1"/>
-    <w:next w:val="a1"/>
-    <w:link w:val="af7"/>
-    <w:uiPriority w:val="30"/>
-    <w:semiHidden/>
-    <w:unhideWhenUsed/>
-    <w:qFormat/>
-    <w:pPr>
-      <w:spacing w:before="240"/>
-    </w:pPr>
-    <w:rPr>
-      <w:b/>
-      <w:i/>
-      <w:iCs/>
-      <w:sz w:val="36"/>
-    </w:rPr>
-  </w:style>
-  <w:style w:type="character" w:customStyle="1" w:styleId="af7">
-    <w:name w:val="鮮明引文 字元"/>
-    <w:basedOn w:val="a2"/>
-    <w:link w:val="af6"/>
-    <w:uiPriority w:val="30"/>
-    <w:semiHidden/>
-    <w:rPr>
-      <w:b/>
-      <w:i/>
-      <w:iCs/>
-      <w:sz w:val="36"/>
-    </w:rPr>
-  </w:style>
-  <w:style w:type="character" w:styleId="af8">
-    <w:name w:val="Subtle Reference"/>
-    <w:basedOn w:val="a2"/>
-    <w:uiPriority w:val="31"/>
-    <w:semiHidden/>
-    <w:unhideWhenUsed/>
-    <w:qFormat/>
-    <w:rPr>
-      <w:caps/>
-      <w:smallCaps w:val="0"/>
-      <w:color w:val="262626" w:themeColor="text1" w:themeTint="D9"/>
-    </w:rPr>
-  </w:style>
-  <w:style w:type="paragraph" w:styleId="af9">
-    <w:name w:val="caption"/>
-    <w:basedOn w:val="a1"/>
-    <w:next w:val="a1"/>
-    <w:uiPriority w:val="35"/>
-    <w:semiHidden/>
-    <w:unhideWhenUsed/>
-    <w:qFormat/>
-    <w:pPr>
-      <w:spacing w:after="200" w:line="240" w:lineRule="auto"/>
-    </w:pPr>
-    <w:rPr>
-      <w:i/>
-      <w:iCs/>
-      <w:sz w:val="24"/>
-      <w:szCs w:val="18"/>
-    </w:rPr>
-  </w:style>
-  <w:style w:type="paragraph" w:styleId="afa">
-    <w:name w:val="TOC Heading"/>
-    <w:basedOn w:val="1"/>
-    <w:next w:val="a1"/>
-    <w:uiPriority w:val="39"/>
-    <w:semiHidden/>
-    <w:unhideWhenUsed/>
-    <w:qFormat/>
-    <w:pPr>
-      <w:outlineLvl w:val="9"/>
-    </w:pPr>
-  </w:style>
-  <w:style w:type="character" w:styleId="afb">
-    <w:name w:val="Hyperlink"/>
-    <w:basedOn w:val="a2"/>
-    <w:uiPriority w:val="99"/>
-    <w:unhideWhenUsed/>
-    <w:rPr>
-      <w:color w:val="731C3F" w:themeColor="hyperlink"/>
-      <w:u w:val="single"/>
-    </w:rPr>
-  </w:style>
-  <w:style w:type="paragraph" w:styleId="Web">
-    <w:name w:val="Normal (Web)"/>
-    <w:basedOn w:val="a1"/>
-    <w:uiPriority w:val="99"/>
-    <w:semiHidden/>
-    <w:unhideWhenUsed/>
-    <w:rsid w:val="00E02684"/>
-    <w:pPr>
-      <w:spacing w:before="100" w:beforeAutospacing="1" w:after="100" w:afterAutospacing="1" w:line="240" w:lineRule="auto"/>
-    </w:pPr>
-    <w:rPr>
-      <w:rFonts w:ascii="Times New Roman" w:hAnsi="Times New Roman" w:cs="Times New Roman"/>
-      <w:color w:val="auto"/>
-      <w:sz w:val="24"/>
-      <w:szCs w:val="24"/>
-      <w:lang w:eastAsia="zh-CN"/>
-    </w:rPr>
-  </w:style>
-  <w:style w:type="paragraph" w:styleId="afc">
-    <w:name w:val="Balloon Text"/>
-    <w:basedOn w:val="a1"/>
-    <w:link w:val="afd"/>
-    <w:uiPriority w:val="99"/>
-    <w:semiHidden/>
-    <w:unhideWhenUsed/>
-    <w:rsid w:val="00251FB3"/>
-    <w:pPr>
-      <w:spacing w:after="0" w:line="240" w:lineRule="auto"/>
-    </w:pPr>
-    <w:rPr>
-      <w:rFonts w:asciiTheme="majorHAnsi" w:eastAsiaTheme="majorEastAsia" w:hAnsiTheme="majorHAnsi" w:cstheme="majorBidi"/>
-      <w:sz w:val="18"/>
-      <w:szCs w:val="18"/>
-    </w:rPr>
-  </w:style>
-  <w:style w:type="character" w:customStyle="1" w:styleId="afd">
-    <w:name w:val="註解方塊文字 字元"/>
-    <w:basedOn w:val="a2"/>
-    <w:link w:val="afc"/>
+  <w:style w:type="character" w:customStyle="1" w:styleId="BalloonTextChar">
+    <w:name w:val="Balloon Text Char"/>
+    <w:basedOn w:val="DefaultParagraphFont"/>
+    <w:link w:val="BalloonText"/>
     <w:uiPriority w:val="99"/>
     <w:semiHidden/>
     <w:rsid w:val="00251FB3"/>
@@ -5265,7 +4569,7 @@
   <a:extraClrSchemeLst/>
   <a:extLst>
     <a:ext uri="{05A4C25C-085E-4340-85A3-A5531E510DB2}">
-      <thm15:themeFamily xmlns:thm15="http://schemas.microsoft.com/office/thememl/2012/main" xmlns="" name="Office Theme" id="{62F939B6-93AF-4DB8-9C6B-D6C7DFDC589F}" vid="{4A3C46E8-61CC-4603-A589-7422A47A8E4A}"/>
+      <thm15:themeFamily xmlns:thm15="http://schemas.microsoft.com/office/thememl/2012/main" name="Office Theme" id="{62F939B6-93AF-4DB8-9C6B-D6C7DFDC589F}" vid="{4A3C46E8-61CC-4603-A589-7422A47A8E4A}"/>
     </a:ext>
   </a:extLst>
 </a:theme>
@@ -5276,7 +4580,7 @@
 </file>
 
 <file path=customXml/itemProps1.xml><?xml version="1.0" encoding="utf-8"?>
-<ds:datastoreItem xmlns:ds="http://schemas.openxmlformats.org/officeDocument/2006/customXml" ds:itemID="{C2B1433A-DC62-46FD-8396-8C2A1DA71163}">
+<ds:datastoreItem xmlns:ds="http://schemas.openxmlformats.org/officeDocument/2006/customXml" ds:itemID="{C659FDB5-1D4E-FC46-B3C1-2B33E2861DA7}">
   <ds:schemaRefs>
     <ds:schemaRef ds:uri="http://schemas.openxmlformats.org/officeDocument/2006/bibliography"/>
   </ds:schemaRefs>

</xml_diff>